<commit_message>
DP.docx comparison other applications
</commit_message>
<xml_diff>
--- a/DP.docx
+++ b/DP.docx
@@ -13,7 +13,51 @@
         <w:rPr>
           <w:rFonts w:ascii="Times New Roman" w:hAnsi="Times New Roman" w:cs="Times New Roman"/>
         </w:rPr>
-        <w:t>Vývoj mobilnej aplikácie pre platformu iOS určenej na zobrazovanie rozvrhov.</w:t>
+        <w:t xml:space="preserve">Vývoj mobilnej aplikácie pre platformu iOS určenej </w:t>
+      </w:r>
+      <w:proofErr w:type="spellStart"/>
+      <w:proofErr w:type="gramStart"/>
+      <w:r>
+        <w:rPr>
+          <w:rFonts w:ascii="Times New Roman" w:hAnsi="Times New Roman" w:cs="Times New Roman"/>
+        </w:rPr>
+        <w:t>na</w:t>
+      </w:r>
+      <w:proofErr w:type="spellEnd"/>
+      <w:proofErr w:type="gramEnd"/>
+      <w:r>
+        <w:rPr>
+          <w:rFonts w:ascii="Times New Roman" w:hAnsi="Times New Roman" w:cs="Times New Roman"/>
+        </w:rPr>
+        <w:t xml:space="preserve"> </w:t>
+      </w:r>
+      <w:proofErr w:type="spellStart"/>
+      <w:r>
+        <w:rPr>
+          <w:rFonts w:ascii="Times New Roman" w:hAnsi="Times New Roman" w:cs="Times New Roman"/>
+        </w:rPr>
+        <w:t>zobrazovanie</w:t>
+      </w:r>
+      <w:proofErr w:type="spellEnd"/>
+      <w:r>
+        <w:rPr>
+          <w:rFonts w:ascii="Times New Roman" w:hAnsi="Times New Roman" w:cs="Times New Roman"/>
+        </w:rPr>
+        <w:t xml:space="preserve"> </w:t>
+      </w:r>
+      <w:proofErr w:type="spellStart"/>
+      <w:r>
+        <w:rPr>
+          <w:rFonts w:ascii="Times New Roman" w:hAnsi="Times New Roman" w:cs="Times New Roman"/>
+        </w:rPr>
+        <w:t>rozvrhov</w:t>
+      </w:r>
+      <w:proofErr w:type="spellEnd"/>
+      <w:r>
+        <w:rPr>
+          <w:rFonts w:ascii="Times New Roman" w:hAnsi="Times New Roman" w:cs="Times New Roman"/>
+        </w:rPr>
+        <w:t>.</w:t>
       </w:r>
     </w:p>
     <w:p>
@@ -224,21 +268,7 @@
           <w:rFonts w:ascii="Times New Roman" w:hAnsi="Times New Roman" w:cs="Times New Roman"/>
           <w:lang w:val="sk-SK"/>
         </w:rPr>
-        <w:t xml:space="preserve"> na web</w:t>
-      </w:r>
-      <w:r>
-        <w:rPr>
-          <w:rFonts w:ascii="Times New Roman" w:hAnsi="Times New Roman" w:cs="Times New Roman"/>
-          <w:lang w:val="sk-SK"/>
-        </w:rPr>
-        <w:t>-</w:t>
-      </w:r>
-      <w:r>
-        <w:rPr>
-          <w:rFonts w:ascii="Times New Roman" w:hAnsi="Times New Roman" w:cs="Times New Roman"/>
-          <w:lang w:val="sk-SK"/>
-        </w:rPr>
-        <w:t xml:space="preserve">e bol počítač (či už </w:t>
+        <w:t xml:space="preserve"> na webe bol počítač (či už </w:t>
       </w:r>
       <w:r>
         <w:rPr>
@@ -503,31 +533,26 @@
     </w:p>
     <w:p>
       <w:pPr>
-        <w:spacing w:line="360" w:lineRule="auto"/>
-        <w:rPr>
-          <w:rFonts w:ascii="Times New Roman" w:hAnsi="Times New Roman" w:cs="Times New Roman"/>
-          <w:lang w:val="sk-SK"/>
-        </w:rPr>
-      </w:pPr>
-      <w:r>
-        <w:rPr>
-          <w:rFonts w:ascii="Times New Roman" w:hAnsi="Times New Roman" w:cs="Times New Roman"/>
-          <w:lang w:val="sk-SK"/>
-        </w:rPr>
-        <w:t xml:space="preserve">1. </w:t>
-      </w:r>
-      <w:r>
-        <w:rPr>
-          <w:rFonts w:ascii="Times New Roman" w:hAnsi="Times New Roman" w:cs="Times New Roman"/>
-          <w:lang w:val="sk-SK"/>
-        </w:rPr>
-        <w:tab/>
-      </w:r>
-      <w:r>
-        <w:rPr>
-          <w:rFonts w:ascii="Times New Roman" w:hAnsi="Times New Roman" w:cs="Times New Roman"/>
-          <w:lang w:val="sk-SK"/>
-        </w:rPr>
+        <w:pStyle w:val="ListParagraph"/>
+        <w:numPr>
+          <w:ilvl w:val="0"/>
+          <w:numId w:val="8"/>
+        </w:numPr>
+        <w:spacing w:line="360" w:lineRule="auto"/>
+        <w:ind w:left="709" w:hanging="709"/>
+        <w:rPr>
+          <w:rFonts w:ascii="Times New Roman" w:hAnsi="Times New Roman" w:cs="Times New Roman"/>
+          <w:b/>
+          <w:lang w:val="sk-SK"/>
+        </w:rPr>
+      </w:pPr>
+      <w:r>
+        <w:rPr>
+          <w:rFonts w:ascii="Times New Roman" w:hAnsi="Times New Roman" w:cs="Times New Roman"/>
+          <w:b/>
+          <w:lang w:val="sk-SK"/>
+        </w:rPr>
+        <w:lastRenderedPageBreak/>
         <w:t>Súčasný stav</w:t>
       </w:r>
     </w:p>
@@ -597,14 +622,18 @@
         <w:spacing w:line="360" w:lineRule="auto"/>
         <w:rPr>
           <w:rFonts w:ascii="Times New Roman" w:hAnsi="Times New Roman" w:cs="Times New Roman"/>
-        </w:rPr>
-      </w:pPr>
-      <w:r>
-        <w:rPr>
-          <w:rFonts w:ascii="Times New Roman" w:hAnsi="Times New Roman" w:cs="Times New Roman"/>
+          <w:b/>
+        </w:rPr>
+      </w:pPr>
+      <w:proofErr w:type="spellStart"/>
+      <w:r>
+        <w:rPr>
+          <w:rFonts w:ascii="Times New Roman" w:hAnsi="Times New Roman" w:cs="Times New Roman"/>
+          <w:b/>
         </w:rPr>
         <w:t>Lookin</w:t>
       </w:r>
+      <w:proofErr w:type="spellEnd"/>
     </w:p>
     <w:p>
       <w:pPr>
@@ -712,7 +741,21 @@
           <w:rFonts w:ascii="Times New Roman" w:hAnsi="Times New Roman" w:cs="Times New Roman"/>
           <w:lang w:val="sk-SK"/>
         </w:rPr>
-        <w:t>Už to, že tento program vyžaduje na svoju obsluhu naštudovanie dokumentu značí, že je s ním niečo v neporiadku.</w:t>
+        <w:t>Už to, že tento program vyžaduje na svoju obsluhu naštudovanie dokumentu značí, že je s</w:t>
+      </w:r>
+      <w:r>
+        <w:rPr>
+          <w:rFonts w:ascii="Times New Roman" w:hAnsi="Times New Roman" w:cs="Times New Roman"/>
+          <w:lang w:val="sk-SK"/>
+        </w:rPr>
+        <w:t> </w:t>
+      </w:r>
+      <w:r>
+        <w:rPr>
+          <w:rFonts w:ascii="Times New Roman" w:hAnsi="Times New Roman" w:cs="Times New Roman"/>
+          <w:lang w:val="sk-SK"/>
+        </w:rPr>
+        <w:t>ním niečo v neporiadku.</w:t>
       </w:r>
     </w:p>
     <w:p>
@@ -814,6 +857,7 @@
           <w:rFonts w:ascii="Times New Roman" w:hAnsi="Times New Roman" w:cs="Times New Roman"/>
           <w:lang w:val="sk-SK"/>
         </w:rPr>
+        <w:lastRenderedPageBreak/>
         <w:t xml:space="preserve">Nie je potrebné pripomínať (kedže cesta ku programu musí byť </w:t>
       </w:r>
       <w:r>
@@ -1014,25 +1058,24 @@
     </w:p>
     <w:p>
       <w:pPr>
-        <w:spacing w:line="360" w:lineRule="auto"/>
-        <w:rPr>
-          <w:rFonts w:ascii="Times New Roman" w:hAnsi="Times New Roman" w:cs="Times New Roman"/>
-          <w:lang w:val="sk-SK"/>
-        </w:rPr>
-      </w:pPr>
-      <w:r>
-        <w:rPr>
-          <w:rFonts w:ascii="Times New Roman" w:hAnsi="Times New Roman" w:cs="Times New Roman"/>
-          <w:lang w:val="sk-SK"/>
-        </w:rPr>
-        <w:t>1.2.</w:t>
-      </w:r>
-      <w:r>
-        <w:rPr>
-          <w:rFonts w:ascii="Times New Roman" w:hAnsi="Times New Roman" w:cs="Times New Roman"/>
-          <w:lang w:val="sk-SK"/>
-        </w:rPr>
-        <w:tab/>
+        <w:pStyle w:val="ListParagraph"/>
+        <w:numPr>
+          <w:ilvl w:val="1"/>
+          <w:numId w:val="5"/>
+        </w:numPr>
+        <w:spacing w:line="360" w:lineRule="auto"/>
+        <w:rPr>
+          <w:rFonts w:ascii="Times New Roman" w:hAnsi="Times New Roman" w:cs="Times New Roman"/>
+          <w:b/>
+          <w:lang w:val="sk-SK"/>
+        </w:rPr>
+      </w:pPr>
+      <w:r>
+        <w:rPr>
+          <w:rFonts w:ascii="Times New Roman" w:hAnsi="Times New Roman" w:cs="Times New Roman"/>
+          <w:b/>
+          <w:lang w:val="sk-SK"/>
+        </w:rPr>
         <w:t>UniApps</w:t>
       </w:r>
     </w:p>
@@ -1066,334 +1109,622 @@
           <w:rFonts w:ascii="Times New Roman" w:hAnsi="Times New Roman" w:cs="Times New Roman"/>
           <w:lang w:val="sk-SK"/>
         </w:rPr>
-        <w:t xml:space="preserve">. Aplikácia je integrovaná s akademickým informačným systémom a pre jej spustenie je potrebné vygenerovať v AIS v sekcii „Správa používateľov“ </w:t>
-      </w:r>
-      <w:r>
-        <w:rPr>
-          <w:rFonts w:ascii="Times New Roman" w:hAnsi="Times New Roman" w:cs="Times New Roman"/>
-          <w:lang w:val="sk-SK"/>
-        </w:rPr>
-        <w:t>QR</w:t>
-      </w:r>
+        <w:t xml:space="preserve">. </w:t>
+      </w:r>
+      <w:r>
+        <w:rPr>
+          <w:rFonts w:ascii="Times New Roman" w:hAnsi="Times New Roman" w:cs="Times New Roman"/>
+          <w:lang w:val="sk-SK"/>
+        </w:rPr>
+        <w:t xml:space="preserve">Po spustení aplikácie je užívateľ vyzvaný na výber univerzity, kedže túto aplikáciu využíva viacero škôl na Slovensku, ale aj v Českej republike. </w:t>
+      </w:r>
+      <w:r>
+        <w:rPr>
+          <w:rFonts w:ascii="Times New Roman" w:hAnsi="Times New Roman" w:cs="Times New Roman"/>
+          <w:lang w:val="sk-SK"/>
+        </w:rPr>
+        <w:t>Aplikácia je integrovaná s akademickým informačným systémom a pre jej spustenie je potrebné vygenerovať v AIS v sekcii „Správa používateľov“</w:t>
+      </w:r>
+      <w:r>
+        <w:rPr>
+          <w:rFonts w:ascii="Times New Roman" w:hAnsi="Times New Roman" w:cs="Times New Roman"/>
+          <w:lang w:val="sk-SK"/>
+        </w:rPr>
+        <w:t xml:space="preserve"> </w:t>
+      </w:r>
+      <w:r>
+        <w:rPr>
+          <w:rFonts w:ascii="Times New Roman" w:hAnsi="Times New Roman" w:cs="Times New Roman"/>
+          <w:lang w:val="sk-SK"/>
+        </w:rPr>
+        <w:t xml:space="preserve">kód a následne </w:t>
+      </w:r>
+      <w:r>
+        <w:rPr>
+          <w:rFonts w:ascii="Times New Roman" w:hAnsi="Times New Roman" w:cs="Times New Roman"/>
+          <w:lang w:val="sk-SK"/>
+        </w:rPr>
+        <w:t xml:space="preserve">ho </w:t>
+      </w:r>
+      <w:r>
+        <w:rPr>
+          <w:rFonts w:ascii="Times New Roman" w:hAnsi="Times New Roman" w:cs="Times New Roman"/>
+          <w:lang w:val="sk-SK"/>
+        </w:rPr>
+        <w:t xml:space="preserve">v aplikácií </w:t>
+      </w:r>
+      <w:r>
+        <w:rPr>
+          <w:rFonts w:ascii="Times New Roman" w:hAnsi="Times New Roman" w:cs="Times New Roman"/>
+          <w:lang w:val="sk-SK"/>
+        </w:rPr>
+        <w:t>vložiť</w:t>
+      </w:r>
+      <w:r>
+        <w:rPr>
+          <w:rFonts w:ascii="Times New Roman" w:hAnsi="Times New Roman" w:cs="Times New Roman"/>
+          <w:lang w:val="sk-SK"/>
+        </w:rPr>
+        <w:t xml:space="preserve"> pre identifikáciu používateľa. </w:t>
+      </w:r>
+    </w:p>
+    <w:p>
+      <w:pPr>
+        <w:spacing w:line="360" w:lineRule="auto"/>
+        <w:rPr>
+          <w:rFonts w:ascii="Times New Roman" w:hAnsi="Times New Roman" w:cs="Times New Roman"/>
+          <w:lang w:val="sk-SK"/>
+        </w:rPr>
+      </w:pPr>
+    </w:p>
+    <w:p>
+      <w:pPr>
+        <w:spacing w:line="360" w:lineRule="auto"/>
+        <w:ind w:firstLine="720"/>
+        <w:rPr>
+          <w:rFonts w:ascii="Times New Roman" w:hAnsi="Times New Roman" w:cs="Times New Roman"/>
+          <w:lang w:val="sk-SK"/>
+        </w:rPr>
+      </w:pPr>
+      <w:r>
+        <w:rPr>
+          <w:rFonts w:ascii="Times New Roman" w:hAnsi="Times New Roman" w:cs="Times New Roman"/>
+          <w:lang w:val="sk-SK"/>
+        </w:rPr>
+        <w:t xml:space="preserve">Po prihlásení </w:t>
+      </w:r>
+      <w:r>
+        <w:rPr>
+          <w:rFonts w:ascii="Times New Roman" w:hAnsi="Times New Roman" w:cs="Times New Roman"/>
+          <w:lang w:val="sk-SK"/>
+        </w:rPr>
+        <w:t>je potrebné otvoriť ľavé menu</w:t>
+      </w:r>
+      <w:r>
+        <w:rPr>
+          <w:rFonts w:ascii="Times New Roman" w:hAnsi="Times New Roman" w:cs="Times New Roman"/>
+          <w:lang w:val="sk-SK"/>
+        </w:rPr>
+        <w:t xml:space="preserve"> </w:t>
+      </w:r>
+      <w:r>
+        <w:rPr>
+          <w:rFonts w:ascii="Times New Roman" w:hAnsi="Times New Roman" w:cs="Times New Roman"/>
+          <w:lang w:val="sk-SK"/>
+        </w:rPr>
+        <w:t>a zvoliť položku „Rozvrh“. Zobrazí sa kalendár, ktorý je však prázdny. Vyučujúcimi hodinami ho naplníme tak, že v pravom hornom rohu klikneme na ikonu nastavenia, kde si vyberieme svoj ročník, odbor a skupinu. Zobrazí sa nám kalendá s hodinami, ktoré si pridáme do svojho kalendára kliknutím na plus ikonu, ktorá je umiestnená vedľa každého predmetu</w:t>
+      </w:r>
+      <w:r>
+        <w:rPr>
+          <w:rFonts w:ascii="Times New Roman" w:hAnsi="Times New Roman" w:cs="Times New Roman"/>
+          <w:lang w:val="sk-SK"/>
+        </w:rPr>
+        <w:t xml:space="preserve">. Po ukončení pridávania hodín potvrdíme tento výber tlačidlom hotovo </w:t>
+      </w:r>
+      <w:r>
+        <w:rPr>
+          <w:rFonts w:ascii="Times New Roman" w:hAnsi="Times New Roman" w:cs="Times New Roman"/>
+          <w:lang w:val="sk-SK"/>
+        </w:rPr>
+        <w:lastRenderedPageBreak/>
+        <w:t>pravom hornom rohu. Ak sa používateľ odhlási z aplikácie a prihlási na inom zariadení, prispôsobený rozvrh mu ostane v platnosti.</w:t>
+      </w:r>
+    </w:p>
+    <w:p>
+      <w:pPr>
+        <w:spacing w:line="360" w:lineRule="auto"/>
+        <w:ind w:firstLine="720"/>
+        <w:rPr>
+          <w:rFonts w:ascii="Times New Roman" w:hAnsi="Times New Roman" w:cs="Times New Roman"/>
+          <w:lang w:val="sk-SK"/>
+        </w:rPr>
+      </w:pPr>
+    </w:p>
+    <w:p>
+      <w:pPr>
+        <w:spacing w:line="360" w:lineRule="auto"/>
+        <w:ind w:firstLine="720"/>
+        <w:rPr>
+          <w:rFonts w:ascii="Times New Roman" w:hAnsi="Times New Roman" w:cs="Times New Roman"/>
+          <w:lang w:val="sk-SK"/>
+        </w:rPr>
+      </w:pPr>
+      <w:r>
+        <w:rPr>
+          <w:rFonts w:ascii="Times New Roman" w:hAnsi="Times New Roman" w:cs="Times New Roman"/>
+          <w:lang w:val="sk-SK"/>
+        </w:rPr>
+        <w:t>Aplikácia ponúka okrem zobrazenia rozvrhu aj ďaľšiu funcionalitu ako zobrazovanie headlinov z rôznych médií, plánov</w:t>
+      </w:r>
+      <w:r>
+        <w:rPr>
+          <w:rFonts w:ascii="Times New Roman" w:hAnsi="Times New Roman" w:cs="Times New Roman"/>
+          <w:lang w:val="sk-SK"/>
+        </w:rPr>
+        <w:t>anie mhd, menu v jedálňach atď.</w:t>
+      </w:r>
+    </w:p>
+    <w:p>
+      <w:pPr>
+        <w:spacing w:line="360" w:lineRule="auto"/>
+        <w:rPr>
+          <w:rFonts w:ascii="Times New Roman" w:hAnsi="Times New Roman" w:cs="Times New Roman"/>
+          <w:lang w:val="sk-SK"/>
+        </w:rPr>
+      </w:pPr>
+    </w:p>
+    <w:p>
+      <w:pPr>
+        <w:spacing w:line="360" w:lineRule="auto"/>
+        <w:rPr>
+          <w:rFonts w:ascii="Times New Roman" w:hAnsi="Times New Roman" w:cs="Times New Roman"/>
+          <w:lang w:val="sk-SK"/>
+        </w:rPr>
+      </w:pPr>
+    </w:p>
+    <w:p>
+      <w:pPr>
+        <w:pStyle w:val="ListParagraph"/>
+        <w:numPr>
+          <w:ilvl w:val="1"/>
+          <w:numId w:val="5"/>
+        </w:numPr>
+        <w:spacing w:line="360" w:lineRule="auto"/>
+        <w:rPr>
+          <w:rFonts w:ascii="Times New Roman" w:hAnsi="Times New Roman" w:cs="Times New Roman"/>
+          <w:lang w:val="sk-SK"/>
+        </w:rPr>
+      </w:pPr>
+      <w:r>
+        <w:rPr>
+          <w:rFonts w:ascii="Times New Roman" w:hAnsi="Times New Roman" w:cs="Times New Roman"/>
+          <w:b/>
+          <w:lang w:val="sk-SK"/>
+        </w:rPr>
+        <w:t>Porovnanie aplikácií na zobrazovanie rozvrhu s inými univerzitami</w:t>
+      </w:r>
+    </w:p>
+    <w:p>
+      <w:pPr>
+        <w:spacing w:line="360" w:lineRule="auto"/>
+        <w:rPr>
+          <w:rFonts w:ascii="Times New Roman" w:hAnsi="Times New Roman" w:cs="Times New Roman"/>
+          <w:lang w:val="sk-SK"/>
+        </w:rPr>
+      </w:pPr>
+    </w:p>
+    <w:p>
+      <w:pPr>
+        <w:spacing w:line="360" w:lineRule="auto"/>
+        <w:ind w:firstLine="720"/>
+        <w:rPr>
+          <w:rFonts w:ascii="Times New Roman" w:hAnsi="Times New Roman" w:cs="Times New Roman"/>
+          <w:lang w:val="sk-SK"/>
+        </w:rPr>
+      </w:pPr>
+      <w:r>
+        <w:rPr>
+          <w:rFonts w:ascii="Times New Roman" w:hAnsi="Times New Roman" w:cs="Times New Roman"/>
+          <w:lang w:val="sk-SK"/>
+        </w:rPr>
+        <w:t>Pre porovnanie som si vybral systém, ktorý používa Slovenská tech</w:t>
+      </w:r>
+      <w:r>
+        <w:rPr>
+          <w:rFonts w:ascii="Times New Roman" w:hAnsi="Times New Roman" w:cs="Times New Roman"/>
+          <w:lang w:val="sk-SK"/>
+        </w:rPr>
+        <w:t xml:space="preserve">nická univerzita. Ak študent tejto univerzity chce vedieť, aký je jeho osobný rozvrh, musí byť registrovaný v systéme ais. Po prihásení nájde na svojej domovskej stránke odkaz na „Zobrazenie a tlač rozrvhov“. Po kliknutí na tento link je používateľ odnavigovaný na stránku, kde si môže zobraziť svoj rozvrh, alebo po zadaní príslušných kritérií si zobrazí rozvrh akéhokoľvek iného študenta alebo učiteľa. </w:t>
+      </w:r>
+      <w:r>
+        <w:rPr>
+          <w:rFonts w:ascii="Times New Roman" w:hAnsi="Times New Roman" w:cs="Times New Roman"/>
+          <w:lang w:val="sk-SK"/>
+        </w:rPr>
+        <w:t xml:space="preserve">Je možné si vybrať v akom formáte sa požadovaný rozvrh má otvoriť  (HTML, PostScritpt, PDF ...). </w:t>
+      </w:r>
+    </w:p>
+    <w:p>
+      <w:pPr>
+        <w:spacing w:line="360" w:lineRule="auto"/>
+        <w:ind w:firstLine="720"/>
+        <w:rPr>
+          <w:rFonts w:ascii="Times New Roman" w:hAnsi="Times New Roman" w:cs="Times New Roman"/>
+          <w:lang w:val="sk-SK"/>
+        </w:rPr>
+      </w:pPr>
+    </w:p>
+    <w:p>
+      <w:pPr>
+        <w:spacing w:line="360" w:lineRule="auto"/>
+        <w:ind w:firstLine="720"/>
+        <w:rPr>
+          <w:rFonts w:ascii="Times New Roman" w:hAnsi="Times New Roman" w:cs="Times New Roman"/>
+          <w:lang w:val="sk-SK"/>
+        </w:rPr>
+      </w:pPr>
+      <w:r>
+        <w:rPr>
+          <w:rFonts w:ascii="Times New Roman" w:hAnsi="Times New Roman" w:cs="Times New Roman"/>
+          <w:lang w:val="sk-SK"/>
+        </w:rPr>
+        <w:t>Po zobrazení príslušného rozvrhu je možné vidieť detaily jednotlivých hodín, ako názov predmetu, miestnosť a meno vyučujúceho (podobne ako v Lookin).</w:t>
+      </w:r>
+      <w:r>
+        <w:rPr>
+          <w:rFonts w:ascii="Times New Roman" w:hAnsi="Times New Roman" w:cs="Times New Roman"/>
+          <w:lang w:val="sk-SK"/>
+        </w:rPr>
+        <w:t xml:space="preserve"> Prednášky su viditeľne odlíšené pomocou rámika okolo jednotlivej hodiny.</w:t>
+      </w:r>
+      <w:r>
+        <w:rPr>
+          <w:rFonts w:ascii="Times New Roman" w:hAnsi="Times New Roman" w:cs="Times New Roman"/>
+          <w:lang w:val="sk-SK"/>
+        </w:rPr>
+        <w:t xml:space="preserve"> Po kliknutí na jednotlivú položku, napr. meno učiteľa je používateľ presmerovaný na profil učiteľa, kde môže vykonávať rozličné operácie. Je možné vidieť kontakt na vyučujúceho, aké predmety a kedy vyučuje, jeho/jej publikačnú činnosť, akým prácam je vedúci, resp. oponent a mnohé ďaľšie.</w:t>
+      </w:r>
+    </w:p>
+    <w:p>
+      <w:pPr>
+        <w:spacing w:line="360" w:lineRule="auto"/>
+        <w:rPr>
+          <w:rFonts w:ascii="Times New Roman" w:hAnsi="Times New Roman" w:cs="Times New Roman"/>
+          <w:lang w:val="sk-SK"/>
+        </w:rPr>
+      </w:pPr>
+    </w:p>
+    <w:p>
+      <w:pPr>
+        <w:spacing w:line="360" w:lineRule="auto"/>
+        <w:ind w:firstLine="720"/>
+        <w:rPr>
+          <w:rFonts w:ascii="Times New Roman" w:hAnsi="Times New Roman" w:cs="Times New Roman"/>
+          <w:lang w:val="sk-SK"/>
+        </w:rPr>
+      </w:pPr>
+      <w:r>
+        <w:rPr>
+          <w:rFonts w:ascii="Times New Roman" w:hAnsi="Times New Roman" w:cs="Times New Roman"/>
+          <w:lang w:val="sk-SK"/>
+        </w:rPr>
+        <w:t>Výhodou takéhoto prístupu je, že používateľ si nemusí sťahovať ďalší software, ani databázové súbory každý semester, respektíve ak je zverejnená novšia verzia. Prístup k rozvrhu má priamo vo svojom ais profile, na ktorý sa prihlási z ľubovoľného webového prehliadača.</w:t>
+      </w:r>
+    </w:p>
+    <w:p>
+      <w:pPr>
+        <w:spacing w:line="360" w:lineRule="auto"/>
+        <w:rPr>
+          <w:rFonts w:ascii="Times New Roman" w:hAnsi="Times New Roman" w:cs="Times New Roman"/>
+          <w:lang w:val="sk-SK"/>
+        </w:rPr>
+      </w:pPr>
+    </w:p>
+    <w:p>
+      <w:pPr>
+        <w:pStyle w:val="ListParagraph"/>
+        <w:numPr>
+          <w:ilvl w:val="1"/>
+          <w:numId w:val="5"/>
+        </w:numPr>
+        <w:spacing w:line="360" w:lineRule="auto"/>
+        <w:rPr>
+          <w:rFonts w:ascii="Times New Roman" w:hAnsi="Times New Roman" w:cs="Times New Roman"/>
+          <w:b/>
+          <w:lang w:val="sk-SK"/>
+        </w:rPr>
+      </w:pPr>
+      <w:r>
+        <w:rPr>
+          <w:rFonts w:ascii="Times New Roman" w:hAnsi="Times New Roman" w:cs="Times New Roman"/>
+          <w:b/>
+          <w:lang w:val="sk-SK"/>
+        </w:rPr>
+        <w:t>Nová</w:t>
+      </w:r>
+      <w:r>
+        <w:rPr>
+          <w:rFonts w:ascii="Times New Roman" w:hAnsi="Times New Roman" w:cs="Times New Roman"/>
+          <w:b/>
+          <w:lang w:val="sk-SK"/>
+        </w:rPr>
+        <w:t xml:space="preserve"> aplikácia</w:t>
+      </w:r>
+    </w:p>
+    <w:p>
+      <w:pPr>
+        <w:spacing w:line="360" w:lineRule="auto"/>
+        <w:rPr>
+          <w:rFonts w:ascii="Times New Roman" w:hAnsi="Times New Roman" w:cs="Times New Roman"/>
+          <w:lang w:val="sk-SK"/>
+        </w:rPr>
+      </w:pPr>
+    </w:p>
+    <w:p>
+      <w:pPr>
+        <w:spacing w:line="360" w:lineRule="auto"/>
+        <w:ind w:firstLine="720"/>
+        <w:rPr>
+          <w:rFonts w:ascii="Times New Roman" w:hAnsi="Times New Roman" w:cs="Times New Roman"/>
+          <w:lang w:val="sk-SK"/>
+        </w:rPr>
+      </w:pPr>
+      <w:r>
+        <w:rPr>
+          <w:rFonts w:ascii="Times New Roman" w:hAnsi="Times New Roman" w:cs="Times New Roman"/>
+          <w:lang w:val="sk-SK"/>
+        </w:rPr>
+        <w:t xml:space="preserve">Mojou motiváciou je vytvoriť aplikáciu na prezeranie rozvrhu tak, aby som sa vyvaroval slabých miest vyššie spomenutých riešení a vylepšil ich silné stránky. Aby </w:t>
+      </w:r>
+      <w:r>
+        <w:rPr>
+          <w:rFonts w:ascii="Times New Roman" w:hAnsi="Times New Roman" w:cs="Times New Roman"/>
+          <w:lang w:val="sk-SK"/>
+        </w:rPr>
+        <w:lastRenderedPageBreak/>
+        <w:t>bolo niečo také vytvoriť je dôležité sa vžiť do úlohy používateľa tejto aplikácie. Čo teda používateľ uprednostňuje a kde sú</w:t>
+      </w:r>
+      <w:r>
+        <w:rPr>
+          <w:rFonts w:ascii="Times New Roman" w:hAnsi="Times New Roman" w:cs="Times New Roman"/>
+          <w:lang w:val="sk-SK"/>
+        </w:rPr>
+        <w:t xml:space="preserve"> jeho</w:t>
+      </w:r>
+      <w:r>
+        <w:rPr>
+          <w:rFonts w:ascii="Times New Roman" w:hAnsi="Times New Roman" w:cs="Times New Roman"/>
+          <w:lang w:val="sk-SK"/>
+        </w:rPr>
+        <w:t xml:space="preserve"> preferencie pri používaní</w:t>
+      </w:r>
+      <w:r>
+        <w:rPr>
+          <w:rFonts w:ascii="Times New Roman" w:hAnsi="Times New Roman" w:cs="Times New Roman"/>
+          <w:lang w:val="sk-SK"/>
+        </w:rPr>
+        <w:t xml:space="preserve"> aplikácií, resp.</w:t>
+      </w:r>
+      <w:r>
+        <w:rPr>
+          <w:rFonts w:ascii="Times New Roman" w:hAnsi="Times New Roman" w:cs="Times New Roman"/>
+          <w:lang w:val="sk-SK"/>
+        </w:rPr>
+        <w:t xml:space="preserve"> informačných systémov</w:t>
+      </w:r>
+      <w:r>
+        <w:rPr>
+          <w:rFonts w:ascii="Times New Roman" w:hAnsi="Times New Roman" w:cs="Times New Roman"/>
+          <w:lang w:val="sk-SK"/>
+        </w:rPr>
+        <w:t xml:space="preserve">. Najmä keď cieľovú skupinu používateľov tvorí najmä široká verejnosť, kde počítame s tým, že gramotnosť pri používaní informačných technológií, resp. počítačovej gramotnosti môže byť na nízkej úrovni. </w:t>
+      </w:r>
+    </w:p>
+    <w:p>
+      <w:pPr>
+        <w:spacing w:line="360" w:lineRule="auto"/>
+        <w:ind w:firstLine="720"/>
+        <w:rPr>
+          <w:rFonts w:ascii="Times New Roman" w:hAnsi="Times New Roman" w:cs="Times New Roman"/>
+          <w:lang w:val="sk-SK"/>
+        </w:rPr>
+      </w:pPr>
+    </w:p>
+    <w:p>
+      <w:pPr>
+        <w:spacing w:line="360" w:lineRule="auto"/>
+        <w:ind w:firstLine="720"/>
+        <w:rPr>
+          <w:rFonts w:ascii="Times New Roman" w:hAnsi="Times New Roman" w:cs="Times New Roman"/>
+          <w:lang w:val="sk-SK"/>
+        </w:rPr>
+      </w:pPr>
+      <w:r>
+        <w:rPr>
+          <w:rFonts w:ascii="Times New Roman" w:hAnsi="Times New Roman" w:cs="Times New Roman"/>
+          <w:lang w:val="sk-SK"/>
+        </w:rPr>
+        <w:t>Hlavé pravidlo je:</w:t>
+      </w:r>
+      <w:r>
+        <w:rPr>
+          <w:rFonts w:ascii="Times New Roman" w:hAnsi="Times New Roman" w:cs="Times New Roman"/>
+          <w:lang w:val="sk-SK"/>
+        </w:rPr>
+        <w:t xml:space="preserve"> </w:t>
+      </w:r>
+      <w:r>
+        <w:rPr>
+          <w:rFonts w:ascii="Times New Roman" w:hAnsi="Times New Roman" w:cs="Times New Roman"/>
+          <w:lang w:val="sk-SK"/>
+        </w:rPr>
+        <w:t>„Nenúť používateľa rozmýšľať</w:t>
+      </w:r>
+      <w:r>
+        <w:rPr>
+          <w:rFonts w:ascii="Times New Roman" w:hAnsi="Times New Roman" w:cs="Times New Roman"/>
+          <w:lang w:val="sk-SK"/>
+        </w:rPr>
+        <w:t>!</w:t>
+      </w:r>
+      <w:r>
+        <w:rPr>
+          <w:rFonts w:ascii="Times New Roman" w:hAnsi="Times New Roman" w:cs="Times New Roman"/>
+          <w:lang w:val="sk-SK"/>
+        </w:rPr>
+        <w:t>“</w:t>
+      </w:r>
+      <w:r>
+        <w:rPr>
+          <w:rStyle w:val="FootnoteReference"/>
+          <w:rFonts w:ascii="Times New Roman" w:hAnsi="Times New Roman" w:cs="Times New Roman"/>
+          <w:lang w:val="sk-SK"/>
+        </w:rPr>
+        <w:footnoteReference w:id="1"/>
+      </w:r>
+      <w:r>
+        <w:rPr>
+          <w:rFonts w:ascii="Times New Roman" w:hAnsi="Times New Roman" w:cs="Times New Roman"/>
+          <w:lang w:val="sk-SK"/>
+        </w:rPr>
+        <w:t xml:space="preserve">. </w:t>
+      </w:r>
+      <w:r>
+        <w:rPr>
+          <w:rFonts w:ascii="Times New Roman" w:hAnsi="Times New Roman" w:cs="Times New Roman"/>
+          <w:lang w:val="sk-SK"/>
+        </w:rPr>
+        <w:t xml:space="preserve">Používateľ je lenivý tvor, ktorý sa môže v ktoromkoľvek momente ukončiť prácu s aplikáciou a nahradí ju za konkurenčnú. Tomuto sa snažíme predísť za každých okolností. Už na prvej obrazovke po spustení daného softwaru musí byť používateľovi bez dlhšieho zamyslenia jasné čo má robiť, ako pokračovať, aká je jeho úloha. </w:t>
+      </w:r>
+      <w:r>
+        <w:rPr>
+          <w:rFonts w:ascii="Times New Roman" w:hAnsi="Times New Roman" w:cs="Times New Roman"/>
+          <w:lang w:val="sk-SK"/>
+        </w:rPr>
+        <w:t>Napríklad: čo</w:t>
+      </w:r>
+      <w:r>
+        <w:rPr>
+          <w:rFonts w:ascii="Times New Roman" w:hAnsi="Times New Roman" w:cs="Times New Roman"/>
+          <w:lang w:val="sk-SK"/>
+        </w:rPr>
+        <w:t xml:space="preserve"> má vyplniť</w:t>
+      </w:r>
+      <w:r>
+        <w:rPr>
+          <w:rFonts w:ascii="Times New Roman" w:hAnsi="Times New Roman" w:cs="Times New Roman"/>
+          <w:lang w:val="sk-SK"/>
+        </w:rPr>
+        <w:t xml:space="preserve"> do</w:t>
+      </w:r>
+      <w:r>
+        <w:rPr>
+          <w:rFonts w:ascii="Times New Roman" w:hAnsi="Times New Roman" w:cs="Times New Roman"/>
+          <w:lang w:val="sk-SK"/>
+        </w:rPr>
+        <w:t xml:space="preserve"> formulár</w:t>
+      </w:r>
+      <w:r>
+        <w:rPr>
+          <w:rFonts w:ascii="Times New Roman" w:hAnsi="Times New Roman" w:cs="Times New Roman"/>
+          <w:lang w:val="sk-SK"/>
+        </w:rPr>
+        <w:t>a pri registrácií</w:t>
+      </w:r>
+      <w:r>
+        <w:rPr>
+          <w:rFonts w:ascii="Times New Roman" w:hAnsi="Times New Roman" w:cs="Times New Roman"/>
+          <w:lang w:val="sk-SK"/>
+        </w:rPr>
+        <w:t xml:space="preserve"> (aké sú povinné a nepovinné polia)</w:t>
+      </w:r>
+      <w:r>
+        <w:rPr>
+          <w:rFonts w:ascii="Times New Roman" w:hAnsi="Times New Roman" w:cs="Times New Roman"/>
+          <w:lang w:val="sk-SK"/>
+        </w:rPr>
+        <w:t xml:space="preserve">, vložiť sms kód do </w:t>
+      </w:r>
+      <w:r>
+        <w:rPr>
+          <w:rFonts w:ascii="Times New Roman" w:hAnsi="Times New Roman" w:cs="Times New Roman"/>
+          <w:lang w:val="sk-SK"/>
+        </w:rPr>
+        <w:t xml:space="preserve">textového poľa, alebo ako vykonať jednoduchú akciu akou je vymazanie emailu zo schránky. Na čo sa používajú zaužívané postupy z reálneho života, ako spomínané zmazanie emailu sa vykoná po stlačení ikony s košom. </w:t>
+      </w:r>
+      <w:r>
+        <w:rPr>
+          <w:rFonts w:ascii="Times New Roman" w:hAnsi="Times New Roman" w:cs="Times New Roman"/>
+          <w:lang w:val="sk-SK"/>
+        </w:rPr>
+        <w:t>Známy je prípad kedy do rúk dieťaťa vložili tablet s aplikáciou na prezeranie rozprávkových kníh. Aj keď dieťa nikdy predtým takýto nástroj v rukách nedržalo, bez ďalších inštrukcií prirodzene vedelo, ako posúvať zobrazované stránky v aplikácií. Použilo rovnaké gestá ako pri obyčajnej papierovej knihe. Toto je dobrý príklad na test použiteľnosti (tzv. usability testing).</w:t>
+      </w:r>
+    </w:p>
+    <w:p>
+      <w:pPr>
+        <w:spacing w:line="360" w:lineRule="auto"/>
+        <w:rPr>
+          <w:rFonts w:ascii="Times New Roman" w:hAnsi="Times New Roman" w:cs="Times New Roman"/>
+          <w:lang w:val="sk-SK"/>
+        </w:rPr>
+      </w:pPr>
+    </w:p>
+    <w:p>
+      <w:pPr>
+        <w:pStyle w:val="ListParagraph"/>
+        <w:spacing w:line="360" w:lineRule="auto"/>
+        <w:ind w:left="0" w:firstLine="720"/>
+        <w:rPr>
+          <w:rFonts w:ascii="Times New Roman" w:hAnsi="Times New Roman" w:cs="Times New Roman"/>
+          <w:lang w:val="sk-SK"/>
+        </w:rPr>
+      </w:pPr>
+      <w:r>
+        <w:rPr>
+          <w:rFonts w:ascii="Times New Roman" w:hAnsi="Times New Roman" w:cs="Times New Roman"/>
+          <w:lang w:val="sk-SK"/>
+        </w:rPr>
+        <w:t xml:space="preserve">Odliadnuc od testu použiteľnosti, ďaľším faktorom komfortu používateľa je čas strávený používaním aplikácie na dosiahnutie konkrétneho výsledku. Tento čas sa návrhári softwaru snažia minimalizovať </w:t>
+      </w:r>
+      <w:r>
+        <w:rPr>
+          <w:rFonts w:ascii="Times New Roman" w:hAnsi="Times New Roman" w:cs="Times New Roman"/>
+          <w:lang w:val="sk-SK"/>
+        </w:rPr>
+        <w:t>čo najviac, aby príliš dlhými formulármi a komplikovanou navigáciou používateľovi nekazili dojem a neznechutli jej ďalšie používanie. V našom prípade sa pokúsime znížiť počet klikov potrebných na zobrazenie rozvrhu.</w:t>
+      </w:r>
+    </w:p>
+    <w:p>
+      <w:pPr>
+        <w:pStyle w:val="ListParagraph"/>
+        <w:spacing w:line="360" w:lineRule="auto"/>
+        <w:rPr>
+          <w:rFonts w:ascii="Times New Roman" w:hAnsi="Times New Roman" w:cs="Times New Roman"/>
+          <w:lang w:val="sk-SK"/>
+        </w:rPr>
+      </w:pPr>
+    </w:p>
+    <w:p>
+      <w:pPr>
+        <w:pStyle w:val="ListParagraph"/>
+        <w:spacing w:line="360" w:lineRule="auto"/>
+        <w:rPr>
+          <w:rFonts w:ascii="Times New Roman" w:hAnsi="Times New Roman" w:cs="Times New Roman"/>
+          <w:lang w:val="sk-SK"/>
+        </w:rPr>
+      </w:pPr>
+    </w:p>
+    <w:p>
+      <w:pPr>
+        <w:spacing w:line="360" w:lineRule="auto"/>
+        <w:ind w:firstLine="720"/>
+        <w:rPr>
+          <w:rFonts w:ascii="Times New Roman" w:hAnsi="Times New Roman" w:cs="Times New Roman"/>
+          <w:lang w:val="sk-SK"/>
+        </w:rPr>
+      </w:pPr>
       <w:bookmarkStart w:id="0" w:name="_GoBack"/>
       <w:bookmarkEnd w:id="0"/>
-      <w:r>
-        <w:rPr>
-          <w:rFonts w:ascii="Times New Roman" w:hAnsi="Times New Roman" w:cs="Times New Roman"/>
-          <w:lang w:val="sk-SK"/>
-        </w:rPr>
-        <w:t xml:space="preserve"> kód a následne v aplikácií ho odfotiť pre identifikáciu používateľa. </w:t>
-      </w:r>
-      <w:r>
-        <w:rPr>
-          <w:rFonts w:ascii="Times New Roman" w:hAnsi="Times New Roman" w:cs="Times New Roman"/>
-          <w:lang w:val="sk-SK"/>
-        </w:rPr>
-        <w:t xml:space="preserve">Aplikácia ponúka okrem zobrazenia rozvrhu aj ďaľšiu funcionalitu ako zobrazovanie headlinov z rôznych médií, plánovanie mhd, menu v jedálňach atď. </w:t>
-      </w:r>
-    </w:p>
-    <w:p>
-      <w:pPr>
-        <w:spacing w:line="360" w:lineRule="auto"/>
-        <w:rPr>
-          <w:rFonts w:ascii="Times New Roman" w:hAnsi="Times New Roman" w:cs="Times New Roman"/>
-          <w:lang w:val="sk-SK"/>
-        </w:rPr>
-      </w:pPr>
-    </w:p>
-    <w:p>
-      <w:pPr>
-        <w:spacing w:line="360" w:lineRule="auto"/>
-        <w:ind w:firstLine="720"/>
-        <w:rPr>
-          <w:rFonts w:ascii="Times New Roman" w:hAnsi="Times New Roman" w:cs="Times New Roman"/>
-          <w:lang w:val="sk-SK"/>
-        </w:rPr>
-      </w:pPr>
-      <w:r>
-        <w:rPr>
-          <w:rFonts w:ascii="Times New Roman" w:hAnsi="Times New Roman" w:cs="Times New Roman"/>
-          <w:lang w:val="sk-SK"/>
-        </w:rPr>
-        <w:t>Po úspešnej registrácií</w:t>
-      </w:r>
-      <w:r>
-        <w:rPr>
-          <w:rFonts w:ascii="Times New Roman" w:hAnsi="Times New Roman" w:cs="Times New Roman"/>
-          <w:lang w:val="sk-SK"/>
-        </w:rPr>
-        <w:t xml:space="preserve"> sa používateľ odnaviguje do sekcie rozvrhy, kde si sám nakonfiguruje svoj rozvrh a to takým spôsobom, že si sám navolí predme</w:t>
-      </w:r>
-      <w:r>
-        <w:rPr>
-          <w:rFonts w:ascii="Times New Roman" w:hAnsi="Times New Roman" w:cs="Times New Roman"/>
-          <w:lang w:val="sk-SK"/>
-        </w:rPr>
-        <w:t>ty (či už cvičenia alebo prednáš</w:t>
-      </w:r>
-      <w:r>
-        <w:rPr>
-          <w:rFonts w:ascii="Times New Roman" w:hAnsi="Times New Roman" w:cs="Times New Roman"/>
-          <w:lang w:val="sk-SK"/>
-        </w:rPr>
-        <w:t xml:space="preserve">ky) ktoré </w:t>
-      </w:r>
-      <w:r>
-        <w:rPr>
-          <w:rFonts w:ascii="Times New Roman" w:hAnsi="Times New Roman" w:cs="Times New Roman"/>
-          <w:lang w:val="sk-SK"/>
-        </w:rPr>
-        <w:t>aktuálne má v danom semestri.</w:t>
-      </w:r>
-    </w:p>
-    <w:p>
-      <w:pPr>
-        <w:spacing w:line="360" w:lineRule="auto"/>
-        <w:rPr>
-          <w:rFonts w:ascii="Times New Roman" w:hAnsi="Times New Roman" w:cs="Times New Roman"/>
-          <w:lang w:val="sk-SK"/>
-        </w:rPr>
-      </w:pPr>
-    </w:p>
-    <w:p>
-      <w:pPr>
-        <w:spacing w:line="360" w:lineRule="auto"/>
-        <w:rPr>
-          <w:rFonts w:ascii="Times New Roman" w:hAnsi="Times New Roman" w:cs="Times New Roman"/>
-          <w:lang w:val="sk-SK"/>
-        </w:rPr>
-      </w:pPr>
-    </w:p>
-    <w:p>
-      <w:pPr>
-        <w:spacing w:line="360" w:lineRule="auto"/>
-        <w:rPr>
-          <w:rFonts w:ascii="Times New Roman" w:hAnsi="Times New Roman" w:cs="Times New Roman"/>
-          <w:lang w:val="sk-SK"/>
-        </w:rPr>
-      </w:pPr>
-    </w:p>
-    <w:p>
-      <w:pPr>
-        <w:spacing w:line="360" w:lineRule="auto"/>
-        <w:rPr>
-          <w:rFonts w:ascii="Times New Roman" w:hAnsi="Times New Roman" w:cs="Times New Roman"/>
-          <w:lang w:val="sk-SK"/>
-        </w:rPr>
-      </w:pPr>
-    </w:p>
-    <w:p>
-      <w:pPr>
-        <w:spacing w:line="360" w:lineRule="auto"/>
-        <w:rPr>
-          <w:rFonts w:ascii="Times New Roman" w:hAnsi="Times New Roman" w:cs="Times New Roman"/>
-          <w:lang w:val="sk-SK"/>
-        </w:rPr>
-      </w:pPr>
-    </w:p>
-    <w:p>
-      <w:pPr>
-        <w:spacing w:line="360" w:lineRule="auto"/>
-        <w:rPr>
-          <w:rFonts w:ascii="Times New Roman" w:hAnsi="Times New Roman" w:cs="Times New Roman"/>
-          <w:lang w:val="sk-SK"/>
-        </w:rPr>
-      </w:pPr>
-    </w:p>
-    <w:p>
-      <w:pPr>
-        <w:spacing w:line="360" w:lineRule="auto"/>
-        <w:rPr>
-          <w:rFonts w:ascii="Times New Roman" w:hAnsi="Times New Roman" w:cs="Times New Roman"/>
-          <w:lang w:val="sk-SK"/>
-        </w:rPr>
-      </w:pPr>
-    </w:p>
-    <w:p>
-      <w:pPr>
-        <w:spacing w:line="360" w:lineRule="auto"/>
-        <w:rPr>
-          <w:rFonts w:ascii="Times New Roman" w:hAnsi="Times New Roman" w:cs="Times New Roman"/>
-          <w:lang w:val="sk-SK"/>
-        </w:rPr>
-      </w:pPr>
-    </w:p>
-    <w:p>
-      <w:pPr>
-        <w:pStyle w:val="ListParagraph"/>
-        <w:spacing w:line="360" w:lineRule="auto"/>
-        <w:rPr>
-          <w:rFonts w:ascii="Times New Roman" w:hAnsi="Times New Roman" w:cs="Times New Roman"/>
-          <w:lang w:val="sk-SK"/>
-        </w:rPr>
-      </w:pPr>
-    </w:p>
-    <w:p>
-      <w:pPr>
-        <w:spacing w:line="360" w:lineRule="auto"/>
-        <w:rPr>
-          <w:rFonts w:ascii="Times New Roman" w:hAnsi="Times New Roman" w:cs="Times New Roman"/>
-          <w:lang w:val="sk-SK"/>
-        </w:rPr>
-      </w:pPr>
-      <w:r>
-        <w:rPr>
-          <w:rFonts w:ascii="Times New Roman" w:hAnsi="Times New Roman" w:cs="Times New Roman"/>
-          <w:lang w:val="sk-SK"/>
-        </w:rPr>
-        <w:t xml:space="preserve">Medzi základné parametre podľa ktorých sa hodnotí kvalita aplikácie </w:t>
-      </w:r>
-      <w:r>
-        <w:rPr>
-          <w:rFonts w:ascii="Times New Roman" w:hAnsi="Times New Roman" w:cs="Times New Roman"/>
-          <w:lang w:val="sk-SK"/>
-        </w:rPr>
-        <w:t>patria:</w:t>
-      </w:r>
-    </w:p>
-    <w:p>
-      <w:pPr>
-        <w:spacing w:line="360" w:lineRule="auto"/>
-        <w:ind w:firstLine="720"/>
-        <w:rPr>
-          <w:rFonts w:ascii="Times New Roman" w:hAnsi="Times New Roman" w:cs="Times New Roman"/>
-          <w:lang w:val="sk-SK"/>
-        </w:rPr>
-      </w:pPr>
-    </w:p>
-    <w:p>
-      <w:pPr>
-        <w:pStyle w:val="ListParagraph"/>
-        <w:numPr>
-          <w:ilvl w:val="0"/>
-          <w:numId w:val="1"/>
-        </w:numPr>
-        <w:spacing w:line="360" w:lineRule="auto"/>
-        <w:ind w:left="426"/>
-        <w:rPr>
-          <w:rFonts w:ascii="Times New Roman" w:hAnsi="Times New Roman" w:cs="Times New Roman"/>
-          <w:lang w:val="sk-SK"/>
-        </w:rPr>
-      </w:pPr>
-      <w:r>
-        <w:rPr>
-          <w:rFonts w:ascii="Times New Roman" w:hAnsi="Times New Roman" w:cs="Times New Roman"/>
-          <w:lang w:val="sk-SK"/>
-        </w:rPr>
-        <w:t>J</w:t>
-      </w:r>
-      <w:r>
-        <w:rPr>
-          <w:rFonts w:ascii="Times New Roman" w:hAnsi="Times New Roman" w:cs="Times New Roman"/>
-          <w:lang w:val="sk-SK"/>
-        </w:rPr>
-        <w:t>ednoduc</w:t>
-      </w:r>
-      <w:r>
-        <w:rPr>
-          <w:rFonts w:ascii="Times New Roman" w:hAnsi="Times New Roman" w:cs="Times New Roman"/>
-          <w:lang w:val="sk-SK"/>
-        </w:rPr>
-        <w:t>hosť používateľského rozhrania. Č</w:t>
-      </w:r>
-      <w:r>
-        <w:rPr>
-          <w:rFonts w:ascii="Times New Roman" w:hAnsi="Times New Roman" w:cs="Times New Roman"/>
-          <w:lang w:val="sk-SK"/>
-        </w:rPr>
-        <w:t>as potrebný na zorientovanie sa v aplik</w:t>
-      </w:r>
-      <w:r>
-        <w:rPr>
-          <w:rFonts w:ascii="Times New Roman" w:hAnsi="Times New Roman" w:cs="Times New Roman"/>
-          <w:lang w:val="sk-SK"/>
-        </w:rPr>
-        <w:t xml:space="preserve">ácií by mal byť minimálny. </w:t>
-      </w:r>
-    </w:p>
-    <w:p>
-      <w:pPr>
-        <w:pStyle w:val="ListParagraph"/>
-        <w:spacing w:line="360" w:lineRule="auto"/>
-        <w:ind w:left="426"/>
-        <w:rPr>
-          <w:rFonts w:ascii="Times New Roman" w:hAnsi="Times New Roman" w:cs="Times New Roman"/>
-          <w:lang w:val="sk-SK"/>
-        </w:rPr>
-      </w:pPr>
-    </w:p>
-    <w:p>
-      <w:pPr>
-        <w:pStyle w:val="ListParagraph"/>
-        <w:numPr>
-          <w:ilvl w:val="0"/>
-          <w:numId w:val="1"/>
-        </w:numPr>
-        <w:spacing w:line="360" w:lineRule="auto"/>
-        <w:ind w:left="426"/>
-        <w:rPr>
-          <w:rFonts w:ascii="Times New Roman" w:hAnsi="Times New Roman" w:cs="Times New Roman"/>
-          <w:lang w:val="sk-SK"/>
-        </w:rPr>
-      </w:pPr>
-      <w:r>
-        <w:rPr>
-          <w:rFonts w:ascii="Times New Roman" w:hAnsi="Times New Roman" w:cs="Times New Roman"/>
-          <w:lang w:val="sk-SK"/>
-        </w:rPr>
-        <w:t>navigácia od zadania parametrov až po zobrazenie výsledkov by mala obsahovať čo najmenej krokov (je potrebné zobraziť výsledky v čo najkratšom čase a námaha vynaložená používateľom</w:t>
-      </w:r>
-      <w:r>
-        <w:rPr>
-          <w:rFonts w:ascii="Times New Roman" w:hAnsi="Times New Roman" w:cs="Times New Roman"/>
-          <w:lang w:val="sk-SK"/>
-        </w:rPr>
-        <w:t xml:space="preserve"> pri tomto procese by mala byť čo najmenšia</w:t>
-      </w:r>
-      <w:r>
-        <w:rPr>
-          <w:rFonts w:ascii="Times New Roman" w:hAnsi="Times New Roman" w:cs="Times New Roman"/>
-          <w:lang w:val="sk-SK"/>
-        </w:rPr>
-        <w:t>)</w:t>
-      </w:r>
-      <w:r>
-        <w:rPr>
-          <w:rFonts w:ascii="Times New Roman" w:hAnsi="Times New Roman" w:cs="Times New Roman"/>
-          <w:lang w:val="sk-SK"/>
-        </w:rPr>
-        <w:t xml:space="preserve">. </w:t>
-      </w:r>
-    </w:p>
-    <w:p>
-      <w:pPr>
-        <w:spacing w:line="360" w:lineRule="auto"/>
-        <w:ind w:firstLine="720"/>
-        <w:rPr>
-          <w:rFonts w:ascii="Times New Roman" w:hAnsi="Times New Roman" w:cs="Times New Roman"/>
-          <w:lang w:val="sk-SK"/>
-        </w:rPr>
-      </w:pPr>
-    </w:p>
-    <w:p>
-      <w:pPr>
-        <w:spacing w:line="360" w:lineRule="auto"/>
-        <w:ind w:firstLine="720"/>
-        <w:rPr>
-          <w:rFonts w:ascii="Times New Roman" w:hAnsi="Times New Roman" w:cs="Times New Roman"/>
-          <w:lang w:val="sk-SK"/>
-        </w:rPr>
-      </w:pPr>
-    </w:p>
-    <w:p>
-      <w:pPr>
-        <w:spacing w:line="360" w:lineRule="auto"/>
-        <w:ind w:firstLine="720"/>
-        <w:rPr>
-          <w:rFonts w:ascii="Times New Roman" w:hAnsi="Times New Roman" w:cs="Times New Roman"/>
-          <w:lang w:val="sk-SK"/>
-        </w:rPr>
-      </w:pPr>
     </w:p>
     <w:p>
       <w:pPr>
@@ -1432,6 +1763,99 @@
 </w:document>
 </file>
 
+<file path=word/endnotes.xml><?xml version="1.0" encoding="utf-8"?>
+<w:endnotes xmlns:wpc="http://schemas.microsoft.com/office/word/2010/wordprocessingCanvas" xmlns:mo="http://schemas.microsoft.com/office/mac/office/2008/main" xmlns:mc="http://schemas.openxmlformats.org/markup-compatibility/2006" xmlns:mv="urn:schemas-microsoft-com:mac:vml" xmlns:o="urn:schemas-microsoft-com:office:office" xmlns:r="http://schemas.openxmlformats.org/officeDocument/2006/relationships" xmlns:m="http://schemas.openxmlformats.org/officeDocument/2006/math" xmlns:v="urn:schemas-microsoft-com:vml" xmlns:wp14="http://schemas.microsoft.com/office/word/2010/wordprocessingDrawing" xmlns:wp="http://schemas.openxmlformats.org/drawingml/2006/wordprocessingDrawing" xmlns:w10="urn:schemas-microsoft-com:office:word" xmlns:w="http://schemas.openxmlformats.org/wordprocessingml/2006/main" xmlns:w14="http://schemas.microsoft.com/office/word/2010/wordml" xmlns:wpg="http://schemas.microsoft.com/office/word/2010/wordprocessingGroup" xmlns:wpi="http://schemas.microsoft.com/office/word/2010/wordprocessingInk" xmlns:wne="http://schemas.microsoft.com/office/word/2006/wordml" xmlns:wps="http://schemas.microsoft.com/office/word/2010/wordprocessingShape" mc:Ignorable="w14 wp14">
+  <w:endnote w:type="separator" w:id="-1">
+    <w:p>
+      <w:r>
+        <w:separator/>
+      </w:r>
+    </w:p>
+  </w:endnote>
+  <w:endnote w:type="continuationSeparator" w:id="0">
+    <w:p>
+      <w:r>
+        <w:continuationSeparator/>
+      </w:r>
+    </w:p>
+  </w:endnote>
+</w:endnotes>
+</file>
+
+<file path=word/footnotes.xml><?xml version="1.0" encoding="utf-8"?>
+<w:footnotes xmlns:wpc="http://schemas.microsoft.com/office/word/2010/wordprocessingCanvas" xmlns:mo="http://schemas.microsoft.com/office/mac/office/2008/main" xmlns:mc="http://schemas.openxmlformats.org/markup-compatibility/2006" xmlns:mv="urn:schemas-microsoft-com:mac:vml" xmlns:o="urn:schemas-microsoft-com:office:office" xmlns:r="http://schemas.openxmlformats.org/officeDocument/2006/relationships" xmlns:m="http://schemas.openxmlformats.org/officeDocument/2006/math" xmlns:v="urn:schemas-microsoft-com:vml" xmlns:wp14="http://schemas.microsoft.com/office/word/2010/wordprocessingDrawing" xmlns:wp="http://schemas.openxmlformats.org/drawingml/2006/wordprocessingDrawing" xmlns:w10="urn:schemas-microsoft-com:office:word" xmlns:w="http://schemas.openxmlformats.org/wordprocessingml/2006/main" xmlns:w14="http://schemas.microsoft.com/office/word/2010/wordml" xmlns:wpg="http://schemas.microsoft.com/office/word/2010/wordprocessingGroup" xmlns:wpi="http://schemas.microsoft.com/office/word/2010/wordprocessingInk" xmlns:wne="http://schemas.microsoft.com/office/word/2006/wordml" xmlns:wps="http://schemas.microsoft.com/office/word/2010/wordprocessingShape" mc:Ignorable="w14 wp14">
+  <w:footnote w:type="separator" w:id="-1">
+    <w:p>
+      <w:r>
+        <w:separator/>
+      </w:r>
+    </w:p>
+  </w:footnote>
+  <w:footnote w:type="continuationSeparator" w:id="0">
+    <w:p>
+      <w:r>
+        <w:continuationSeparator/>
+      </w:r>
+    </w:p>
+  </w:footnote>
+  <w:footnote w:id="1">
+    <w:p>
+      <w:pPr>
+        <w:pStyle w:val="FootnoteText"/>
+        <w:rPr>
+          <w:lang w:val="sk-SK"/>
+        </w:rPr>
+      </w:pPr>
+      <w:r>
+        <w:rPr>
+          <w:rStyle w:val="FootnoteReference"/>
+        </w:rPr>
+        <w:footnoteRef/>
+      </w:r>
+      <w:r>
+        <w:t xml:space="preserve"> </w:t>
+      </w:r>
+      <w:r>
+        <w:t xml:space="preserve">Don't Make Me Think: A Common Sense Approach to Web Usability </w:t>
+      </w:r>
+      <w:r>
+        <w:t>(</w:t>
+      </w:r>
+      <w:r>
+        <w:rPr>
+          <w:sz w:val="18"/>
+          <w:szCs w:val="18"/>
+        </w:rPr>
+        <w:t>http://books.google.sk/books/about/Don_t_Make_Me_Think.html</w:t>
+      </w:r>
+      <w:proofErr w:type="gramStart"/>
+      <w:r>
+        <w:rPr>
+          <w:sz w:val="18"/>
+          <w:szCs w:val="18"/>
+        </w:rPr>
+        <w:t>?id</w:t>
+      </w:r>
+      <w:proofErr w:type="gramEnd"/>
+      <w:r>
+        <w:rPr>
+          <w:sz w:val="18"/>
+          <w:szCs w:val="18"/>
+        </w:rPr>
+        <w:t>=g1QBFJxB_eEC&amp;redir_esc=y</w:t>
+      </w:r>
+      <w:r>
+        <w:rPr>
+          <w:sz w:val="18"/>
+          <w:szCs w:val="18"/>
+        </w:rPr>
+        <w:t>)</w:t>
+      </w:r>
+    </w:p>
+  </w:footnote>
+</w:footnotes>
+</file>
+
 <file path=word/numbering.xml><?xml version="1.0" encoding="utf-8"?>
 <w:numbering xmlns:wpc="http://schemas.microsoft.com/office/word/2010/wordprocessingCanvas" xmlns:mo="http://schemas.microsoft.com/office/mac/office/2008/main" xmlns:mc="http://schemas.openxmlformats.org/markup-compatibility/2006" xmlns:mv="urn:schemas-microsoft-com:mac:vml" xmlns:o="urn:schemas-microsoft-com:office:office" xmlns:r="http://schemas.openxmlformats.org/officeDocument/2006/relationships" xmlns:m="http://schemas.openxmlformats.org/officeDocument/2006/math" xmlns:v="urn:schemas-microsoft-com:vml" xmlns:wp14="http://schemas.microsoft.com/office/word/2010/wordprocessingDrawing" xmlns:wp="http://schemas.openxmlformats.org/drawingml/2006/wordprocessingDrawing" xmlns:w10="urn:schemas-microsoft-com:office:word" xmlns:w="http://schemas.openxmlformats.org/wordprocessingml/2006/main" xmlns:w14="http://schemas.microsoft.com/office/word/2010/wordml" xmlns:wpg="http://schemas.microsoft.com/office/word/2010/wordprocessingGroup" xmlns:wpi="http://schemas.microsoft.com/office/word/2010/wordprocessingInk" xmlns:wne="http://schemas.microsoft.com/office/word/2006/wordml" xmlns:wps="http://schemas.microsoft.com/office/word/2010/wordprocessingShape" mc:Ignorable="w14 wp14">
   <w:abstractNum w:abstractNumId="0">
@@ -1887,7 +2311,185 @@
     </w:lvl>
   </w:abstractNum>
   <w:abstractNum w:abstractNumId="4">
-    <w:nsid w:val="73222FFE"/>
+    <w:nsid w:val="602D5903"/>
+    <w:multiLevelType w:val="hybridMultilevel"/>
+    <w:tmpl w:val="35A4638C"/>
+    <w:lvl w:ilvl="0" w:tplc="B416494C">
+      <w:start w:val="1"/>
+      <w:numFmt w:val="decimal"/>
+      <w:lvlText w:val="%1."/>
+      <w:lvlJc w:val="left"/>
+      <w:pPr>
+        <w:ind w:left="1080" w:hanging="720"/>
+      </w:pPr>
+      <w:rPr>
+        <w:rFonts w:hint="default"/>
+      </w:rPr>
+    </w:lvl>
+    <w:lvl w:ilvl="1" w:tplc="04090019" w:tentative="1">
+      <w:start w:val="1"/>
+      <w:numFmt w:val="lowerLetter"/>
+      <w:lvlText w:val="%2."/>
+      <w:lvlJc w:val="left"/>
+      <w:pPr>
+        <w:ind w:left="1440" w:hanging="360"/>
+      </w:pPr>
+    </w:lvl>
+    <w:lvl w:ilvl="2" w:tplc="0409001B" w:tentative="1">
+      <w:start w:val="1"/>
+      <w:numFmt w:val="lowerRoman"/>
+      <w:lvlText w:val="%3."/>
+      <w:lvlJc w:val="right"/>
+      <w:pPr>
+        <w:ind w:left="2160" w:hanging="180"/>
+      </w:pPr>
+    </w:lvl>
+    <w:lvl w:ilvl="3" w:tplc="0409000F" w:tentative="1">
+      <w:start w:val="1"/>
+      <w:numFmt w:val="decimal"/>
+      <w:lvlText w:val="%4."/>
+      <w:lvlJc w:val="left"/>
+      <w:pPr>
+        <w:ind w:left="2880" w:hanging="360"/>
+      </w:pPr>
+    </w:lvl>
+    <w:lvl w:ilvl="4" w:tplc="04090019" w:tentative="1">
+      <w:start w:val="1"/>
+      <w:numFmt w:val="lowerLetter"/>
+      <w:lvlText w:val="%5."/>
+      <w:lvlJc w:val="left"/>
+      <w:pPr>
+        <w:ind w:left="3600" w:hanging="360"/>
+      </w:pPr>
+    </w:lvl>
+    <w:lvl w:ilvl="5" w:tplc="0409001B" w:tentative="1">
+      <w:start w:val="1"/>
+      <w:numFmt w:val="lowerRoman"/>
+      <w:lvlText w:val="%6."/>
+      <w:lvlJc w:val="right"/>
+      <w:pPr>
+        <w:ind w:left="4320" w:hanging="180"/>
+      </w:pPr>
+    </w:lvl>
+    <w:lvl w:ilvl="6" w:tplc="0409000F" w:tentative="1">
+      <w:start w:val="1"/>
+      <w:numFmt w:val="decimal"/>
+      <w:lvlText w:val="%7."/>
+      <w:lvlJc w:val="left"/>
+      <w:pPr>
+        <w:ind w:left="5040" w:hanging="360"/>
+      </w:pPr>
+    </w:lvl>
+    <w:lvl w:ilvl="7" w:tplc="04090019" w:tentative="1">
+      <w:start w:val="1"/>
+      <w:numFmt w:val="lowerLetter"/>
+      <w:lvlText w:val="%8."/>
+      <w:lvlJc w:val="left"/>
+      <w:pPr>
+        <w:ind w:left="5760" w:hanging="360"/>
+      </w:pPr>
+    </w:lvl>
+    <w:lvl w:ilvl="8" w:tplc="0409001B" w:tentative="1">
+      <w:start w:val="1"/>
+      <w:numFmt w:val="lowerRoman"/>
+      <w:lvlText w:val="%9."/>
+      <w:lvlJc w:val="right"/>
+      <w:pPr>
+        <w:ind w:left="6480" w:hanging="180"/>
+      </w:pPr>
+    </w:lvl>
+  </w:abstractNum>
+  <w:abstractNum w:abstractNumId="5">
+    <w:nsid w:val="67D93495"/>
+    <w:multiLevelType w:val="multilevel"/>
+    <w:tmpl w:val="35A4638C"/>
+    <w:lvl w:ilvl="0">
+      <w:start w:val="1"/>
+      <w:numFmt w:val="decimal"/>
+      <w:lvlText w:val="%1."/>
+      <w:lvlJc w:val="left"/>
+      <w:pPr>
+        <w:ind w:left="1080" w:hanging="720"/>
+      </w:pPr>
+      <w:rPr>
+        <w:rFonts w:hint="default"/>
+      </w:rPr>
+    </w:lvl>
+    <w:lvl w:ilvl="1" w:tentative="1">
+      <w:start w:val="1"/>
+      <w:numFmt w:val="lowerLetter"/>
+      <w:lvlText w:val="%2."/>
+      <w:lvlJc w:val="left"/>
+      <w:pPr>
+        <w:ind w:left="1440" w:hanging="360"/>
+      </w:pPr>
+    </w:lvl>
+    <w:lvl w:ilvl="2" w:tentative="1">
+      <w:start w:val="1"/>
+      <w:numFmt w:val="lowerRoman"/>
+      <w:lvlText w:val="%3."/>
+      <w:lvlJc w:val="right"/>
+      <w:pPr>
+        <w:ind w:left="2160" w:hanging="180"/>
+      </w:pPr>
+    </w:lvl>
+    <w:lvl w:ilvl="3" w:tentative="1">
+      <w:start w:val="1"/>
+      <w:numFmt w:val="decimal"/>
+      <w:lvlText w:val="%4."/>
+      <w:lvlJc w:val="left"/>
+      <w:pPr>
+        <w:ind w:left="2880" w:hanging="360"/>
+      </w:pPr>
+    </w:lvl>
+    <w:lvl w:ilvl="4" w:tentative="1">
+      <w:start w:val="1"/>
+      <w:numFmt w:val="lowerLetter"/>
+      <w:lvlText w:val="%5."/>
+      <w:lvlJc w:val="left"/>
+      <w:pPr>
+        <w:ind w:left="3600" w:hanging="360"/>
+      </w:pPr>
+    </w:lvl>
+    <w:lvl w:ilvl="5" w:tentative="1">
+      <w:start w:val="1"/>
+      <w:numFmt w:val="lowerRoman"/>
+      <w:lvlText w:val="%6."/>
+      <w:lvlJc w:val="right"/>
+      <w:pPr>
+        <w:ind w:left="4320" w:hanging="180"/>
+      </w:pPr>
+    </w:lvl>
+    <w:lvl w:ilvl="6" w:tentative="1">
+      <w:start w:val="1"/>
+      <w:numFmt w:val="decimal"/>
+      <w:lvlText w:val="%7."/>
+      <w:lvlJc w:val="left"/>
+      <w:pPr>
+        <w:ind w:left="5040" w:hanging="360"/>
+      </w:pPr>
+    </w:lvl>
+    <w:lvl w:ilvl="7" w:tentative="1">
+      <w:start w:val="1"/>
+      <w:numFmt w:val="lowerLetter"/>
+      <w:lvlText w:val="%8."/>
+      <w:lvlJc w:val="left"/>
+      <w:pPr>
+        <w:ind w:left="5760" w:hanging="360"/>
+      </w:pPr>
+    </w:lvl>
+    <w:lvl w:ilvl="8" w:tentative="1">
+      <w:start w:val="1"/>
+      <w:numFmt w:val="lowerRoman"/>
+      <w:lvlText w:val="%9."/>
+      <w:lvlJc w:val="right"/>
+      <w:pPr>
+        <w:ind w:left="6480" w:hanging="180"/>
+      </w:pPr>
+    </w:lvl>
+  </w:abstractNum>
+  <w:abstractNum w:abstractNumId="6">
+    <w:nsid w:val="6E563B99"/>
     <w:multiLevelType w:val="multilevel"/>
     <w:tmpl w:val="D9B0DB6E"/>
     <w:lvl w:ilvl="0">
@@ -1912,6 +2514,120 @@
       </w:pPr>
       <w:rPr>
         <w:rFonts w:hint="default"/>
+      </w:rPr>
+    </w:lvl>
+    <w:lvl w:ilvl="2">
+      <w:start w:val="1"/>
+      <w:numFmt w:val="decimal"/>
+      <w:lvlText w:val="%1.%2.%3."/>
+      <w:lvlJc w:val="left"/>
+      <w:pPr>
+        <w:ind w:left="720" w:hanging="720"/>
+      </w:pPr>
+      <w:rPr>
+        <w:rFonts w:hint="default"/>
+      </w:rPr>
+    </w:lvl>
+    <w:lvl w:ilvl="3">
+      <w:start w:val="1"/>
+      <w:numFmt w:val="decimal"/>
+      <w:lvlText w:val="%1.%2.%3.%4."/>
+      <w:lvlJc w:val="left"/>
+      <w:pPr>
+        <w:ind w:left="720" w:hanging="720"/>
+      </w:pPr>
+      <w:rPr>
+        <w:rFonts w:hint="default"/>
+      </w:rPr>
+    </w:lvl>
+    <w:lvl w:ilvl="4">
+      <w:start w:val="1"/>
+      <w:numFmt w:val="decimal"/>
+      <w:lvlText w:val="%1.%2.%3.%4.%5."/>
+      <w:lvlJc w:val="left"/>
+      <w:pPr>
+        <w:ind w:left="1080" w:hanging="1080"/>
+      </w:pPr>
+      <w:rPr>
+        <w:rFonts w:hint="default"/>
+      </w:rPr>
+    </w:lvl>
+    <w:lvl w:ilvl="5">
+      <w:start w:val="1"/>
+      <w:numFmt w:val="decimal"/>
+      <w:lvlText w:val="%1.%2.%3.%4.%5.%6."/>
+      <w:lvlJc w:val="left"/>
+      <w:pPr>
+        <w:ind w:left="1080" w:hanging="1080"/>
+      </w:pPr>
+      <w:rPr>
+        <w:rFonts w:hint="default"/>
+      </w:rPr>
+    </w:lvl>
+    <w:lvl w:ilvl="6">
+      <w:start w:val="1"/>
+      <w:numFmt w:val="decimal"/>
+      <w:lvlText w:val="%1.%2.%3.%4.%5.%6.%7."/>
+      <w:lvlJc w:val="left"/>
+      <w:pPr>
+        <w:ind w:left="1440" w:hanging="1440"/>
+      </w:pPr>
+      <w:rPr>
+        <w:rFonts w:hint="default"/>
+      </w:rPr>
+    </w:lvl>
+    <w:lvl w:ilvl="7">
+      <w:start w:val="1"/>
+      <w:numFmt w:val="decimal"/>
+      <w:lvlText w:val="%1.%2.%3.%4.%5.%6.%7.%8."/>
+      <w:lvlJc w:val="left"/>
+      <w:pPr>
+        <w:ind w:left="1440" w:hanging="1440"/>
+      </w:pPr>
+      <w:rPr>
+        <w:rFonts w:hint="default"/>
+      </w:rPr>
+    </w:lvl>
+    <w:lvl w:ilvl="8">
+      <w:start w:val="1"/>
+      <w:numFmt w:val="decimal"/>
+      <w:lvlText w:val="%1.%2.%3.%4.%5.%6.%7.%8.%9."/>
+      <w:lvlJc w:val="left"/>
+      <w:pPr>
+        <w:ind w:left="1800" w:hanging="1800"/>
+      </w:pPr>
+      <w:rPr>
+        <w:rFonts w:hint="default"/>
+      </w:rPr>
+    </w:lvl>
+  </w:abstractNum>
+  <w:abstractNum w:abstractNumId="7">
+    <w:nsid w:val="73222FFE"/>
+    <w:multiLevelType w:val="multilevel"/>
+    <w:tmpl w:val="739A556E"/>
+    <w:lvl w:ilvl="0">
+      <w:start w:val="1"/>
+      <w:numFmt w:val="decimal"/>
+      <w:lvlText w:val="%1."/>
+      <w:lvlJc w:val="left"/>
+      <w:pPr>
+        <w:ind w:left="720" w:hanging="720"/>
+      </w:pPr>
+      <w:rPr>
+        <w:rFonts w:hint="default"/>
+      </w:rPr>
+    </w:lvl>
+    <w:lvl w:ilvl="1">
+      <w:start w:val="1"/>
+      <w:numFmt w:val="decimal"/>
+      <w:lvlText w:val="%1.%2."/>
+      <w:lvlJc w:val="left"/>
+      <w:pPr>
+        <w:ind w:left="720" w:hanging="720"/>
+      </w:pPr>
+      <w:rPr>
+        <w:rFonts w:hint="default"/>
+        <w:b/>
       </w:rPr>
     </w:lvl>
     <w:lvl w:ilvl="2">
@@ -2012,7 +2728,16 @@
     <w:abstractNumId w:val="3"/>
   </w:num>
   <w:num w:numId="5">
+    <w:abstractNumId w:val="7"/>
+  </w:num>
+  <w:num w:numId="6">
+    <w:abstractNumId w:val="6"/>
+  </w:num>
+  <w:num w:numId="7">
     <w:abstractNumId w:val="4"/>
+  </w:num>
+  <w:num w:numId="8">
+    <w:abstractNumId w:val="5"/>
   </w:num>
 </w:numbering>
 </file>
@@ -2211,6 +2936,56 @@
       <w:contextualSpacing/>
     </w:pPr>
   </w:style>
+  <w:style w:type="paragraph" w:styleId="EndnoteText">
+    <w:name w:val="endnote text"/>
+    <w:basedOn w:val="Normal"/>
+    <w:link w:val="EndnoteTextChar"/>
+    <w:uiPriority w:val="99"/>
+    <w:unhideWhenUsed/>
+    <w:rsid w:val="00501E25"/>
+  </w:style>
+  <w:style w:type="character" w:customStyle="1" w:styleId="EndnoteTextChar">
+    <w:name w:val="Endnote Text Char"/>
+    <w:basedOn w:val="DefaultParagraphFont"/>
+    <w:link w:val="EndnoteText"/>
+    <w:uiPriority w:val="99"/>
+    <w:rsid w:val="00501E25"/>
+  </w:style>
+  <w:style w:type="character" w:styleId="EndnoteReference">
+    <w:name w:val="endnote reference"/>
+    <w:basedOn w:val="DefaultParagraphFont"/>
+    <w:uiPriority w:val="99"/>
+    <w:unhideWhenUsed/>
+    <w:rsid w:val="00501E25"/>
+    <w:rPr>
+      <w:vertAlign w:val="superscript"/>
+    </w:rPr>
+  </w:style>
+  <w:style w:type="paragraph" w:styleId="FootnoteText">
+    <w:name w:val="footnote text"/>
+    <w:basedOn w:val="Normal"/>
+    <w:link w:val="FootnoteTextChar"/>
+    <w:uiPriority w:val="99"/>
+    <w:unhideWhenUsed/>
+    <w:rsid w:val="00A6363D"/>
+  </w:style>
+  <w:style w:type="character" w:customStyle="1" w:styleId="FootnoteTextChar">
+    <w:name w:val="Footnote Text Char"/>
+    <w:basedOn w:val="DefaultParagraphFont"/>
+    <w:link w:val="FootnoteText"/>
+    <w:uiPriority w:val="99"/>
+    <w:rsid w:val="00A6363D"/>
+  </w:style>
+  <w:style w:type="character" w:styleId="FootnoteReference">
+    <w:name w:val="footnote reference"/>
+    <w:basedOn w:val="DefaultParagraphFont"/>
+    <w:uiPriority w:val="99"/>
+    <w:unhideWhenUsed/>
+    <w:rsid w:val="00A6363D"/>
+    <w:rPr>
+      <w:vertAlign w:val="superscript"/>
+    </w:rPr>
+  </w:style>
 </w:styles>
 </file>
 
@@ -2407,6 +3182,56 @@
       <w:ind w:left="720"/>
       <w:contextualSpacing/>
     </w:pPr>
+  </w:style>
+  <w:style w:type="paragraph" w:styleId="EndnoteText">
+    <w:name w:val="endnote text"/>
+    <w:basedOn w:val="Normal"/>
+    <w:link w:val="EndnoteTextChar"/>
+    <w:uiPriority w:val="99"/>
+    <w:unhideWhenUsed/>
+    <w:rsid w:val="00501E25"/>
+  </w:style>
+  <w:style w:type="character" w:customStyle="1" w:styleId="EndnoteTextChar">
+    <w:name w:val="Endnote Text Char"/>
+    <w:basedOn w:val="DefaultParagraphFont"/>
+    <w:link w:val="EndnoteText"/>
+    <w:uiPriority w:val="99"/>
+    <w:rsid w:val="00501E25"/>
+  </w:style>
+  <w:style w:type="character" w:styleId="EndnoteReference">
+    <w:name w:val="endnote reference"/>
+    <w:basedOn w:val="DefaultParagraphFont"/>
+    <w:uiPriority w:val="99"/>
+    <w:unhideWhenUsed/>
+    <w:rsid w:val="00501E25"/>
+    <w:rPr>
+      <w:vertAlign w:val="superscript"/>
+    </w:rPr>
+  </w:style>
+  <w:style w:type="paragraph" w:styleId="FootnoteText">
+    <w:name w:val="footnote text"/>
+    <w:basedOn w:val="Normal"/>
+    <w:link w:val="FootnoteTextChar"/>
+    <w:uiPriority w:val="99"/>
+    <w:unhideWhenUsed/>
+    <w:rsid w:val="00A6363D"/>
+  </w:style>
+  <w:style w:type="character" w:customStyle="1" w:styleId="FootnoteTextChar">
+    <w:name w:val="Footnote Text Char"/>
+    <w:basedOn w:val="DefaultParagraphFont"/>
+    <w:link w:val="FootnoteText"/>
+    <w:uiPriority w:val="99"/>
+    <w:rsid w:val="00A6363D"/>
+  </w:style>
+  <w:style w:type="character" w:styleId="FootnoteReference">
+    <w:name w:val="footnote reference"/>
+    <w:basedOn w:val="DefaultParagraphFont"/>
+    <w:uiPriority w:val="99"/>
+    <w:unhideWhenUsed/>
+    <w:rsid w:val="00A6363D"/>
+    <w:rPr>
+      <w:vertAlign w:val="superscript"/>
+    </w:rPr>
   </w:style>
 </w:styles>
 </file>
@@ -2729,4 +3554,16 @@
   </a:objectDefaults>
   <a:extraClrSchemeLst/>
 </a:theme>
+</file>
+
+<file path=customXml/item1.xml><?xml version="1.0" encoding="utf-8"?>
+<b:Sources xmlns:b="http://schemas.openxmlformats.org/officeDocument/2006/bibliography" xmlns="http://schemas.openxmlformats.org/officeDocument/2006/bibliography" SelectedStyle="/APA.XSL" StyleName="APA"/>
+</file>
+
+<file path=customXml/itemProps1.xml><?xml version="1.0" encoding="utf-8"?>
+<ds:datastoreItem xmlns:ds="http://schemas.openxmlformats.org/officeDocument/2006/customXml" ds:itemID="{F209AFC6-7A9E-D14D-9E52-0402DDEE7E71}">
+  <ds:schemaRefs>
+    <ds:schemaRef ds:uri="http://schemas.openxmlformats.org/officeDocument/2006/bibliography"/>
+  </ds:schemaRefs>
+</ds:datastoreItem>
 </file>
</xml_diff>

<commit_message>
DP.docx sending messages vs method calling
</commit_message>
<xml_diff>
--- a/DP.docx
+++ b/DP.docx
@@ -817,7 +817,6 @@
           <w:b/>
           <w:lang w:val="sk-SK"/>
         </w:rPr>
-        <w:lastRenderedPageBreak/>
         <w:t>1.5.</w:t>
       </w:r>
       <w:r>
@@ -1083,7 +1082,6 @@
           <w:rFonts w:ascii="Times New Roman" w:hAnsi="Times New Roman" w:cs="Times New Roman"/>
           <w:lang w:val="sk-SK"/>
         </w:rPr>
-        <w:lastRenderedPageBreak/>
         <w:t>Na druhej strane, Apple má marketing ako žiadna iná firma na svete. Majitelia svoje produkty milujú,a to najmä pre vertikálnu integráciu, na ktorej funguje všetko takmer dokonale.</w:t>
       </w:r>
       <w:r>
@@ -1701,6 +1699,14 @@
         </w:rPr>
         <w:t>Rozpoznávanie gest</w:t>
       </w:r>
+      <w:r>
+        <w:rPr>
+          <w:rStyle w:val="FootnoteReference"/>
+          <w:rFonts w:ascii="Times New Roman" w:hAnsi="Times New Roman" w:cs="Times New Roman"/>
+          <w:lang w:val="sk-SK"/>
+        </w:rPr>
+        <w:footnoteReference w:id="10"/>
+      </w:r>
     </w:p>
     <w:p>
       <w:pPr>
@@ -1807,10 +1813,19 @@
       </w:r>
       <w:r>
         <w:rPr>
+          <w:rStyle w:val="FootnoteReference"/>
           <w:rFonts w:ascii="Times New Roman" w:hAnsi="Times New Roman" w:cs="Times New Roman"/>
           <w:b/>
           <w:lang w:val="sk-SK"/>
         </w:rPr>
+        <w:footnoteReference w:id="11"/>
+      </w:r>
+      <w:r>
+        <w:rPr>
+          <w:rFonts w:ascii="Times New Roman" w:hAnsi="Times New Roman" w:cs="Times New Roman"/>
+          <w:b/>
+          <w:lang w:val="sk-SK"/>
+        </w:rPr>
         <w:t xml:space="preserve"> </w:t>
       </w:r>
       <w:r>
@@ -1866,14 +1881,37 @@
           <w:rFonts w:ascii="Times New Roman" w:hAnsi="Times New Roman" w:cs="Times New Roman"/>
           <w:lang w:val="sk-SK"/>
         </w:rPr>
-        <w:t xml:space="preserve">Mac OS X Kernel </w:t>
-      </w:r>
-      <w:r>
-        <w:rPr>
-          <w:rFonts w:ascii="Times New Roman" w:hAnsi="Times New Roman" w:cs="Times New Roman"/>
-          <w:lang w:val="sk-SK"/>
-        </w:rPr>
-        <w:t>je jadro operačného systému zodpovedné za manažment súborov na disku, pridelovanie elektrickej energie ostatným komponentom, bezpečnosť, TCP/IP protokol</w:t>
+        <w:lastRenderedPageBreak/>
+        <w:t>Mac OS X Kernel</w:t>
+      </w:r>
+      <w:r>
+        <w:rPr>
+          <w:rFonts w:ascii="Times New Roman" w:hAnsi="Times New Roman" w:cs="Times New Roman"/>
+          <w:lang w:val="sk-SK"/>
+        </w:rPr>
+        <w:t xml:space="preserve"> (XNU)</w:t>
+      </w:r>
+      <w:r>
+        <w:rPr>
+          <w:rStyle w:val="FootnoteReference"/>
+          <w:rFonts w:ascii="Times New Roman" w:hAnsi="Times New Roman" w:cs="Times New Roman"/>
+          <w:lang w:val="sk-SK"/>
+        </w:rPr>
+        <w:footnoteReference w:id="12"/>
+      </w:r>
+      <w:r>
+        <w:rPr>
+          <w:rFonts w:ascii="Times New Roman" w:hAnsi="Times New Roman" w:cs="Times New Roman"/>
+          <w:lang w:val="sk-SK"/>
+        </w:rPr>
+        <w:t xml:space="preserve"> </w:t>
+      </w:r>
+      <w:r>
+        <w:rPr>
+          <w:rFonts w:ascii="Times New Roman" w:hAnsi="Times New Roman" w:cs="Times New Roman"/>
+          <w:lang w:val="sk-SK"/>
+        </w:rPr>
+        <w:t>je jadro operačného systému zodpovedné za manažment súborov na disku, pridelovanie energie ostatným komponentom, bezpečnosť, TCP/IP protokol</w:t>
       </w:r>
       <w:r>
         <w:rPr>
@@ -1881,9 +1919,444 @@
           <w:lang w:val="sk-SK"/>
         </w:rPr>
         <w:t xml:space="preserve"> a iné.</w:t>
+      </w:r>
+      <w:r>
+        <w:rPr>
+          <w:rFonts w:ascii="Times New Roman" w:hAnsi="Times New Roman" w:cs="Times New Roman"/>
+          <w:lang w:val="sk-SK"/>
+        </w:rPr>
+        <w:t xml:space="preserve"> Pôvodne bol XNU vyvinutý spoločnosťou NeXT pre operačný systém NeXTSTEP. Bolo to hybridné jadro, ktoré sa skladalo z Mach kernel (vytvorený v Carnegie mellon University pomocou 4.3BSD komponentov) a Objective-C API, ktoré slúžilo na tvorbu ovládačov, nazývaný aj Driver Kit. Po tom ako Apple kúpil NeXT, oba komponenty boli vylepšené, a ako celok sa využíva ako jadro operačných systémov.</w:t>
+      </w:r>
+    </w:p>
+    <w:p>
+      <w:pPr>
+        <w:spacing w:line="360" w:lineRule="auto"/>
+        <w:ind w:firstLine="720"/>
+        <w:rPr>
+          <w:rFonts w:ascii="Times New Roman" w:hAnsi="Times New Roman" w:cs="Times New Roman"/>
+          <w:lang w:val="sk-SK"/>
+        </w:rPr>
+      </w:pPr>
+    </w:p>
+    <w:p>
+      <w:pPr>
+        <w:spacing w:line="360" w:lineRule="auto"/>
+        <w:rPr>
+          <w:rFonts w:ascii="Times New Roman" w:hAnsi="Times New Roman" w:cs="Times New Roman"/>
+          <w:lang w:val="sk-SK"/>
+        </w:rPr>
+      </w:pPr>
+      <w:r>
+        <w:rPr>
+          <w:rFonts w:ascii="Times New Roman" w:hAnsi="Times New Roman" w:cs="Times New Roman"/>
+          <w:lang w:val="sk-SK"/>
+        </w:rPr>
+        <w:t>1.8. Objective</w:t>
+      </w:r>
+      <w:r>
+        <w:rPr>
+          <w:rFonts w:ascii="Times New Roman" w:hAnsi="Times New Roman" w:cs="Times New Roman"/>
+          <w:lang w:val="sk-SK"/>
+        </w:rPr>
+        <w:t xml:space="preserve"> - </w:t>
+      </w:r>
+      <w:r>
+        <w:rPr>
+          <w:rFonts w:ascii="Times New Roman" w:hAnsi="Times New Roman" w:cs="Times New Roman"/>
+          <w:lang w:val="sk-SK"/>
+        </w:rPr>
+        <w:t>C</w:t>
+      </w:r>
+      <w:r>
+        <w:rPr>
+          <w:rStyle w:val="FootnoteReference"/>
+          <w:rFonts w:ascii="Times New Roman" w:hAnsi="Times New Roman" w:cs="Times New Roman"/>
+          <w:lang w:val="sk-SK"/>
+        </w:rPr>
+        <w:footnoteReference w:id="13"/>
+      </w:r>
+    </w:p>
+    <w:p>
+      <w:pPr>
+        <w:spacing w:line="360" w:lineRule="auto"/>
+        <w:rPr>
+          <w:rFonts w:ascii="Times New Roman" w:hAnsi="Times New Roman" w:cs="Times New Roman"/>
+          <w:lang w:val="sk-SK"/>
+        </w:rPr>
+      </w:pPr>
+    </w:p>
+    <w:p>
+      <w:pPr>
+        <w:spacing w:line="360" w:lineRule="auto"/>
+        <w:rPr>
+          <w:rFonts w:ascii="Times New Roman" w:hAnsi="Times New Roman" w:cs="Times New Roman"/>
+          <w:lang w:val="sk-SK"/>
+        </w:rPr>
+      </w:pPr>
+      <w:r>
+        <w:rPr>
+          <w:rFonts w:ascii="Times New Roman" w:hAnsi="Times New Roman" w:cs="Times New Roman"/>
+          <w:lang w:val="sk-SK"/>
+        </w:rPr>
+        <w:tab/>
+        <w:t xml:space="preserve">Objective-C je primárny programovací jazyk, ktorý sa používa pri tvorbe softwaru pre operačné systémy OS X a iOS. </w:t>
+      </w:r>
+      <w:r>
+        <w:rPr>
+          <w:rFonts w:ascii="Times New Roman" w:hAnsi="Times New Roman" w:cs="Times New Roman"/>
+          <w:lang w:val="sk-SK"/>
+        </w:rPr>
+        <w:t xml:space="preserve">Vyvinul sa z C </w:t>
+      </w:r>
+      <w:r>
+        <w:rPr>
+          <w:rFonts w:ascii="Times New Roman" w:hAnsi="Times New Roman" w:cs="Times New Roman"/>
+          <w:lang w:val="sk-SK"/>
+        </w:rPr>
+        <w:t xml:space="preserve">a Smalltalk </w:t>
+      </w:r>
+      <w:r>
+        <w:rPr>
+          <w:rFonts w:ascii="Times New Roman" w:hAnsi="Times New Roman" w:cs="Times New Roman"/>
+          <w:lang w:val="sk-SK"/>
+        </w:rPr>
+        <w:t>jazyka</w:t>
+      </w:r>
+      <w:r>
+        <w:rPr>
+          <w:rFonts w:ascii="Times New Roman" w:hAnsi="Times New Roman" w:cs="Times New Roman"/>
+          <w:lang w:val="sk-SK"/>
+        </w:rPr>
+        <w:t>, po druhom menovanom podedil</w:t>
+      </w:r>
+      <w:r>
+        <w:rPr>
+          <w:rFonts w:ascii="Times New Roman" w:hAnsi="Times New Roman" w:cs="Times New Roman"/>
+          <w:lang w:val="sk-SK"/>
+        </w:rPr>
+        <w:t xml:space="preserve"> objektovo orientovaný</w:t>
+      </w:r>
+      <w:r>
+        <w:rPr>
+          <w:rFonts w:ascii="Times New Roman" w:hAnsi="Times New Roman" w:cs="Times New Roman"/>
+          <w:lang w:val="sk-SK"/>
+        </w:rPr>
+        <w:t xml:space="preserve"> princíp</w:t>
+      </w:r>
+      <w:r>
+        <w:rPr>
+          <w:rFonts w:ascii="Times New Roman" w:hAnsi="Times New Roman" w:cs="Times New Roman"/>
+          <w:lang w:val="sk-SK"/>
+        </w:rPr>
+        <w:t>. Objective-C prevzal syntax, primitívne dátové typy a postupnosť tvorby proramu od C</w:t>
+      </w:r>
+      <w:r>
+        <w:rPr>
+          <w:rFonts w:ascii="Times New Roman" w:hAnsi="Times New Roman" w:cs="Times New Roman"/>
+          <w:lang w:val="sk-SK"/>
+        </w:rPr>
+        <w:t>. Syntax pre objektoro orientovanú funkcionalitu jazyka je implementáciou Smalltalk štýlu správ (messaging)</w:t>
+      </w:r>
+      <w:r>
+        <w:rPr>
+          <w:rFonts w:ascii="Times New Roman" w:hAnsi="Times New Roman" w:cs="Times New Roman"/>
+          <w:lang w:val="sk-SK"/>
+        </w:rPr>
+        <w:t>.</w:t>
+      </w:r>
+      <w:r>
+        <w:rPr>
+          <w:rFonts w:ascii="Times New Roman" w:hAnsi="Times New Roman" w:cs="Times New Roman"/>
+          <w:lang w:val="sk-SK"/>
+        </w:rPr>
+        <w:t xml:space="preserve"> Keďže Objective-C je tenká vrstva postavená na C, je možné kompilovať ľubovoľný C program s Objective-C kompilátorom. Takisto môže programátok vložiť ku C kódu do Objective-C triedy.</w:t>
+      </w:r>
+      <w:r>
+        <w:rPr>
+          <w:rFonts w:ascii="Times New Roman" w:hAnsi="Times New Roman" w:cs="Times New Roman"/>
+          <w:lang w:val="sk-SK"/>
+        </w:rPr>
+        <w:t xml:space="preserve"> Jazyk bol vytvorený v osemdesiatych storočiach minulého storočia v spoločnosti NeXT, ktorá ho zvolila za hlavný jazyk pre svoj operačný systém NeXTSTEP, ktorý je predchod</w:t>
+      </w:r>
+      <w:r>
+        <w:rPr>
+          <w:rFonts w:ascii="Times New Roman" w:hAnsi="Times New Roman" w:cs="Times New Roman"/>
+          <w:lang w:val="sk-SK"/>
+        </w:rPr>
+        <w:t>ca dnešných OS X a iOS. Zdrojové súbory</w:t>
+      </w:r>
+      <w:r>
+        <w:rPr>
+          <w:rFonts w:ascii="Times New Roman" w:hAnsi="Times New Roman" w:cs="Times New Roman"/>
+          <w:lang w:val="sk-SK"/>
+        </w:rPr>
+        <w:t xml:space="preserve"> napísan</w:t>
+      </w:r>
+      <w:r>
+        <w:rPr>
+          <w:rFonts w:ascii="Times New Roman" w:hAnsi="Times New Roman" w:cs="Times New Roman"/>
+          <w:lang w:val="sk-SK"/>
+        </w:rPr>
+        <w:t>é</w:t>
+      </w:r>
+      <w:r>
+        <w:rPr>
+          <w:rFonts w:ascii="Times New Roman" w:hAnsi="Times New Roman" w:cs="Times New Roman"/>
+          <w:lang w:val="sk-SK"/>
+        </w:rPr>
+        <w:t xml:space="preserve"> v tomt</w:t>
+      </w:r>
+      <w:r>
+        <w:rPr>
+          <w:rFonts w:ascii="Times New Roman" w:hAnsi="Times New Roman" w:cs="Times New Roman"/>
+          <w:lang w:val="sk-SK"/>
+        </w:rPr>
+        <w:t>o jazyku mjú .m súborový suffix, a hlavičkové súbory</w:t>
+      </w:r>
+      <w:r>
+        <w:rPr>
+          <w:rFonts w:ascii="Times New Roman" w:hAnsi="Times New Roman" w:cs="Times New Roman"/>
+          <w:lang w:val="sk-SK"/>
+        </w:rPr>
+        <w:t xml:space="preserve"> </w:t>
+      </w:r>
+      <w:r>
+        <w:rPr>
+          <w:rFonts w:ascii="Times New Roman" w:hAnsi="Times New Roman" w:cs="Times New Roman"/>
+          <w:lang w:val="sk-SK"/>
+        </w:rPr>
+        <w:t>majú .h príponu, takisto ako v C jazyku</w:t>
+      </w:r>
+      <w:r>
+        <w:rPr>
+          <w:rFonts w:ascii="Times New Roman" w:hAnsi="Times New Roman" w:cs="Times New Roman"/>
+          <w:lang w:val="sk-SK"/>
+        </w:rPr>
+        <w:t>.</w:t>
+      </w:r>
+    </w:p>
+    <w:p>
+      <w:pPr>
+        <w:spacing w:line="360" w:lineRule="auto"/>
+        <w:rPr>
+          <w:rFonts w:ascii="Times New Roman" w:hAnsi="Times New Roman" w:cs="Times New Roman"/>
+          <w:lang w:val="sk-SK"/>
+        </w:rPr>
+      </w:pPr>
+    </w:p>
+    <w:p>
+      <w:pPr>
+        <w:pStyle w:val="NoSpacing"/>
+      </w:pPr>
+      <w:r>
+        <w:tab/>
+        <w:t>Š</w:t>
+      </w:r>
+      <w:r>
+        <w:t>pecifikom tohto jazyka sú tzv. m</w:t>
+      </w:r>
+      <w:r>
+        <w:t>essages (správy). Objective-C ako objektovo orientovaný jazyk je založený na posielaní správ inštanciám objektov. Vývojár v tomto jazyku nevolá metódy nad inštanciami</w:t>
+      </w:r>
+      <w:r>
+        <w:t xml:space="preserve"> tried, namiesto toho im posiela messages (správy). </w:t>
+      </w:r>
+      <w:r>
+        <w:t>Rozdiel me</w:t>
+      </w:r>
+      <w:r>
+        <w:t xml:space="preserve">dzi týmito dvomi konceptami je v tom, ako je vykonaný kód, ktorý je referencovaný danou správou, alebo metódou. </w:t>
+      </w:r>
+    </w:p>
+    <w:p>
+      <w:pPr>
+        <w:pStyle w:val="NoSpacing"/>
+        <w:ind w:firstLine="720"/>
+      </w:pPr>
+      <w:r>
+        <w:lastRenderedPageBreak/>
+        <w:t xml:space="preserve">V objektovo orientovaných jazykoch, </w:t>
+      </w:r>
+      <w:r>
+        <w:t xml:space="preserve">ktoré využívajú metódy (napr. C++), je táto metóda viazaná kompilátorom na nejaký kus kódu, ktorý je definovaný v triede, z ktorej je objekt inštancovaný. </w:t>
+      </w:r>
+      <w:r>
+        <w:t>V tomto prípade je jasné</w:t>
+      </w:r>
+      <w:r>
+        <w:t xml:space="preserve"> už od kompilácie (compile</w:t>
+      </w:r>
+      <w:r>
+        <w:t>-time), aký kus kódu sa zavolá.</w:t>
+      </w:r>
+      <w:r>
+        <w:t xml:space="preserve"> Interne sa v takýchto jazykoch pristupuje k metódam a funkciám ako „offset“. Tento „offset“ znamená, že ak sa posunieme v pamäti od daného počiatočného bodu o istý počet jednotiek pamäte, nájdeme začiatok hľadanej funkcie. Výhoda tohto postupu je rýchlosť, naopak nevýhodou je, že je menej flexibilný ako nasledovný postup.</w:t>
+      </w:r>
+    </w:p>
+    <w:p>
+      <w:pPr>
+        <w:pStyle w:val="NoSpacing"/>
+      </w:pPr>
+    </w:p>
+    <w:p>
+      <w:pPr>
+        <w:pStyle w:val="NoSpacing"/>
+        <w:ind w:firstLine="720"/>
+        <w:rPr>
+          <w:rStyle w:val="TitleChar"/>
+          <w:rFonts w:eastAsia="DejaVu Sans"/>
+        </w:rPr>
+      </w:pPr>
+      <w:r>
+        <w:t>V Objective-C je to inak</w:t>
+      </w:r>
+      <w:r>
+        <w:rPr>
+          <w:rStyle w:val="FootnoteReference"/>
+        </w:rPr>
+        <w:footnoteReference w:id="14"/>
+      </w:r>
+      <w:r>
+        <w:t>. V tomto prípade si Objective-C</w:t>
+      </w:r>
+      <w:r>
+        <w:t xml:space="preserve"> v runtime</w:t>
+      </w:r>
+      <w:r>
+        <w:t xml:space="preserve"> drží zoznam </w:t>
+      </w:r>
+      <w:r>
+        <w:t xml:space="preserve">všetkých funkcií a metód, o ktorých vie. Každý záznam v tomto zozname pozostáva z dvoch záznamov. Prvý hovorí o názve metódy (známy ako „selector“ metódy), a druhý je adresa v pamäti, kde sa táto metóda/funkcia nachádza. </w:t>
+      </w:r>
+      <w:r>
+        <w:t xml:space="preserve">Volanie metódy nad objektom je v tomto prípade odlišné. Keď sa kód kompiluje, kompilátor preloží kód </w:t>
+      </w:r>
+      <w:r>
+        <w:rPr>
+          <w:rStyle w:val="TitleChar"/>
+          <w:rFonts w:eastAsia="DejaVu Sans"/>
+        </w:rPr>
+        <w:t>[anObject doMethod:aParameter];</w:t>
+      </w:r>
+      <w:r>
+        <w:t xml:space="preserve"> do </w:t>
+      </w:r>
+      <w:r>
+        <w:rPr>
+          <w:rFonts w:eastAsia="Times New Roman"/>
+          <w:shd w:val="clear" w:color="auto" w:fill="FFFFFF"/>
+        </w:rPr>
+        <w:t>objc</w:t>
+      </w:r>
+      <w:r>
+        <w:rPr>
+          <w:rStyle w:val="TitleChar"/>
+          <w:rFonts w:eastAsia="DejaVu Sans"/>
+        </w:rPr>
+        <w:t>_msgSend(anObject, @selector(doMethod:), aParameter);</w:t>
+      </w:r>
+      <w:r>
+        <w:rPr>
+          <w:rStyle w:val="TitleChar"/>
+          <w:rFonts w:eastAsia="DejaVu Sans"/>
+        </w:rPr>
+        <w:t xml:space="preserve"> </w:t>
+      </w:r>
+      <w:r>
+        <w:t>(</w:t>
+      </w:r>
+      <w:r>
+        <w:t>z</w:t>
+      </w:r>
+      <w:r>
+        <w:t>jednodšene</w:t>
+      </w:r>
+      <w:r>
+        <w:t xml:space="preserve"> p</w:t>
+      </w:r>
+      <w:r>
+        <w:t>ovedané</w:t>
+      </w:r>
+      <w:r>
+        <w:t>, reálne to funguje komplexnejšie, všetko je vysvetlené v Apple dokumentácií zameranej na runtime</w:t>
+      </w:r>
+      <w:r>
+        <w:rPr>
+          <w:rStyle w:val="FootnoteReference"/>
+        </w:rPr>
+        <w:footnoteReference w:id="15"/>
+      </w:r>
+      <w:r>
+        <w:t>)</w:t>
+      </w:r>
+      <w:r>
+        <w:t>.</w:t>
+      </w:r>
+      <w:r>
+        <w:t xml:space="preserve"> Funkcia objc_msgSend() robí nad zoznamom metód tzv. dynamický lookup, kedže pozná jej názov (</w:t>
+      </w:r>
+      <w:r>
+        <w:rPr>
+          <w:rStyle w:val="TitleChar"/>
+          <w:rFonts w:eastAsia="DejaVu Sans"/>
+        </w:rPr>
+        <w:t>@selector(doMethod:)</w:t>
+      </w:r>
+      <w:r>
+        <w:t xml:space="preserve">), ide po jednotlivých položkách zoznamu a hľadá zhodu. Toto umožňuje programátorom robiť veľmi zaujímavé veci, </w:t>
+      </w:r>
+      <w:r>
+        <w:t>ako</w:t>
+      </w:r>
+      <w:r>
+        <w:t xml:space="preserve"> </w:t>
+      </w:r>
+      <w:r>
+        <w:t>modifikácia tohto listu</w:t>
+      </w:r>
+      <w:r>
+        <w:t xml:space="preserve">. Napríklad navzájom vymeniť hodnoty v zozname a tak namiesto toho, aby selektor A vykonal kód A, selektor </w:t>
+      </w:r>
+      <w:r>
+        <w:t>A </w:t>
+      </w:r>
+      <w:r>
+        <w:t>môže</w:t>
+      </w:r>
+      <w:r>
+        <w:t xml:space="preserve"> namiesto toho</w:t>
+      </w:r>
+      <w:r>
+        <w:t xml:space="preserve"> ukázať </w:t>
+      </w:r>
+      <w:r>
+        <w:t xml:space="preserve">kód, </w:t>
+      </w:r>
+      <w:r>
+        <w:t>na</w:t>
+      </w:r>
+      <w:r>
+        <w:t xml:space="preserve"> ktorý ukazuje B selektor</w:t>
+      </w:r>
+      <w:r>
+        <w:t xml:space="preserve">. </w:t>
       </w:r>
       <w:bookmarkStart w:id="0" w:name="_GoBack"/>
       <w:bookmarkEnd w:id="0"/>
+      <w:r>
+        <w:t>Nevýhoda takéhoto prítupu je, že je pomalší oproti predchádzajúcemu (</w:t>
+      </w:r>
+      <w:r>
+        <w:t>v praxi</w:t>
+      </w:r>
+      <w:r>
+        <w:t xml:space="preserve"> ide o nanosekudny).</w:t>
+      </w:r>
+    </w:p>
+    <w:p>
+      <w:pPr>
+        <w:pStyle w:val="NoSpacing"/>
+      </w:pPr>
     </w:p>
     <w:sectPr>
       <w:pgSz w:w="11906" w:h="16838"/>
@@ -2173,20 +2646,25 @@
       <w:pPr>
         <w:pStyle w:val="FootnoteText"/>
         <w:rPr>
+          <w:sz w:val="20"/>
+          <w:szCs w:val="20"/>
           <w:lang w:val="sk-SK"/>
         </w:rPr>
       </w:pPr>
       <w:r>
         <w:rPr>
           <w:rStyle w:val="FootnoteReference"/>
+          <w:sz w:val="20"/>
+          <w:szCs w:val="20"/>
         </w:rPr>
         <w:footnoteRef/>
       </w:r>
       <w:r>
-        <w:t xml:space="preserve"> </w:t>
-      </w:r>
-      <w:r>
-        <w:t>https://developer.apple.com/technologies/mac/cocoa.html</w:t>
+        <w:rPr>
+          <w:sz w:val="20"/>
+          <w:szCs w:val="20"/>
+        </w:rPr>
+        <w:t xml:space="preserve"> https://developer.apple.com/technologies/mac/cocoa.html</w:t>
       </w:r>
     </w:p>
   </w:footnote>
@@ -2201,14 +2679,180 @@
       <w:r>
         <w:rPr>
           <w:rStyle w:val="FootnoteReference"/>
+          <w:sz w:val="20"/>
+          <w:szCs w:val="20"/>
         </w:rPr>
         <w:footnoteRef/>
       </w:r>
       <w:r>
-        <w:t xml:space="preserve"> </w:t>
-      </w:r>
-      <w:r>
-        <w:t>http://en.wikipedia.org/wiki/IOS_version_history</w:t>
+        <w:rPr>
+          <w:sz w:val="20"/>
+          <w:szCs w:val="20"/>
+        </w:rPr>
+        <w:t xml:space="preserve"> http://en.wikipedia.org/wiki/IOS_version_history</w:t>
+      </w:r>
+    </w:p>
+  </w:footnote>
+  <w:footnote w:id="10">
+    <w:p>
+      <w:pPr>
+        <w:pStyle w:val="FootnoteText"/>
+        <w:rPr>
+          <w:sz w:val="20"/>
+          <w:szCs w:val="20"/>
+          <w:lang w:val="sk-SK"/>
+        </w:rPr>
+      </w:pPr>
+      <w:r>
+        <w:rPr>
+          <w:rStyle w:val="FootnoteReference"/>
+          <w:sz w:val="20"/>
+          <w:szCs w:val="20"/>
+        </w:rPr>
+        <w:footnoteRef/>
+      </w:r>
+      <w:r>
+        <w:rPr>
+          <w:sz w:val="20"/>
+          <w:szCs w:val="20"/>
+        </w:rPr>
+        <w:t xml:space="preserve"> https://developer.apple.com/library/ios/documentation/miscellaneous/conceptual/iphoneostechoverview/iPhoneOSTechnologies/iPhoneOSTechnologies.html</w:t>
+      </w:r>
+    </w:p>
+  </w:footnote>
+  <w:footnote w:id="11">
+    <w:p>
+      <w:pPr>
+        <w:pStyle w:val="FootnoteText"/>
+        <w:rPr>
+          <w:lang w:val="sk-SK"/>
+        </w:rPr>
+      </w:pPr>
+      <w:r>
+        <w:rPr>
+          <w:rStyle w:val="FootnoteReference"/>
+          <w:sz w:val="20"/>
+          <w:szCs w:val="20"/>
+        </w:rPr>
+        <w:footnoteRef/>
+      </w:r>
+      <w:r>
+        <w:rPr>
+          <w:sz w:val="20"/>
+          <w:szCs w:val="20"/>
+        </w:rPr>
+        <w:t xml:space="preserve"> https://developer.apple.com/library/ios/documentation/miscellaneous/conceptual/iphoneostechoverview/CoreServicesLayer/CoreServicesLayer.html</w:t>
+      </w:r>
+    </w:p>
+  </w:footnote>
+  <w:footnote w:id="12">
+    <w:p>
+      <w:pPr>
+        <w:pStyle w:val="FootnoteText"/>
+        <w:rPr>
+          <w:rFonts w:ascii="Times New Roman" w:hAnsi="Times New Roman" w:cs="Times New Roman"/>
+          <w:sz w:val="20"/>
+          <w:szCs w:val="20"/>
+          <w:lang w:val="sk-SK"/>
+        </w:rPr>
+      </w:pPr>
+      <w:r>
+        <w:rPr>
+          <w:rStyle w:val="FootnoteReference"/>
+          <w:rFonts w:ascii="Times New Roman" w:hAnsi="Times New Roman" w:cs="Times New Roman"/>
+          <w:sz w:val="20"/>
+          <w:szCs w:val="20"/>
+        </w:rPr>
+        <w:footnoteRef/>
+      </w:r>
+      <w:r>
+        <w:rPr>
+          <w:rFonts w:ascii="Times New Roman" w:hAnsi="Times New Roman" w:cs="Times New Roman"/>
+          <w:sz w:val="20"/>
+          <w:szCs w:val="20"/>
+        </w:rPr>
+        <w:t xml:space="preserve"> https://developer.apple.com/library/mac/documentation/Darwin/Conceptual/KernelProgramming/Architecture/Architecture.html</w:t>
+      </w:r>
+    </w:p>
+  </w:footnote>
+  <w:footnote w:id="13">
+    <w:p>
+      <w:pPr>
+        <w:pStyle w:val="FootnoteText"/>
+        <w:rPr>
+          <w:lang w:val="sk-SK"/>
+        </w:rPr>
+      </w:pPr>
+      <w:r>
+        <w:rPr>
+          <w:rStyle w:val="FootnoteReference"/>
+          <w:rFonts w:ascii="Times New Roman" w:hAnsi="Times New Roman" w:cs="Times New Roman"/>
+          <w:sz w:val="20"/>
+          <w:szCs w:val="20"/>
+        </w:rPr>
+        <w:footnoteRef/>
+      </w:r>
+      <w:r>
+        <w:rPr>
+          <w:rFonts w:ascii="Times New Roman" w:hAnsi="Times New Roman" w:cs="Times New Roman"/>
+          <w:sz w:val="20"/>
+          <w:szCs w:val="20"/>
+        </w:rPr>
+        <w:t xml:space="preserve"> https://developer.apple.com/library/mac/documentation/cocoa/conceptual/ProgrammingWithObjectiveC/Introduction/Introduction.html</w:t>
+      </w:r>
+    </w:p>
+  </w:footnote>
+  <w:footnote w:id="14">
+    <w:p>
+      <w:pPr>
+        <w:pStyle w:val="FootnoteText"/>
+        <w:rPr>
+          <w:rFonts w:ascii="Times New Roman" w:hAnsi="Times New Roman" w:cs="Times New Roman"/>
+          <w:sz w:val="20"/>
+          <w:szCs w:val="20"/>
+          <w:lang w:val="sk-SK"/>
+        </w:rPr>
+      </w:pPr>
+      <w:r>
+        <w:rPr>
+          <w:rStyle w:val="FootnoteReference"/>
+          <w:rFonts w:ascii="Times New Roman" w:hAnsi="Times New Roman" w:cs="Times New Roman"/>
+          <w:sz w:val="20"/>
+          <w:szCs w:val="20"/>
+        </w:rPr>
+        <w:footnoteRef/>
+      </w:r>
+      <w:r>
+        <w:rPr>
+          <w:rFonts w:ascii="Times New Roman" w:hAnsi="Times New Roman" w:cs="Times New Roman"/>
+          <w:sz w:val="20"/>
+          <w:szCs w:val="20"/>
+        </w:rPr>
+        <w:t xml:space="preserve"> http://davedelong.tumblr.com/post/58428190187/an-observation-on-objective-c</w:t>
+      </w:r>
+    </w:p>
+  </w:footnote>
+  <w:footnote w:id="15">
+    <w:p>
+      <w:pPr>
+        <w:pStyle w:val="FootnoteText"/>
+      </w:pPr>
+      <w:r>
+        <w:rPr>
+          <w:rStyle w:val="FootnoteReference"/>
+          <w:rFonts w:ascii="Times New Roman" w:hAnsi="Times New Roman" w:cs="Times New Roman"/>
+          <w:sz w:val="20"/>
+          <w:szCs w:val="20"/>
+        </w:rPr>
+        <w:footnoteRef/>
+      </w:r>
+      <w:r>
+        <w:rPr>
+          <w:rFonts w:ascii="Times New Roman" w:hAnsi="Times New Roman" w:cs="Times New Roman"/>
+          <w:sz w:val="20"/>
+          <w:szCs w:val="20"/>
+        </w:rPr>
+        <w:t xml:space="preserve"> https://developer.apple.com/library/mac/documentation/Cocoa/Reference/ObjCRuntimeRef/Reference/reference.html</w:t>
       </w:r>
     </w:p>
   </w:footnote>
@@ -2923,7 +3567,6 @@
   <w:style w:type="character" w:default="1" w:styleId="DefaultParagraphFont">
     <w:name w:val="Default Paragraph Font"/>
     <w:uiPriority w:val="1"/>
-    <w:semiHidden/>
     <w:unhideWhenUsed/>
   </w:style>
   <w:style w:type="table" w:default="1" w:styleId="TableNormal">
@@ -3063,6 +3706,83 @@
   <w:style w:type="paragraph" w:customStyle="1" w:styleId="Footnote">
     <w:name w:val="Footnote"/>
     <w:basedOn w:val="Normal"/>
+  </w:style>
+  <w:style w:type="paragraph" w:styleId="Title">
+    <w:name w:val="Title"/>
+    <w:aliases w:val="Code"/>
+    <w:basedOn w:val="Normal"/>
+    <w:next w:val="Normal"/>
+    <w:link w:val="TitleChar"/>
+    <w:uiPriority w:val="10"/>
+    <w:qFormat/>
+    <w:rsid w:val="00085E07"/>
+    <w:pPr>
+      <w:spacing w:line="360" w:lineRule="auto"/>
+    </w:pPr>
+    <w:rPr>
+      <w:rFonts w:ascii="Courier" w:eastAsia="Times New Roman" w:hAnsi="Courier" w:cs="Times New Roman"/>
+      <w:color w:val="222222"/>
+      <w:sz w:val="20"/>
+      <w:szCs w:val="20"/>
+      <w:shd w:val="clear" w:color="auto" w:fill="FFFFFF"/>
+    </w:rPr>
+  </w:style>
+  <w:style w:type="paragraph" w:styleId="BalloonText">
+    <w:name w:val="Balloon Text"/>
+    <w:basedOn w:val="Normal"/>
+    <w:link w:val="BalloonTextChar"/>
+    <w:uiPriority w:val="99"/>
+    <w:semiHidden/>
+    <w:unhideWhenUsed/>
+    <w:rsid w:val="00085E07"/>
+    <w:rPr>
+      <w:rFonts w:ascii="Lucida Grande" w:hAnsi="Lucida Grande" w:cs="Lucida Grande"/>
+      <w:sz w:val="18"/>
+      <w:szCs w:val="18"/>
+    </w:rPr>
+  </w:style>
+  <w:style w:type="character" w:customStyle="1" w:styleId="BalloonTextChar">
+    <w:name w:val="Balloon Text Char"/>
+    <w:basedOn w:val="DefaultParagraphFont"/>
+    <w:link w:val="BalloonText"/>
+    <w:uiPriority w:val="99"/>
+    <w:semiHidden/>
+    <w:rsid w:val="00085E07"/>
+    <w:rPr>
+      <w:rFonts w:ascii="Lucida Grande" w:eastAsia="DejaVu Sans" w:hAnsi="Lucida Grande" w:cs="Lucida Grande"/>
+      <w:sz w:val="18"/>
+      <w:szCs w:val="18"/>
+      <w:lang w:eastAsia="en-US"/>
+    </w:rPr>
+  </w:style>
+  <w:style w:type="character" w:customStyle="1" w:styleId="TitleChar">
+    <w:name w:val="Title Char"/>
+    <w:aliases w:val="Code Char"/>
+    <w:basedOn w:val="DefaultParagraphFont"/>
+    <w:link w:val="Title"/>
+    <w:uiPriority w:val="10"/>
+    <w:rsid w:val="00085E07"/>
+    <w:rPr>
+      <w:rFonts w:ascii="Courier" w:eastAsia="Times New Roman" w:hAnsi="Courier" w:cs="Times New Roman"/>
+      <w:color w:val="222222"/>
+      <w:sz w:val="20"/>
+      <w:szCs w:val="20"/>
+      <w:lang w:eastAsia="en-US"/>
+    </w:rPr>
+  </w:style>
+  <w:style w:type="paragraph" w:styleId="NoSpacing">
+    <w:name w:val="No Spacing"/>
+    <w:basedOn w:val="Normal"/>
+    <w:uiPriority w:val="1"/>
+    <w:qFormat/>
+    <w:rsid w:val="00085E07"/>
+    <w:pPr>
+      <w:spacing w:line="360" w:lineRule="auto"/>
+    </w:pPr>
+    <w:rPr>
+      <w:rFonts w:ascii="Times New Roman" w:hAnsi="Times New Roman" w:cs="Times New Roman"/>
+      <w:lang w:val="sk-SK"/>
+    </w:rPr>
   </w:style>
 </w:styles>
 </file>
@@ -3578,7 +4298,7 @@
 </file>
 
 <file path=customXml/itemProps1.xml><?xml version="1.0" encoding="utf-8"?>
-<ds:datastoreItem xmlns:ds="http://schemas.openxmlformats.org/officeDocument/2006/customXml" ds:itemID="{2116E4D8-1960-BE47-91B5-90D73203290F}">
+<ds:datastoreItem xmlns:ds="http://schemas.openxmlformats.org/officeDocument/2006/customXml" ds:itemID="{49585FCE-5191-4647-9F10-D19AC008C0E2}">
   <ds:schemaRefs>
     <ds:schemaRef ds:uri="http://schemas.openxmlformats.org/officeDocument/2006/bibliography"/>
   </ds:schemaRefs>

</xml_diff>

<commit_message>
practic part, php parsing, web services ...
</commit_message>
<xml_diff>
--- a/DP.docx
+++ b/DP.docx
@@ -127,6 +127,14 @@
         <w:lastRenderedPageBreak/>
         <w:t>Súčasný stav</w:t>
       </w:r>
+      <w:r>
+        <w:rPr>
+          <w:rFonts w:ascii="Times New Roman" w:hAnsi="Times New Roman" w:cs="Times New Roman"/>
+          <w:b/>
+          <w:lang w:val="sk-SK"/>
+        </w:rPr>
+        <w:t xml:space="preserve"> riešenej problematiky doma a v zahraničí</w:t>
+      </w:r>
     </w:p>
     <w:p>
       <w:pPr>
@@ -2490,6 +2498,14 @@
       <w:pPr>
         <w:pStyle w:val="NoSpacing"/>
       </w:pPr>
+      <w:r>
+        <w:t>1.8.1 Základná syntax jazyka Objective-C - Triedy</w:t>
+      </w:r>
+    </w:p>
+    <w:p>
+      <w:pPr>
+        <w:pStyle w:val="NoSpacing"/>
+      </w:pPr>
     </w:p>
     <w:p>
       <w:pPr>
@@ -2497,6 +2513,11 @@
       </w:pPr>
       <w:r>
         <w:tab/>
+      </w:r>
+      <w:r>
+        <w:t xml:space="preserve">Väčšina objektovo orientovaných jazykov, používa triedy, ktoré slúžia na zapuzdrenie (encapsulate) dát a taktiež poskytuje prístup k nim. Objective-C trieda obsahuje inštančné premenné, metódy a/alebo properties (vlastnosti). </w:t>
+      </w:r>
+      <w:r>
         <w:t>Syntax Objective-C použitá pri deklarácií rozhrania triedy vypadá nasledovne</w:t>
       </w:r>
       <w:r>
@@ -2681,6 +2702,14 @@
       <w:pPr>
         <w:pStyle w:val="NoSpacing"/>
       </w:pPr>
+      <w:r>
+        <w:t>1.8.2. Základná syntax jazyka Objective-C – Medódy</w:t>
+      </w:r>
+    </w:p>
+    <w:p>
+      <w:pPr>
+        <w:pStyle w:val="NoSpacing"/>
+      </w:pPr>
     </w:p>
     <w:p>
       <w:pPr>
@@ -2924,46 +2953,248 @@
         <w:t xml:space="preserve">. </w:t>
       </w:r>
       <w:r>
-        <w:t>Toto je zariadené Objective-C preprocesing directive (</w:t>
-      </w:r>
-      <w:r>
-        <w:t>pre</w:t>
-      </w:r>
-      <w:r>
-        <w:t>d</w:t>
-      </w:r>
-      <w:r>
-        <w:t>procesovým</w:t>
-      </w:r>
-      <w:r>
-        <w:t xml:space="preserve"> príkazom) #import. Tento príkaz je podobný k #include z jazyka C, no v Objective-C je potrebné sa uistiť, že daný hlavičkovú súbor je </w:t>
-      </w:r>
-      <w:r>
-        <w:t>počas kompilácie</w:t>
-      </w:r>
-      <w:r>
-        <w:t xml:space="preserve"> importnutý iba raz.</w:t>
-      </w:r>
-      <w:r>
-        <w:t xml:space="preserve"> Ďaľšim rozdiel je v syntaxi:  #include je ukončený podkočiarkou, zatiaľ čo #import nie je.</w:t>
-      </w:r>
-      <w:bookmarkStart w:id="0" w:name="_GoBack"/>
-      <w:bookmarkEnd w:id="0"/>
-    </w:p>
-    <w:p>
-      <w:pPr>
-        <w:pStyle w:val="NoSpacing"/>
-      </w:pPr>
-    </w:p>
-    <w:p>
-      <w:pPr>
-        <w:pStyle w:val="NoSpacing"/>
-      </w:pPr>
-    </w:p>
-    <w:p>
-      <w:pPr>
-        <w:pStyle w:val="NoSpacing"/>
-      </w:pPr>
+        <w:t>Toto je zariadené Objective-C preprocesing directive (predprocesovým príkazom) #import. Tento príkaz je podobný k #include z jazyka C, no v Objective-C je potrebné sa uistiť, že daný hlavičkovú súbor je počas kompilácie importnutý iba raz.</w:t>
+      </w:r>
+      <w:r>
+        <w:t xml:space="preserve"> Ďaľšim rozdiel je v syntaxi:  #include je ukončený podkočiarkou, zatiaľ čo #import nie je</w:t>
+      </w:r>
+      <w:r>
+        <w:t xml:space="preserve"> ukončený žiadnym znakom</w:t>
+      </w:r>
+      <w:r>
+        <w:t>.</w:t>
+      </w:r>
+      <w:r>
+        <w:t xml:space="preserve"> Základná syntax pre implementáciu triedy (doteraz sme popisovali iba rozhranie triedy) je takáto:</w:t>
+      </w:r>
+    </w:p>
+    <w:p>
+      <w:pPr>
+        <w:pStyle w:val="NoSpacing"/>
+      </w:pPr>
+    </w:p>
+    <w:p>
+      <w:pPr>
+        <w:pStyle w:val="NoSpacing"/>
+      </w:pPr>
+      <w:r>
+        <w:t xml:space="preserve">#import "XYZPerson.h" </w:t>
+      </w:r>
+    </w:p>
+    <w:p>
+      <w:pPr>
+        <w:pStyle w:val="NoSpacing"/>
+      </w:pPr>
+    </w:p>
+    <w:p>
+      <w:pPr>
+        <w:pStyle w:val="NoSpacing"/>
+      </w:pPr>
+      <w:r>
+        <w:t xml:space="preserve">@implementation XYZPerson </w:t>
+      </w:r>
+    </w:p>
+    <w:p>
+      <w:pPr>
+        <w:pStyle w:val="NoSpacing"/>
+      </w:pPr>
+    </w:p>
+    <w:p>
+      <w:pPr>
+        <w:pStyle w:val="NoSpacing"/>
+      </w:pPr>
+      <w:r>
+        <w:t>@end</w:t>
+      </w:r>
+    </w:p>
+    <w:p>
+      <w:pPr>
+        <w:pStyle w:val="NoSpacing"/>
+      </w:pPr>
+    </w:p>
+    <w:p>
+      <w:pPr>
+        <w:pStyle w:val="NoSpacing"/>
+      </w:pPr>
+      <w:r>
+        <w:t>Ak deklarujeme metódy v rozhraní triedy (súbor s .h príponou), je potrebné ich implementovať v tomto súbore (.m súbor). Povedzme, že jednoduché rozhranie triedy s jednou metódou je nasledovné:</w:t>
+      </w:r>
+    </w:p>
+    <w:p>
+      <w:pPr>
+        <w:pStyle w:val="NoSpacing"/>
+      </w:pPr>
+    </w:p>
+    <w:p>
+      <w:pPr>
+        <w:pStyle w:val="NoSpacing"/>
+      </w:pPr>
+      <w:r>
+        <w:t>@interface XYZPerson : NSObject</w:t>
+      </w:r>
+    </w:p>
+    <w:p>
+      <w:pPr>
+        <w:pStyle w:val="NoSpacing"/>
+      </w:pPr>
+    </w:p>
+    <w:p>
+      <w:pPr>
+        <w:pStyle w:val="NoSpacing"/>
+      </w:pPr>
+      <w:r>
+        <w:t xml:space="preserve"> - (void)sayHello; </w:t>
+      </w:r>
+    </w:p>
+    <w:p>
+      <w:pPr>
+        <w:pStyle w:val="NoSpacing"/>
+      </w:pPr>
+    </w:p>
+    <w:p>
+      <w:pPr>
+        <w:pStyle w:val="NoSpacing"/>
+      </w:pPr>
+      <w:r>
+        <w:t>@end</w:t>
+      </w:r>
+    </w:p>
+    <w:p>
+      <w:pPr>
+        <w:pStyle w:val="NoSpacing"/>
+      </w:pPr>
+      <w:r>
+        <w:t>Implementácia tohto rozhrania je:</w:t>
+      </w:r>
+    </w:p>
+    <w:p>
+      <w:pPr>
+        <w:pStyle w:val="NoSpacing"/>
+      </w:pPr>
+    </w:p>
+    <w:p>
+      <w:pPr>
+        <w:pStyle w:val="NoSpacing"/>
+      </w:pPr>
+      <w:r>
+        <w:t xml:space="preserve">#import "XYZPerson.h" </w:t>
+      </w:r>
+    </w:p>
+    <w:p>
+      <w:pPr>
+        <w:pStyle w:val="NoSpacing"/>
+      </w:pPr>
+    </w:p>
+    <w:p>
+      <w:pPr>
+        <w:pStyle w:val="NoSpacing"/>
+      </w:pPr>
+      <w:r>
+        <w:t xml:space="preserve">@implementation XYZPerson </w:t>
+      </w:r>
+    </w:p>
+    <w:p>
+      <w:pPr>
+        <w:pStyle w:val="NoSpacing"/>
+      </w:pPr>
+      <w:r>
+        <w:t xml:space="preserve">- (void)sayHello { </w:t>
+      </w:r>
+    </w:p>
+    <w:p>
+      <w:pPr>
+        <w:pStyle w:val="NoSpacing"/>
+        <w:ind w:firstLine="720"/>
+      </w:pPr>
+      <w:r>
+        <w:t xml:space="preserve">NSLog(@"Hello, World!"); </w:t>
+      </w:r>
+    </w:p>
+    <w:p>
+      <w:pPr>
+        <w:pStyle w:val="NoSpacing"/>
+      </w:pPr>
+      <w:r>
+        <w:t xml:space="preserve">} </w:t>
+      </w:r>
+    </w:p>
+    <w:p>
+      <w:pPr>
+        <w:pStyle w:val="NoSpacing"/>
+      </w:pPr>
+    </w:p>
+    <w:p>
+      <w:pPr>
+        <w:pStyle w:val="NoSpacing"/>
+      </w:pPr>
+      <w:r>
+        <w:t>@end</w:t>
+      </w:r>
+    </w:p>
+    <w:p>
+      <w:pPr>
+        <w:pStyle w:val="NoSpacing"/>
+      </w:pPr>
+    </w:p>
+    <w:p>
+      <w:pPr>
+        <w:pStyle w:val="NoSpacing"/>
+      </w:pPr>
+      <w:r>
+        <w:t>V tomto príklade používame funkciu NSLog(), ktorá vypíše vložený parameter do konzoly. Táto funkcia je podobná printf() funkcií z jazyka C a jej parametre môžu byť viaceré, no prvý z nich musí byť Objective-C string. Implementácia Objective-C metód je podob</w:t>
+      </w:r>
+      <w:r>
+        <w:t xml:space="preserve">ná definícií funkcií v C jazyku, aj tu sa používajú </w:t>
+      </w:r>
+      <w:r>
+        <w:t>k</w:t>
+      </w:r>
+      <w:r>
+        <w:t xml:space="preserve">učeravé zátvorky, v ktorých je vložený relevantný kód. Okrem </w:t>
+      </w:r>
+      <w:r>
+        <w:tab/>
+      </w:r>
+      <w:r>
+        <w:t xml:space="preserve">toho, meno metódy musí byť identické svojmu prototypu, a parametre a návratový typ sa musia zhodovať. Objective-C podedilo case sensitivity od C, takže metódu: </w:t>
+      </w:r>
+    </w:p>
+    <w:p>
+      <w:pPr>
+        <w:pStyle w:val="NoSpacing"/>
+      </w:pPr>
+    </w:p>
+    <w:p>
+      <w:pPr>
+        <w:pStyle w:val="NoSpacing"/>
+      </w:pPr>
+      <w:r>
+        <w:t xml:space="preserve">- (void)sayhello { </w:t>
+      </w:r>
+    </w:p>
+    <w:p>
+      <w:pPr>
+        <w:pStyle w:val="NoSpacing"/>
+      </w:pPr>
+      <w:r>
+        <w:t>}</w:t>
+      </w:r>
+    </w:p>
+    <w:p>
+      <w:pPr>
+        <w:pStyle w:val="NoSpacing"/>
+      </w:pPr>
+    </w:p>
+    <w:p>
+      <w:pPr>
+        <w:pStyle w:val="NoSpacing"/>
+      </w:pPr>
+      <w:r>
+        <w:t xml:space="preserve">by kompilátor považoval za úplne odlišnú od sayHello metódy. Vo všeobecnosti mená metód by mali začínať s malým písmenom. Konvencia v jazyku Objective-C je používať mená metód, ktoré ju popisujú viac (z toho rezultujú dlhšie názvy metód, často zložené z viac ako štyroch slov), na rozdiel od typických funkcií v jazyku C. A metóda obsahuje viac slov, je konvenciou použiť camel case (každé nové slovo začía novým písmenom), následne sú metódy čitateľnejšie. Použitie bielych znakov (whitespaces) </w:t>
+      </w:r>
+      <w:r>
+        <w:t>je v Objective-C flexibilné. Je na developerovi, či odsadí kód medzerami, alebo tabulátorom. Taktiež je zvykom dávať ľavú zátvorku, ktorá otvára kód, dávať na nový riadok.</w:t>
+      </w:r>
     </w:p>
     <w:p>
       <w:pPr>
@@ -3283,6 +3514,2396 @@
         <w:lastRenderedPageBreak/>
         <w:t>Xcode obsahuje aj ďalšie nástroje nápomocné nástroje ako Log Navigator (nápomocný pri testovaní aplikácie), Assistant editor (zobrazenie viacerých zdrojových súborov naraz). Všetky tieto nástroje sú ľahko nastaviteľné podľa preferencií každého vývojára, či už pomocou klávesových skratiek, gest alebo množstva pluginov dostupnými na webe.</w:t>
       </w:r>
+    </w:p>
+    <w:p>
+      <w:pPr>
+        <w:pStyle w:val="NoSpacing"/>
+        <w:ind w:firstLine="720"/>
+      </w:pPr>
+    </w:p>
+    <w:p>
+      <w:pPr>
+        <w:pStyle w:val="NoSpacing"/>
+        <w:numPr>
+          <w:ilvl w:val="0"/>
+          <w:numId w:val="1"/>
+        </w:numPr>
+        <w:rPr>
+          <w:b/>
+        </w:rPr>
+      </w:pPr>
+      <w:r>
+        <w:rPr>
+          <w:b/>
+        </w:rPr>
+        <w:t>Cieľ práce</w:t>
+      </w:r>
+    </w:p>
+    <w:p>
+      <w:pPr>
+        <w:pStyle w:val="NoSpacing"/>
+        <w:rPr>
+          <w:b/>
+        </w:rPr>
+      </w:pPr>
+    </w:p>
+    <w:p>
+      <w:pPr>
+        <w:pStyle w:val="NoSpacing"/>
+        <w:ind w:firstLine="720"/>
+      </w:pPr>
+      <w:r>
+        <w:t>Primárnym cieľom je vytvorenie aplikácie postavenej na platforme iOS pre zobrazovanie rozvrhu, ktorá by slúžila študentom Ekonomickej univerzite v Bratislave. Požiadavky na samotnú aplikáciu sú:</w:t>
+      </w:r>
+    </w:p>
+    <w:p>
+      <w:pPr>
+        <w:pStyle w:val="NoSpacing"/>
+        <w:ind w:firstLine="720"/>
+      </w:pPr>
+    </w:p>
+    <w:p>
+      <w:pPr>
+        <w:pStyle w:val="NoSpacing"/>
+        <w:numPr>
+          <w:ilvl w:val="0"/>
+          <w:numId w:val="9"/>
+        </w:numPr>
+      </w:pPr>
+      <w:r>
+        <w:t>jednoduché ovládanie</w:t>
+      </w:r>
+    </w:p>
+    <w:p>
+      <w:pPr>
+        <w:pStyle w:val="NoSpacing"/>
+        <w:numPr>
+          <w:ilvl w:val="0"/>
+          <w:numId w:val="9"/>
+        </w:numPr>
+      </w:pPr>
+      <w:r>
+        <w:t>minimálna záťaž pre preprocesor a pamäť zariadenia</w:t>
+      </w:r>
+    </w:p>
+    <w:p>
+      <w:pPr>
+        <w:pStyle w:val="NoSpacing"/>
+        <w:numPr>
+          <w:ilvl w:val="0"/>
+          <w:numId w:val="9"/>
+        </w:numPr>
+      </w:pPr>
+      <w:r>
+        <w:t>prístup k samotnej aplikácií čo najnekomplikovanejší</w:t>
+      </w:r>
+    </w:p>
+    <w:p>
+      <w:pPr>
+        <w:pStyle w:val="NoSpacing"/>
+        <w:numPr>
+          <w:ilvl w:val="0"/>
+          <w:numId w:val="9"/>
+        </w:numPr>
+      </w:pPr>
+      <w:r>
+        <w:t>prítažlivý grafický dizajn pre používateľa</w:t>
+      </w:r>
+    </w:p>
+    <w:p>
+      <w:pPr>
+        <w:pStyle w:val="NoSpacing"/>
+        <w:numPr>
+          <w:ilvl w:val="0"/>
+          <w:numId w:val="9"/>
+        </w:numPr>
+      </w:pPr>
+      <w:r>
+        <w:t>aktualizácie</w:t>
+      </w:r>
+      <w:r>
+        <w:t xml:space="preserve"> raz za semester</w:t>
+      </w:r>
+    </w:p>
+    <w:p>
+      <w:pPr>
+        <w:pStyle w:val="NoSpacing"/>
+        <w:numPr>
+          <w:ilvl w:val="0"/>
+          <w:numId w:val="9"/>
+        </w:numPr>
+      </w:pPr>
+      <w:r>
+        <w:t>podpora aj pre staršie verzie iOS</w:t>
+      </w:r>
+    </w:p>
+    <w:p>
+      <w:pPr>
+        <w:pStyle w:val="NoSpacing"/>
+        <w:numPr>
+          <w:ilvl w:val="0"/>
+          <w:numId w:val="9"/>
+        </w:numPr>
+      </w:pPr>
+      <w:r>
+        <w:t>offline aplikácia</w:t>
+      </w:r>
+    </w:p>
+    <w:p>
+      <w:pPr>
+        <w:pStyle w:val="NoSpacing"/>
+      </w:pPr>
+    </w:p>
+    <w:p>
+      <w:pPr>
+        <w:pStyle w:val="NoSpacing"/>
+        <w:ind w:firstLine="720"/>
+      </w:pPr>
+      <w:r>
+        <w:t>Pod jednoduchým ovládaním aplikácie sa rozumie čas, námaha, počet ktorov, ktoré musí používateľ vynaložiť, na dosiahnutie cieľa, ktorý si stanovil pred spustením aplikácie. V našom prípade hovoríme o zobrazení konkrétneho rozvrhu, pre daného študenta v daný deň. Táto požiadavka patrí medzi základné, ktoré by mala vytovorená, ale aj každá iná aplikácia primárne spĺňať. Keďže o počítačovej gramotnosti medzi budúcich používateľov nevieme veľa, musíme dbať na to, aby aj tí menej zdat</w:t>
+      </w:r>
+      <w:r>
+        <w:t>ní používatelia nemali problém aplikáciu používať. Samozrejmé je, že nie je potrebné prečítať manuál, ktorý by popisoval kroky, ako s ňou pracovať. Užívateľ už na prvej obrazovke musí vedieť, ako narábať s aplikáciou, respektíve musí mu byť jasný workflow, ktorý vedie k zobrazeniu rozvrhu. Používateľ je lenivý tvor, musíme mu vyjsť v ústrety a vyvarovať sa situácií, kedy by mu došla trpezlivosť a nahradil by našu aplikáciu, za konkurenčnú.</w:t>
+      </w:r>
+    </w:p>
+    <w:p>
+      <w:pPr>
+        <w:pStyle w:val="NoSpacing"/>
+        <w:ind w:firstLine="720"/>
+      </w:pPr>
+    </w:p>
+    <w:p>
+      <w:pPr>
+        <w:pStyle w:val="NoSpacing"/>
+        <w:ind w:firstLine="720"/>
+      </w:pPr>
+      <w:r>
+        <w:t xml:space="preserve">Je potrebné aplikáciu optimalizovať, aby pamäť, respektíve výpočetné kapacity, ktoré využíva boli čo najmenšie. Neželaným efektom by bolo, keby spustenie našej aplikácie spôsobovalo spomalenie zariadenie, v horšom prípade jeho mrznutie. Dosiahnuť čo najlepšiu efektivitu a výkon aplikácie je možné viacerími spôsobmi. Medzi najčastejšie patrí optimalizácia algoritmov, z ktorých sa tento software skladá. </w:t>
+      </w:r>
+      <w:r>
+        <w:t>Vyvarovať situácie, kedy by sa pamät zapĺňala zbytočnými premennými, triedami,  alebo keby sa čas procesoru mrhal na vykonávanie neoptimálnych cyklov atď.  Zefektívniť aplikáciu nám pomôže Xcode. Ten obsahuje množstvo nástrojov, pomocou ktorých monitorujeme alokovanie pamäte, využitie pamäte v čase, diagnostikovanie množstva energie, ktoré je spotrebované na beh aplikácie a mnohé ďalšie</w:t>
+      </w:r>
+      <w:r>
+        <w:rPr>
+          <w:rStyle w:val="FootnoteReference"/>
+        </w:rPr>
+        <w:footnoteReference w:id="18"/>
+      </w:r>
+      <w:r>
+        <w:t>.</w:t>
+      </w:r>
+    </w:p>
+    <w:p>
+      <w:pPr>
+        <w:pStyle w:val="NoSpacing"/>
+        <w:ind w:firstLine="720"/>
+      </w:pPr>
+    </w:p>
+    <w:p>
+      <w:pPr>
+        <w:pStyle w:val="NoSpacing"/>
+        <w:ind w:firstLine="720"/>
+      </w:pPr>
+      <w:r>
+        <w:t>Distribuovanie aplikácie je ďaľším krokom, ktorým je potrebné sa zaoberať pri tvorbe iOS aplikácií. V tomto nám pomôže App Store, ktorý je centralizovaným úložiskom aplikácií založených na iOS platforme. Všetky aplikácie, ktoré sa v App Store boli prezreté samotnými pracovníkmi tejto spoločnosti, konkrétne zdrojové kódy týchto aplikácií. Tento proces sa skladá z viacerých krokov, cez ktoré musí aplikácia presť, aby bola umiestnená v App Store. Až potom majú milióny používateľov zariadení od Apple možnosť si túto aplikáciu stiahnuť a začať používať. Fakt, že cieľovými používateľmi sú študenti</w:t>
+      </w:r>
+      <w:r>
+        <w:t>, ktorí vo väčšine nepracujú a tak ich disponovanie s finančnými prostriedkami je značne obmedzené. Je potrebné stanoviť minimálnu cenu, respektíve poskytnúť túto aplikáciu zdarma.</w:t>
+      </w:r>
+    </w:p>
+    <w:p>
+      <w:pPr>
+        <w:pStyle w:val="NoSpacing"/>
+        <w:ind w:firstLine="720"/>
+      </w:pPr>
+    </w:p>
+    <w:p>
+      <w:pPr>
+        <w:pStyle w:val="NoSpacing"/>
+        <w:ind w:firstLine="720"/>
+      </w:pPr>
+      <w:r>
+        <w:t xml:space="preserve">Dizajn predáva. O tomto fakte sa predsvedčili nielen tvorcovia aplikácií pre rôzne platformy, ale aj každý, kto si prezrie rebríček najúspešnejších aplikácií. </w:t>
+      </w:r>
+      <w:r>
+        <w:t>Aj aplikácie orientované na jednu úlohu (ako tá naša), môžu byť komerčne úspšné, stačí na to príťažlivý zovňajšok, ktorý lahodí oku používateľa. Momentálnym trendom dizajnu je tzv. flat (plochý) dizajn, ktorý sa vyznačuje minimalistickým prístupom v používateľskom rozhraní. V praxi to znamená, že sú odstránená 3d efekty (tiene, textúry rôznych typov), gradienty (farba prechádza simultánne z jedného odtieňa do druhého) z komponentov, z ktorých je tvorené UI. Flat design sa sústreďuje na použitie jednoduchých elementov (jednoduchée geometrické tvary), písmo a na tzv. flat (pastelové) farby. Vďaka tomuto trendu, sú používateľské rozhrania jednoduché, prehľadné, nezaťažujú tak výpočtovú techniku (rýchlejšie sa načítavajú) a sú responzívne (dobre zobrazovateľné na rôznych veľkostiach obra</w:t>
+      </w:r>
+      <w:r>
+        <w:t>zoviek). V tomto duchu by sme rá</w:t>
+      </w:r>
+      <w:r>
+        <w:t>d</w:t>
+      </w:r>
+      <w:r>
+        <w:t xml:space="preserve"> vytvoril</w:t>
+      </w:r>
+      <w:r>
+        <w:t xml:space="preserve"> aj našu aplikáciu.</w:t>
+      </w:r>
+    </w:p>
+    <w:p>
+      <w:pPr>
+        <w:pStyle w:val="NoSpacing"/>
+        <w:ind w:firstLine="720"/>
+      </w:pPr>
+    </w:p>
+    <w:p>
+      <w:pPr>
+        <w:pStyle w:val="NoSpacing"/>
+        <w:ind w:firstLine="720"/>
+      </w:pPr>
+      <w:r>
+        <w:t>Podmienka, aby aplikácia fungovala aj offline (teda bez priameho prístupu zariadenia k internetu) je logická, keďže rozvrh sa mení iba raz za semester. Z toho vyplýva, že je nutné aktualizovať databázu raz za semester. Tento proces vykoná aplikácia sama, bez toho aby používateľ inicializoval tento krok. Ak je dostupný nový rozvrh, aplikácia automaticky nahradí starú databázu za aktuálnu a je možné ju ďalej používať.</w:t>
+      </w:r>
+    </w:p>
+    <w:p>
+      <w:pPr>
+        <w:pStyle w:val="NoSpacing"/>
+        <w:ind w:firstLine="720"/>
+      </w:pPr>
+    </w:p>
+    <w:p>
+      <w:pPr>
+        <w:pStyle w:val="NoSpacing"/>
+        <w:ind w:firstLine="720"/>
+      </w:pPr>
+      <w:r>
+        <w:t>Pri vývoji je nutné myslieť aj na staršie verzie iOS ako 7. Napriek tomu, že podiel používateľov neaktuálnej verzie operačného systému je malý (okolo 10%), je na mieste umožniť používanie tejto aplkácie aj pre týchto používateľov.</w:t>
+      </w:r>
+    </w:p>
+    <w:p>
+      <w:pPr>
+        <w:pStyle w:val="NoSpacing"/>
+        <w:ind w:firstLine="720"/>
+      </w:pPr>
+    </w:p>
+    <w:p>
+      <w:pPr>
+        <w:pStyle w:val="NoSpacing"/>
+        <w:ind w:firstLine="720"/>
+      </w:pPr>
+    </w:p>
+    <w:p>
+      <w:pPr>
+        <w:pStyle w:val="NoSpacing"/>
+        <w:numPr>
+          <w:ilvl w:val="0"/>
+          <w:numId w:val="1"/>
+        </w:numPr>
+        <w:rPr>
+          <w:b/>
+        </w:rPr>
+      </w:pPr>
+      <w:r>
+        <w:rPr>
+          <w:b/>
+        </w:rPr>
+        <w:t>Metodika práce a metódy skúmania</w:t>
+      </w:r>
+    </w:p>
+    <w:p>
+      <w:pPr>
+        <w:pStyle w:val="NoSpacing"/>
+        <w:rPr>
+          <w:b/>
+        </w:rPr>
+      </w:pPr>
+    </w:p>
+    <w:p>
+      <w:pPr>
+        <w:pStyle w:val="NoSpacing"/>
+        <w:ind w:firstLine="720"/>
+      </w:pPr>
+      <w:r>
+        <w:t>V tejto kapitole uvediem kroky a postupy, ktoré som zvolil pri vývoji aplikácie na zobrazovanie rozvrhov pre aplikáciu na</w:t>
+      </w:r>
+      <w:r>
+        <w:t xml:space="preserve"> platforme iOS. Taktiež technológie a nástroje použité v procese tvorby si v tejto kapitole nájdu miesto.</w:t>
+      </w:r>
+    </w:p>
+    <w:p>
+      <w:pPr>
+        <w:pStyle w:val="NoSpacing"/>
+        <w:ind w:firstLine="720"/>
+      </w:pPr>
+    </w:p>
+    <w:p>
+      <w:pPr>
+        <w:pStyle w:val="NoSpacing"/>
+        <w:ind w:firstLine="720"/>
+      </w:pPr>
+      <w:r>
+        <w:t xml:space="preserve">Prvým problémom, na ktorý </w:t>
+      </w:r>
+      <w:r>
+        <w:t>je</w:t>
+      </w:r>
+      <w:r>
+        <w:t xml:space="preserve"> potrebné upriamiť pozornosť</w:t>
+      </w:r>
+      <w:r>
+        <w:t xml:space="preserve"> sú </w:t>
+      </w:r>
+      <w:r>
+        <w:t>dáta, ktoré reprezent</w:t>
+      </w:r>
+      <w:r>
+        <w:t>ujú</w:t>
+      </w:r>
+      <w:r>
+        <w:t xml:space="preserve"> jednotlivé rozvrhy. </w:t>
+      </w:r>
+      <w:r>
+        <w:t>P</w:t>
+      </w:r>
+      <w:r>
+        <w:t>otrebné</w:t>
+      </w:r>
+      <w:r>
+        <w:t xml:space="preserve"> je</w:t>
+      </w:r>
+      <w:r>
+        <w:t xml:space="preserve"> zvoliť</w:t>
+      </w:r>
+      <w:r>
+        <w:t xml:space="preserve"> čo najmenej bolestné riešenie. Je </w:t>
+      </w:r>
+      <w:r>
+        <w:t>nemysliteľné, aby sa tieto získali ručným prechádzaním rozvru v Lookine a ich zapisovaním do konrétnej dátovej štruktúry (napr. xml)</w:t>
+      </w:r>
+      <w:r>
+        <w:t>, odkiaľ by dáta boli zobrazované v aplikácií</w:t>
+      </w:r>
+      <w:r>
+        <w:t>. Taktiež je potrebné myslieť sa na repetitívny charakter tejto</w:t>
+      </w:r>
+      <w:r>
+        <w:t xml:space="preserve"> operácie, keďže rozvrh sa mení</w:t>
+      </w:r>
+      <w:r>
+        <w:t xml:space="preserve"> pr</w:t>
+      </w:r>
+      <w:r>
+        <w:t>avidelne</w:t>
+      </w:r>
+      <w:r>
+        <w:t xml:space="preserve"> raz za semeter.</w:t>
+      </w:r>
+      <w:r>
+        <w:t xml:space="preserve"> Automatizovanie tohto procesu </w:t>
+      </w:r>
+      <w:r>
+        <w:t>je</w:t>
+      </w:r>
+      <w:r>
+        <w:t xml:space="preserve"> správny krok. </w:t>
+      </w:r>
+      <w:r>
+        <w:t>Jed</w:t>
+      </w:r>
+      <w:r>
+        <w:t xml:space="preserve">ným </w:t>
+      </w:r>
+      <w:r>
+        <w:t xml:space="preserve">zo </w:t>
+      </w:r>
+      <w:r>
+        <w:t>zdrojo</w:t>
+      </w:r>
+      <w:r>
+        <w:t>v</w:t>
+      </w:r>
+      <w:r>
+        <w:t xml:space="preserve"> takýchto dát je databázový súbor, ktorý je </w:t>
+      </w:r>
+      <w:r>
+        <w:t>vkladaný</w:t>
+      </w:r>
+      <w:r>
+        <w:t xml:space="preserve"> do programu Lookin. Tento súbor je zverejnený na oficiálnych stránkach Ekonomickej univerzity v Bratislave, a je aktualizovaný každý semester. </w:t>
+      </w:r>
+      <w:r>
+        <w:t>Nevýhodou tohto súboru je jeho čitateľnosť, keďže bol vytvorený</w:t>
+      </w:r>
+      <w:r>
+        <w:t xml:space="preserve"> pre číťanie</w:t>
+      </w:r>
+      <w:r>
+        <w:t xml:space="preserve"> v Lookine. Charakter tohto súboru je .bin a čítať je ho možné  iba ak developer pozná jeho štruktúru. Program v ktorom sa rozvrh tvorí má dva výstupné súbory. Jeden z nich je už spomenutý .bin súbor, ktorý je nečitateľný. Druhým je .par súbor, ktorý je čítateľný človekom. Prvým krokom je </w:t>
+      </w:r>
+      <w:r>
+        <w:t>parsovanie</w:t>
+      </w:r>
+      <w:r>
+        <w:t xml:space="preserve"> </w:t>
+      </w:r>
+      <w:r>
+        <w:t>.par súboru a získané dáta</w:t>
+      </w:r>
+      <w:r>
+        <w:t xml:space="preserve"> vkladať do databázy, z ktorej je možné pomocou dotazov skladať jednotlivé rozvrhy pre daný ročník, fakultu, odbor a číslo krúžku.</w:t>
+      </w:r>
+    </w:p>
+    <w:p>
+      <w:pPr>
+        <w:pStyle w:val="NoSpacing"/>
+        <w:ind w:firstLine="720"/>
+      </w:pPr>
+    </w:p>
+    <w:p>
+      <w:pPr>
+        <w:pStyle w:val="NoSpacing"/>
+        <w:numPr>
+          <w:ilvl w:val="1"/>
+          <w:numId w:val="1"/>
+        </w:numPr>
+        <w:rPr>
+          <w:b/>
+        </w:rPr>
+      </w:pPr>
+      <w:r>
+        <w:rPr>
+          <w:b/>
+        </w:rPr>
+        <w:t>Štruktúra a parsovanie .par databázového súboru</w:t>
+      </w:r>
+    </w:p>
+    <w:p>
+      <w:pPr>
+        <w:pStyle w:val="NoSpacing"/>
+      </w:pPr>
+    </w:p>
+    <w:p>
+      <w:pPr>
+        <w:pStyle w:val="NoSpacing"/>
+        <w:ind w:firstLine="720"/>
+      </w:pPr>
+      <w:r>
+        <w:t>Databázový súbor obsahuje kompletné informácie, ktoré sú potrebné na zostavenie rozvrhu pre celú univerzitu. Jednotlivé informácie sú rozdelené do blokov, z ktorých má každý svoj nadpis, ktorý začína bodkov a nasledujú veľké písmená. Za ním nasledujú dáta ktoré patria k tomuto bloku. Nasledujúcimi riadkami priblížim, aké dáta súbor poskytuje</w:t>
+      </w:r>
+      <w:r>
+        <w:t xml:space="preserve"> a zároveň ich využijem vo svojej aplikácií </w:t>
+      </w:r>
+      <w:r>
+        <w:t xml:space="preserve">a v akom formáte </w:t>
+      </w:r>
+      <w:r>
+        <w:t>sú</w:t>
+      </w:r>
+      <w:r>
+        <w:t xml:space="preserve"> v súbore uložené.</w:t>
+      </w:r>
+    </w:p>
+    <w:p>
+      <w:pPr>
+        <w:pStyle w:val="NoSpacing"/>
+        <w:ind w:firstLine="720"/>
+      </w:pPr>
+    </w:p>
+    <w:p>
+      <w:pPr>
+        <w:pStyle w:val="NoSpacing"/>
+      </w:pPr>
+      <w:r>
+        <w:t>Súbor je identifikovaný, pre aký semester a rok je relevantný.</w:t>
+      </w:r>
+    </w:p>
+    <w:p>
+      <w:pPr>
+        <w:pStyle w:val="NoSpacing"/>
+      </w:pPr>
+    </w:p>
+    <w:p>
+      <w:pPr>
+        <w:pStyle w:val="Title"/>
+      </w:pPr>
+      <w:r>
+        <w:t>.OBDOBIE</w:t>
+      </w:r>
+    </w:p>
+    <w:p>
+      <w:pPr>
+        <w:pStyle w:val="Title"/>
+      </w:pPr>
+      <w:r>
+        <w:t>Letný semester 2013/2014</w:t>
+      </w:r>
+    </w:p>
+    <w:p>
+      <w:pPr>
+        <w:pStyle w:val="NoSpacing"/>
+        <w:ind w:firstLine="709"/>
+      </w:pPr>
+    </w:p>
+    <w:p>
+      <w:pPr>
+        <w:pStyle w:val="NoSpacing"/>
+      </w:pPr>
+      <w:r>
+        <w:t>Aké je rozloženie vyučovacích hodín v danom semestri.</w:t>
+      </w:r>
+    </w:p>
+    <w:p>
+      <w:pPr>
+        <w:pStyle w:val="NoSpacing"/>
+      </w:pPr>
+    </w:p>
+    <w:p>
+      <w:pPr>
+        <w:pStyle w:val="Title"/>
+      </w:pPr>
+      <w:r>
+        <w:tab/>
+        <w:t>.HODINY</w:t>
+      </w:r>
+    </w:p>
+    <w:p>
+      <w:pPr>
+        <w:pStyle w:val="Title"/>
+      </w:pPr>
+      <w:r>
+        <w:t>1 7.30 - 9.00</w:t>
+      </w:r>
+    </w:p>
+    <w:p>
+      <w:pPr>
+        <w:pStyle w:val="Title"/>
+      </w:pPr>
+      <w:r>
+        <w:t>2 9.15 - 10.45</w:t>
+      </w:r>
+    </w:p>
+    <w:p>
+      <w:pPr>
+        <w:pStyle w:val="Title"/>
+      </w:pPr>
+      <w:r>
+        <w:t>3 11.00 - 12.30</w:t>
+      </w:r>
+    </w:p>
+    <w:p>
+      <w:pPr>
+        <w:pStyle w:val="Title"/>
+      </w:pPr>
+      <w:r>
+        <w:t>...</w:t>
+      </w:r>
+    </w:p>
+    <w:p>
+      <w:pPr>
+        <w:pStyle w:val="NoSpacing"/>
+        <w:ind w:left="720"/>
+      </w:pPr>
+    </w:p>
+    <w:p>
+      <w:pPr>
+        <w:pStyle w:val="NoSpacing"/>
+      </w:pPr>
+      <w:r>
+        <w:t>Zoznam všetkých katedier na univerzite. Tieto záznamy slúžia ako cudzí kľúč k zoznamu učiteľov, keďže každý učiteľ prislúcha konkrétnej katedre (ak nie je známa katedra, pod ktorú učiteľ patrí, je mu v databáze priložená Neznama_katedra). Každý záznam obsahuje názov a skratku danej katedry.</w:t>
+      </w:r>
+    </w:p>
+    <w:p>
+      <w:pPr>
+        <w:pStyle w:val="NoSpacing"/>
+      </w:pPr>
+    </w:p>
+    <w:p>
+      <w:pPr>
+        <w:pStyle w:val="Title"/>
+      </w:pPr>
+      <w:r>
+        <w:t>.KATEDRY</w:t>
+      </w:r>
+    </w:p>
+    <w:p>
+      <w:pPr>
+        <w:pStyle w:val="Title"/>
+      </w:pPr>
+      <w:r>
+        <w:t xml:space="preserve">Neznama_katedra KAAA 728 0 </w:t>
+      </w:r>
+    </w:p>
+    <w:p>
+      <w:pPr>
+        <w:pStyle w:val="Title"/>
+      </w:pPr>
+      <w:r>
+        <w:t xml:space="preserve">Katedra_ekonomickej_teorie KET 675 9 </w:t>
+      </w:r>
+    </w:p>
+    <w:p>
+      <w:pPr>
+        <w:pStyle w:val="Title"/>
+      </w:pPr>
+      <w:r>
+        <w:t xml:space="preserve">Katedra_hospodarskej_politiky KHP 662 9 </w:t>
+      </w:r>
+    </w:p>
+    <w:p>
+      <w:pPr>
+        <w:pStyle w:val="Title"/>
+      </w:pPr>
+      <w:r>
+        <w:t xml:space="preserve">Katedra_verejnej_spravy_a_regionalneho_rozvoja KVSRR 674 0 </w:t>
+      </w:r>
+    </w:p>
+    <w:p>
+      <w:pPr>
+        <w:pStyle w:val="Title"/>
+      </w:pPr>
+      <w:r>
+        <w:t xml:space="preserve">Katedra_socialneho_rozvoja_a_prace KSRP 679 0 </w:t>
+      </w:r>
+    </w:p>
+    <w:p>
+      <w:pPr>
+        <w:pStyle w:val="Title"/>
+      </w:pPr>
+      <w:r>
+        <w:t>Katedra_financii KF 692 0</w:t>
+      </w:r>
+    </w:p>
+    <w:p>
+      <w:pPr>
+        <w:pStyle w:val="Title"/>
+      </w:pPr>
+      <w:r>
+        <w:t>...</w:t>
+      </w:r>
+    </w:p>
+    <w:p>
+      <w:pPr>
+        <w:pStyle w:val="NoSpacing"/>
+        <w:ind w:left="720"/>
+      </w:pPr>
+    </w:p>
+    <w:p>
+      <w:pPr>
+        <w:pStyle w:val="NoSpacing"/>
+      </w:pPr>
+    </w:p>
+    <w:p>
+      <w:pPr>
+        <w:pStyle w:val="NoSpacing"/>
+      </w:pPr>
+      <w:r>
+        <w:t>Nasleduje zoznam miestností, kde sa konajú prednášky/cvičenia. Každý záznam obsahuje názov miestnosti a jej kapacitu.</w:t>
+      </w:r>
+    </w:p>
+    <w:p>
+      <w:pPr>
+        <w:pStyle w:val="NoSpacing"/>
+      </w:pPr>
+    </w:p>
+    <w:p>
+      <w:pPr>
+        <w:pStyle w:val="Title"/>
+      </w:pPr>
+      <w:r>
+        <w:t>.MIESTNOSTI</w:t>
+      </w:r>
+    </w:p>
+    <w:p>
+      <w:pPr>
+        <w:pStyle w:val="Title"/>
+      </w:pPr>
+      <w:r>
+        <w:t>U SM_I 80</w:t>
+      </w:r>
+    </w:p>
+    <w:p>
+      <w:pPr>
+        <w:pStyle w:val="Title"/>
+      </w:pPr>
+      <w:r>
+        <w:t>U SM_II 175</w:t>
+      </w:r>
+    </w:p>
+    <w:p>
+      <w:pPr>
+        <w:pStyle w:val="Title"/>
+      </w:pPr>
+      <w:r>
+        <w:t>U 3B19 20</w:t>
+      </w:r>
+    </w:p>
+    <w:p>
+      <w:pPr>
+        <w:pStyle w:val="NoSpacing"/>
+        <w:ind w:left="720"/>
+      </w:pPr>
+    </w:p>
+    <w:p>
+      <w:pPr>
+        <w:pStyle w:val="NoSpacing"/>
+      </w:pPr>
+      <w:r>
+        <w:t xml:space="preserve">Ďalším v poradí je zoznam učiteľov. Každý záznam obsahuje meno a priezvisko učiteľa (v niektorých prípadoch iba priezvisko), </w:t>
+      </w:r>
+      <w:r>
+        <w:t>skratku katedry, ku ktorej patrí a jeho titul.</w:t>
+      </w:r>
+    </w:p>
+    <w:p>
+      <w:pPr>
+        <w:pStyle w:val="NoSpacing"/>
+      </w:pPr>
+    </w:p>
+    <w:p>
+      <w:pPr>
+        <w:pStyle w:val="Title"/>
+      </w:pPr>
+      <w:r>
+        <w:t>.UCITELIA</w:t>
+      </w:r>
+    </w:p>
+    <w:p>
+      <w:pPr>
+        <w:pStyle w:val="Title"/>
+      </w:pPr>
+      <w:r>
+        <w:t>Adamcova_Livia KJaT Prof : U</w:t>
+      </w:r>
+    </w:p>
+    <w:p>
+      <w:pPr>
+        <w:pStyle w:val="Title"/>
+      </w:pPr>
+      <w:r>
+        <w:t>Adamcova_Silvia KJaT Mgr : U</w:t>
+      </w:r>
+    </w:p>
+    <w:p>
+      <w:pPr>
+        <w:pStyle w:val="Title"/>
+      </w:pPr>
+      <w:r>
+        <w:t>Adamik_ KBMF PhD : U</w:t>
+      </w:r>
+    </w:p>
+    <w:p>
+      <w:pPr>
+        <w:pStyle w:val="Title"/>
+      </w:pPr>
+      <w:r>
+        <w:t>Adamkova_Hana KMZ Mgr : U</w:t>
+      </w:r>
+    </w:p>
+    <w:p>
+      <w:pPr>
+        <w:pStyle w:val="NoSpacing"/>
+        <w:ind w:firstLine="720"/>
+      </w:pPr>
+    </w:p>
+    <w:p>
+      <w:pPr>
+        <w:pStyle w:val="NoSpacing"/>
+        <w:ind w:firstLine="720"/>
+      </w:pPr>
+    </w:p>
+    <w:p>
+      <w:pPr>
+        <w:pStyle w:val="NoSpacing"/>
+      </w:pPr>
+      <w:r>
+        <w:t>Nasleduje zoznam fakúlt, odborov a krúžkov. Tento zoznam je rozdelených do jednotlivých študijných rokov. Z týchto údajov sa dajú zistiť nasledovné informácie:</w:t>
+      </w:r>
+    </w:p>
+    <w:p>
+      <w:pPr>
+        <w:pStyle w:val="NoSpacing"/>
+      </w:pPr>
+    </w:p>
+    <w:p>
+      <w:pPr>
+        <w:pStyle w:val="NoSpacing"/>
+        <w:numPr>
+          <w:ilvl w:val="0"/>
+          <w:numId w:val="10"/>
+        </w:numPr>
+      </w:pPr>
+      <w:r>
+        <w:t>zoznam fakúlt a ich skratiek</w:t>
+      </w:r>
+    </w:p>
+    <w:p>
+      <w:pPr>
+        <w:pStyle w:val="NoSpacing"/>
+        <w:numPr>
+          <w:ilvl w:val="0"/>
+          <w:numId w:val="10"/>
+        </w:numPr>
+      </w:pPr>
+      <w:r>
+        <w:t>zoznam odborov danej fakulty, ich skratky, počet študentov v jednotlivých odboroch</w:t>
+      </w:r>
+    </w:p>
+    <w:p>
+      <w:pPr>
+        <w:pStyle w:val="NoSpacing"/>
+        <w:numPr>
+          <w:ilvl w:val="0"/>
+          <w:numId w:val="10"/>
+        </w:numPr>
+      </w:pPr>
+      <w:r>
+        <w:t>počet krúžkov daného odboru</w:t>
+      </w:r>
+    </w:p>
+    <w:p>
+      <w:pPr>
+        <w:pStyle w:val="NoSpacing"/>
+        <w:ind w:left="720"/>
+      </w:pPr>
+    </w:p>
+    <w:p>
+      <w:pPr>
+        <w:pStyle w:val="NoSpacing"/>
+      </w:pPr>
+      <w:r>
+        <w:t>Formát dát:</w:t>
+      </w:r>
+    </w:p>
+    <w:p>
+      <w:pPr>
+        <w:pStyle w:val="NoSpacing"/>
+      </w:pPr>
+    </w:p>
+    <w:p>
+      <w:pPr>
+        <w:pStyle w:val="Title"/>
+      </w:pPr>
+      <w:r>
+        <w:t>.PARALELKY</w:t>
+      </w:r>
+    </w:p>
+    <w:p>
+      <w:pPr>
+        <w:pStyle w:val="Title"/>
+      </w:pPr>
+      <w:r>
+        <w:t xml:space="preserve"> 1_rocnik 1 </w:t>
+      </w:r>
+    </w:p>
+    <w:p>
+      <w:pPr>
+        <w:pStyle w:val="Title"/>
+      </w:pPr>
+      <w:r>
+        <w:t xml:space="preserve">  $ Narodohospodarska_fakulta NHF </w:t>
+      </w:r>
+    </w:p>
+    <w:p>
+      <w:pPr>
+        <w:pStyle w:val="Title"/>
+      </w:pPr>
+      <w:r>
+        <w:t xml:space="preserve">    $$ Financie_bankovnictvo_a_investovanie FBI 174/1-9</w:t>
+      </w:r>
+    </w:p>
+    <w:p>
+      <w:pPr>
+        <w:pStyle w:val="Title"/>
+      </w:pPr>
+      <w:r>
+        <w:t xml:space="preserve">    $$ Poistovnictvo POI 31/1-2</w:t>
+      </w:r>
+    </w:p>
+    <w:p>
+      <w:pPr>
+        <w:pStyle w:val="Title"/>
+      </w:pPr>
+      <w:r>
+        <w:t xml:space="preserve">    $$ Narodne_hospodarstvo NH 74/1-4</w:t>
+      </w:r>
+    </w:p>
+    <w:p>
+      <w:pPr>
+        <w:pStyle w:val="Title"/>
+      </w:pPr>
+      <w:r>
+        <w:t xml:space="preserve">    $$ Ludske_zdroje_a_socialny_manazment LZSM 30/1-2</w:t>
+      </w:r>
+    </w:p>
+    <w:p>
+      <w:pPr>
+        <w:pStyle w:val="Title"/>
+      </w:pPr>
+      <w:r>
+        <w:t xml:space="preserve">    $$ Verejna_sprava_a_regionalny_rozvoj VSRR 17/1</w:t>
+      </w:r>
+    </w:p>
+    <w:p>
+      <w:pPr>
+        <w:pStyle w:val="Title"/>
+      </w:pPr>
+      <w:r>
+        <w:t xml:space="preserve">    $$ Ekonomicka_teoria_a_ekonomicka_zurnal ETZ 14/1</w:t>
+      </w:r>
+    </w:p>
+    <w:p>
+      <w:pPr>
+        <w:pStyle w:val="Title"/>
+      </w:pPr>
+      <w:r>
+        <w:t xml:space="preserve">  $ Obchodna_fakulta OF </w:t>
+      </w:r>
+    </w:p>
+    <w:p>
+      <w:pPr>
+        <w:pStyle w:val="Title"/>
+      </w:pPr>
+      <w:r>
+        <w:t xml:space="preserve">    $$ Podnikanie_v_obchode_a_CR POCR 197/1-10</w:t>
+      </w:r>
+    </w:p>
+    <w:p>
+      <w:pPr>
+        <w:pStyle w:val="Title"/>
+      </w:pPr>
+      <w:r>
+        <w:t>...</w:t>
+      </w:r>
+    </w:p>
+    <w:p>
+      <w:pPr>
+        <w:pStyle w:val="NoSpacing"/>
+        <w:ind w:left="709"/>
+      </w:pPr>
+    </w:p>
+    <w:p>
+      <w:pPr>
+        <w:pStyle w:val="NoSpacing"/>
+      </w:pPr>
+      <w:r>
+        <w:t>Posledným, najdôležitejšim a najdlhším zoznamom je zoznam predmetov. Len pre zaujímavosť tento zoznam obsahuje zhruba 4 900 riadkov. Z týchto záznamov sa dajú získať údaje:</w:t>
+      </w:r>
+    </w:p>
+    <w:p>
+      <w:pPr>
+        <w:pStyle w:val="NoSpacing"/>
+      </w:pPr>
+    </w:p>
+    <w:p>
+      <w:pPr>
+        <w:pStyle w:val="NoSpacing"/>
+        <w:numPr>
+          <w:ilvl w:val="0"/>
+          <w:numId w:val="11"/>
+        </w:numPr>
+      </w:pPr>
+      <w:r>
+        <w:t>pre aký roční</w:t>
+      </w:r>
+      <w:r>
+        <w:t xml:space="preserve">k, </w:t>
+      </w:r>
+      <w:r>
+        <w:t>fakultu</w:t>
+      </w:r>
+      <w:r>
+        <w:t xml:space="preserve">, </w:t>
+      </w:r>
+      <w:r>
+        <w:t>odbor je predmet určený</w:t>
+      </w:r>
+    </w:p>
+    <w:p>
+      <w:pPr>
+        <w:pStyle w:val="NoSpacing"/>
+        <w:numPr>
+          <w:ilvl w:val="0"/>
+          <w:numId w:val="11"/>
+        </w:numPr>
+      </w:pPr>
+      <w:r>
+        <w:t>či je predmet povinný alebo voliteľný</w:t>
+      </w:r>
+    </w:p>
+    <w:p>
+      <w:pPr>
+        <w:pStyle w:val="NoSpacing"/>
+        <w:numPr>
+          <w:ilvl w:val="0"/>
+          <w:numId w:val="11"/>
+        </w:numPr>
+      </w:pPr>
+      <w:r>
+        <w:t>názov, kód, katedra a vyučujúci predmetu</w:t>
+      </w:r>
+    </w:p>
+    <w:p>
+      <w:pPr>
+        <w:pStyle w:val="NoSpacing"/>
+        <w:numPr>
+          <w:ilvl w:val="0"/>
+          <w:numId w:val="11"/>
+        </w:numPr>
+      </w:pPr>
+      <w:r>
+        <w:t>výmera predmetu (počet prednášok a cvičení)</w:t>
+      </w:r>
+    </w:p>
+    <w:p>
+      <w:pPr>
+        <w:pStyle w:val="NoSpacing"/>
+        <w:numPr>
+          <w:ilvl w:val="0"/>
+          <w:numId w:val="11"/>
+        </w:numPr>
+      </w:pPr>
+      <w:r>
+        <w:t>jednotlivé záznamy o vyučovacích hodinách hovoria: či sa jedná o cvičenie alebo prednášku, kde a kedy sa daná výuka koná, kto ju učí, pre ktorý krúžok je relevantná</w:t>
+      </w:r>
+    </w:p>
+    <w:p>
+      <w:pPr>
+        <w:pStyle w:val="NoSpacing"/>
+      </w:pPr>
+    </w:p>
+    <w:p>
+      <w:pPr>
+        <w:pStyle w:val="Title"/>
+      </w:pPr>
+      <w:r>
+        <w:tab/>
+        <w:t>.PREDMETY</w:t>
+      </w:r>
+    </w:p>
+    <w:p>
+      <w:pPr>
+        <w:pStyle w:val="Title"/>
+      </w:pPr>
+      <w:r>
+        <w:t>1_NHF 15101: KF: S V | Financie_a_mena FM Zubalova_Alena 1/0 197 ;0</w:t>
+      </w:r>
+    </w:p>
+    <w:p>
+      <w:pPr>
+        <w:pStyle w:val="Title"/>
+      </w:pPr>
+      <w:r>
+        <w:t xml:space="preserve"># 1 2 3 4 5 6 7 8 9 10 11 </w:t>
+      </w:r>
+    </w:p>
+    <w:p>
+      <w:pPr>
+        <w:pStyle w:val="Title"/>
+      </w:pPr>
+      <w:r>
+        <w:t>~ 692 0</w:t>
+      </w:r>
+    </w:p>
+    <w:p>
+      <w:pPr>
+        <w:pStyle w:val="Title"/>
+      </w:pPr>
+      <w:r>
+        <w:t>$1 B107 2 5 0 Zubalova_Alena :F</w:t>
+      </w:r>
+    </w:p>
+    <w:p>
+      <w:pPr>
+        <w:pStyle w:val="Title"/>
+      </w:pPr>
+    </w:p>
+    <w:p>
+      <w:pPr>
+        <w:pStyle w:val="Title"/>
+      </w:pPr>
+      <w:r>
+        <w:t>1_NHF 15101/1: KF: S V | Financie_a_mena FM Belickova_Kornelia 1/0 143 ;1</w:t>
+      </w:r>
+    </w:p>
+    <w:p>
+      <w:pPr>
+        <w:pStyle w:val="Title"/>
+      </w:pPr>
+      <w:r>
+        <w:t xml:space="preserve"># 12 13 14 15 16 17 18 19 </w:t>
+      </w:r>
+    </w:p>
+    <w:p>
+      <w:pPr>
+        <w:pStyle w:val="Title"/>
+      </w:pPr>
+      <w:r>
+        <w:t>~ 692 0</w:t>
+      </w:r>
+    </w:p>
+    <w:p>
+      <w:pPr>
+        <w:pStyle w:val="Title"/>
+      </w:pPr>
+      <w:r>
+        <w:t>$1 D112 2 5 0 Belickova_Kornelia :F</w:t>
+      </w:r>
+    </w:p>
+    <w:p>
+      <w:pPr>
+        <w:pStyle w:val="Title"/>
+      </w:pPr>
+    </w:p>
+    <w:p>
+      <w:pPr>
+        <w:pStyle w:val="Title"/>
+      </w:pPr>
+    </w:p>
+    <w:p>
+      <w:pPr>
+        <w:pStyle w:val="Title"/>
+      </w:pPr>
+      <w:r>
+        <w:t>1_NHF_FBI 11215: KET: S V | ET_Makroekonomia_I ET_MA1 Lisy_Jan 1/1 116 ;2</w:t>
+      </w:r>
+    </w:p>
+    <w:p>
+      <w:pPr>
+        <w:pStyle w:val="Title"/>
+      </w:pPr>
+      <w:r>
+        <w:t xml:space="preserve"># 1 2 3 4 5 6 </w:t>
+      </w:r>
+    </w:p>
+    <w:p>
+      <w:pPr>
+        <w:pStyle w:val="Title"/>
+      </w:pPr>
+      <w:r>
+        <w:t>~ 675 9</w:t>
+      </w:r>
+    </w:p>
+    <w:p>
+      <w:pPr>
+        <w:pStyle w:val="Title"/>
+      </w:pPr>
+      <w:r>
+        <w:t>$1 D114 2 2 0 Lisy_Jan</w:t>
+      </w:r>
+    </w:p>
+    <w:p>
+      <w:pPr>
+        <w:pStyle w:val="Title"/>
+      </w:pPr>
+      <w:r>
+        <w:t xml:space="preserve">&amp;1 B206 2 6 1 0 </w:t>
+      </w:r>
+    </w:p>
+    <w:p>
+      <w:pPr>
+        <w:pStyle w:val="Title"/>
+      </w:pPr>
+      <w:r>
+        <w:t xml:space="preserve">&amp;1 D203 2 4 2 0 </w:t>
+      </w:r>
+    </w:p>
+    <w:p>
+      <w:pPr>
+        <w:pStyle w:val="Title"/>
+      </w:pPr>
+      <w:r>
+        <w:t xml:space="preserve">&amp;1 D103 2 1 3 0 </w:t>
+      </w:r>
+    </w:p>
+    <w:p>
+      <w:pPr>
+        <w:pStyle w:val="Title"/>
+      </w:pPr>
+      <w:r>
+        <w:t xml:space="preserve">&amp;1 D107 3 1 4 0 </w:t>
+      </w:r>
+    </w:p>
+    <w:p>
+      <w:pPr>
+        <w:pStyle w:val="Title"/>
+      </w:pPr>
+      <w:r>
+        <w:t xml:space="preserve">&amp;1 D108 3 3 5 0 </w:t>
+      </w:r>
+    </w:p>
+    <w:p>
+      <w:pPr>
+        <w:pStyle w:val="Title"/>
+      </w:pPr>
+      <w:r>
+        <w:t xml:space="preserve">&amp;1 D202 3 3 6 0 </w:t>
+      </w:r>
+    </w:p>
+    <w:p>
+      <w:pPr>
+        <w:pStyle w:val="NoSpacing"/>
+      </w:pPr>
+    </w:p>
+    <w:p>
+      <w:pPr>
+        <w:pStyle w:val="NoSpacing"/>
+      </w:pPr>
+      <w:r>
+        <w:t>Prvým krokom bolo zvoliť databázovú technológia, ktorú by som použil na uloženie parsovaných dát. Rozhodol som sa pre MySql. MySql je druhá najpoužívanejšía</w:t>
+      </w:r>
+      <w:r>
+        <w:rPr>
+          <w:rStyle w:val="FootnoteReference"/>
+        </w:rPr>
+        <w:footnoteReference w:id="19"/>
+      </w:r>
+      <w:r>
+        <w:t xml:space="preserve"> open-source relačná databáza vytvorená spoločnosťou Oracle Corporation. </w:t>
+      </w:r>
+      <w:r>
+        <w:t>Túto technológiu som z volil z toho dôvodu, že už s ňou mal skúsenosti</w:t>
+      </w:r>
+      <w:r>
+        <w:t>, a</w:t>
+      </w:r>
+      <w:r>
+        <w:t> </w:t>
+      </w:r>
+      <w:r>
+        <w:t>takisto</w:t>
+      </w:r>
+      <w:r>
+        <w:t xml:space="preserve"> zavážil fakt, že</w:t>
+      </w:r>
+      <w:r>
+        <w:t xml:space="preserve"> dokáže spolupracovať s PHP jazykom, ktorý použil v nasledujúcich fázach projektu.</w:t>
+      </w:r>
+      <w:r>
+        <w:t xml:space="preserve"> Následne bolo nutné navrhnúť entitno relačný model, ktorý by zobrazoval štruktúru plánovanej databázy. Mal by obsahovať tabuľky a atribúty tak, aby sa využil informačný potenciál, ktorý databázový súbor poskytoval. Databázový model som navrhol pomocou softwaru MySQLWorkbench</w:t>
+      </w:r>
+      <w:r>
+        <w:t xml:space="preserve">. </w:t>
+      </w:r>
+    </w:p>
+    <w:p>
+      <w:pPr>
+        <w:pStyle w:val="NoSpacing"/>
+      </w:pPr>
+    </w:p>
+    <w:p>
+      <w:pPr>
+        <w:pStyle w:val="NoSpacing"/>
+      </w:pPr>
+      <w:r>
+        <w:rPr>
+          <w:noProof/>
+          <w:lang w:val="en-US"/>
+        </w:rPr>
+        <w:drawing>
+          <wp:inline distT="0" distB="0" distL="0" distR="0" wp14:anchorId="18FC1122" wp14:editId="6A346783">
+            <wp:extent cx="5274945" cy="3696335"/>
+            <wp:effectExtent l="0" t="0" r="0" b="0"/>
+            <wp:docPr id="1" name="Picture 1" descr="Macintosh HD:Users:rmn:Documents:rozvrh eer.png"/>
+            <wp:cNvGraphicFramePr>
+              <a:graphicFrameLocks xmlns:a="http://schemas.openxmlformats.org/drawingml/2006/main" noChangeAspect="1"/>
+            </wp:cNvGraphicFramePr>
+            <a:graphic xmlns:a="http://schemas.openxmlformats.org/drawingml/2006/main">
+              <a:graphicData uri="http://schemas.openxmlformats.org/drawingml/2006/picture">
+                <pic:pic xmlns:pic="http://schemas.openxmlformats.org/drawingml/2006/picture">
+                  <pic:nvPicPr>
+                    <pic:cNvPr id="0" name="Picture 1" descr="Macintosh HD:Users:rmn:Documents:rozvrh eer.png"/>
+                    <pic:cNvPicPr>
+                      <a:picLocks noChangeAspect="1" noChangeArrowheads="1"/>
+                    </pic:cNvPicPr>
+                  </pic:nvPicPr>
+                  <pic:blipFill>
+                    <a:blip r:embed="rId9">
+                      <a:extLst>
+                        <a:ext uri="{28A0092B-C50C-407E-A947-70E740481C1C}">
+                          <a14:useLocalDpi xmlns:a14="http://schemas.microsoft.com/office/drawing/2010/main" val="0"/>
+                        </a:ext>
+                      </a:extLst>
+                    </a:blip>
+                    <a:srcRect/>
+                    <a:stretch>
+                      <a:fillRect/>
+                    </a:stretch>
+                  </pic:blipFill>
+                  <pic:spPr bwMode="auto">
+                    <a:xfrm>
+                      <a:off x="0" y="0"/>
+                      <a:ext cx="5274945" cy="3696335"/>
+                    </a:xfrm>
+                    <a:prstGeom prst="rect">
+                      <a:avLst/>
+                    </a:prstGeom>
+                    <a:noFill/>
+                    <a:ln>
+                      <a:noFill/>
+                    </a:ln>
+                  </pic:spPr>
+                </pic:pic>
+              </a:graphicData>
+            </a:graphic>
+          </wp:inline>
+        </w:drawing>
+      </w:r>
+    </w:p>
+    <w:p>
+      <w:pPr>
+        <w:pStyle w:val="NoSpacing"/>
+      </w:pPr>
+      <w:r>
+        <w:t>Obrázok č n: zobrazenie entito relačného diagramu navhovanej databázy</w:t>
+      </w:r>
+    </w:p>
+    <w:p>
+      <w:pPr>
+        <w:pStyle w:val="NoSpacing"/>
+      </w:pPr>
+    </w:p>
+    <w:p>
+      <w:pPr>
+        <w:pStyle w:val="NoSpacing"/>
+      </w:pPr>
+      <w:r>
+        <w:t>Ako je evidentné zo schémy, je tu jedna dominantná tabuľka, z ktorej smerujú cudzie kľúče do ostatných tabuliek. Skoro všetky atribúty tabuľky Výuka sú cudzími kľúčmi. Táto tabuľka je faktová a ostané tabuľky sú dimenzionálne. Takáto schéma sa nazýva star scheme (hviezdicová schéma), kde v strede je faktová tabuľka a</w:t>
+      </w:r>
+      <w:r>
+        <w:t> na ňu nadväzujú dimenzionálne tabuľky. Star schéma je špeciálnym prípadom snowflake schémy a je viac efektívna pri vykonávaní jednoduchých dotazov. Takáto databáza je v vysoko normalizovaná, keďže redundancia dát je minimálna.</w:t>
+      </w:r>
+    </w:p>
+    <w:p>
+      <w:pPr>
+        <w:pStyle w:val="NoSpacing"/>
+      </w:pPr>
+    </w:p>
+    <w:p>
+      <w:pPr>
+        <w:pStyle w:val="NoSpacing"/>
+      </w:pPr>
+      <w:r>
+        <w:tab/>
+        <w:t xml:space="preserve">Do takto pripravenej databázy môžme začať nalievať dáta z .par súboru. Používateľské rozhranie je navrhnute jednoducho. Obsahuje formulár s inputom, kde sa uploadne .par súbor a tlačidlo, ktoré tento súbor odošle na server, kde sa sparsuje a dáta sa vložia do databázy. Používateľovi príde do prehliadača o úspešnom alebo neúspešnom vykonaní akcie. Na splnenie tohto scenára je potrebné napísať server skript, ktorý sparsuje a dáta vloží ich do databázy. </w:t>
+      </w:r>
+      <w:r>
+        <w:t xml:space="preserve">Tento skript vytvorím použitím PHP jazyka a frameworku CodeIgniter. </w:t>
+      </w:r>
+    </w:p>
+    <w:p>
+      <w:pPr>
+        <w:pStyle w:val="NoSpacing"/>
+      </w:pPr>
+    </w:p>
+    <w:p>
+      <w:pPr>
+        <w:pStyle w:val="NoSpacing"/>
+        <w:ind w:firstLine="720"/>
+      </w:pPr>
+      <w:r>
+        <w:t xml:space="preserve">PHP (hypertext preprocessor) je jazyk, ktorý sa používa na tvorbu serverových skriptov. </w:t>
+      </w:r>
+      <w:r>
+        <w:t>S jeho p</w:t>
+      </w:r>
+      <w:r>
+        <w:t>omocou sa dajú tvoriť dynamické a interaktívne webové apl</w:t>
+      </w:r>
+      <w:r>
+        <w:t>i</w:t>
+      </w:r>
+      <w:r>
+        <w:t>kácie. PHP je široko rozšírený a je efektívnou alternatívou ku konkurencií, ako napríklad ASP od Microsoftu.</w:t>
+      </w:r>
+      <w:r>
+        <w:t xml:space="preserve"> CodeIgniter je „ľahký“ php framework, poskytuje množstvo knižníc, helprov, preddefinovaných tried, ktoré umožňujú písať php skripty jednoduchšie (na menej riadkov) a tým pádom efektívnejšie vyvýjať aplikácie a celkovo zrýchliť tento proces.</w:t>
+      </w:r>
+    </w:p>
+    <w:p>
+      <w:pPr>
+        <w:pStyle w:val="NoSpacing"/>
+        <w:ind w:firstLine="720"/>
+      </w:pPr>
+    </w:p>
+    <w:p>
+      <w:pPr>
+        <w:pStyle w:val="NoSpacing"/>
+        <w:rPr>
+          <w:b/>
+        </w:rPr>
+      </w:pPr>
+      <w:r>
+        <w:rPr>
+          <w:b/>
+        </w:rPr>
+        <w:t>3.1.1 Popis algoritmu na parsovanie doumentu</w:t>
+      </w:r>
+    </w:p>
+    <w:p>
+      <w:pPr>
+        <w:pStyle w:val="NoSpacing"/>
+        <w:rPr>
+          <w:b/>
+        </w:rPr>
+      </w:pPr>
+    </w:p>
+    <w:p>
+      <w:pPr>
+        <w:pStyle w:val="NoSpacing"/>
+      </w:pPr>
+      <w:r>
+        <w:tab/>
+      </w:r>
+      <w:r>
+        <w:t>Na za</w:t>
+      </w:r>
+      <w:r>
+        <w:t>čiatku celého procesu sa obsah uploadnutého súboru načíta do poľa, každý riadok osobitne je jeden index v poli. Ďalším krokom je odstránenie prázdnych riadkov v súbore, teda prázdnych stringov v na jednotlivých pozíciách v poli.</w:t>
+      </w:r>
+    </w:p>
+    <w:p>
+      <w:pPr>
+        <w:pStyle w:val="NoSpacing"/>
+      </w:pPr>
+    </w:p>
+    <w:p>
+      <w:pPr>
+        <w:pStyle w:val="Title"/>
+      </w:pPr>
+      <w:r>
+        <w:t>// read file to array and trim it</w:t>
+      </w:r>
+    </w:p>
+    <w:p>
+      <w:pPr>
+        <w:pStyle w:val="Title"/>
+        <w:rPr>
+          <w:rFonts w:ascii="Times New Roman" w:hAnsi="Times New Roman"/>
+        </w:rPr>
+      </w:pPr>
+      <w:r>
+        <w:t>$file_content = file($file, FILE_IGNORE_NEW_LINES | FILE_SKIP_EMPTY_LINES);</w:t>
+      </w:r>
+    </w:p>
+    <w:p>
+      <w:pPr>
+        <w:spacing w:line="360" w:lineRule="auto"/>
+      </w:pPr>
+    </w:p>
+    <w:p>
+      <w:pPr>
+        <w:pStyle w:val="NoSpacing"/>
+      </w:pPr>
+      <w:r>
+        <w:t xml:space="preserve">Nasleduje cyklus, ktorý iteruje po indexoch v poli a hľadá ich konkrétne hodnoty, ako napr. </w:t>
+      </w:r>
+      <w:r>
+        <w:t>.HODINY</w:t>
+      </w:r>
+      <w:r>
+        <w:t xml:space="preserve">, </w:t>
+      </w:r>
+      <w:r>
+        <w:t>.KATEDRY</w:t>
+      </w:r>
+      <w:r>
+        <w:t xml:space="preserve">, </w:t>
+      </w:r>
+      <w:r>
+        <w:t>.MIESTNOSTI</w:t>
+      </w:r>
+      <w:r>
+        <w:t xml:space="preserve"> … Povedzme, že sa pri iterovaní narazí na obsah </w:t>
+      </w:r>
+      <w:r>
+        <w:t xml:space="preserve">poľa na pozícií n je string </w:t>
+      </w:r>
+      <w:r>
+        <w:t>.UCITELIA</w:t>
+      </w:r>
+      <w:r>
+        <w:t>. Následne sa z tohto poľa vyberajú všetky hodnoty a vkladajú sa do osobitného poľa, až kým sa nenarazí na na string, ktorý začína bodkou a nasledujú veľké písmená (to značí, že už sme v inej skupine údajov), teda:</w:t>
+      </w:r>
+    </w:p>
+    <w:p>
+      <w:pPr>
+        <w:spacing w:line="360" w:lineRule="auto"/>
+        <w:rPr>
+          <w:rFonts w:ascii="Times New Roman" w:hAnsi="Times New Roman" w:cs="Times New Roman"/>
+        </w:rPr>
+      </w:pPr>
+    </w:p>
+    <w:p>
+      <w:pPr>
+        <w:pStyle w:val="Title"/>
+      </w:pPr>
+      <w:r>
+        <w:t>// while not match uppercase word begining with .</w:t>
+      </w:r>
+    </w:p>
+    <w:p>
+      <w:pPr>
+        <w:pStyle w:val="Title"/>
+      </w:pPr>
+      <w:r>
+        <w:t>while (!preg_match("/^\.[A-Z]+$/", $file[$row])) {</w:t>
+      </w:r>
+    </w:p>
+    <w:p>
+      <w:pPr>
+        <w:pStyle w:val="Title"/>
+      </w:pPr>
+      <w:r>
+        <w:t>array_push($items, $file[$row]);</w:t>
+      </w:r>
+    </w:p>
+    <w:p>
+      <w:pPr>
+        <w:pStyle w:val="Title"/>
+      </w:pPr>
+      <w:r>
+        <w:tab/>
+        <w:t>$row++;</w:t>
+      </w:r>
+    </w:p>
+    <w:p>
+      <w:pPr>
+        <w:pStyle w:val="Title"/>
+        <w:rPr>
+          <w:rFonts w:ascii="Times New Roman" w:hAnsi="Times New Roman"/>
+        </w:rPr>
+      </w:pPr>
+      <w:r>
+        <w:t>}</w:t>
+      </w:r>
+    </w:p>
+    <w:p>
+      <w:pPr>
+        <w:spacing w:line="360" w:lineRule="auto"/>
+      </w:pPr>
+    </w:p>
+    <w:p>
+      <w:pPr>
+        <w:pStyle w:val="NoSpacing"/>
+      </w:pPr>
+      <w:r>
+        <w:t>Výsledkom je nové pole, ktoré obsahuje záznamy o učiteľoch</w:t>
+      </w:r>
+      <w:r>
+        <w:t>, ktoré dalej spracujeme. Pokračujeme s novovytovoreným poľom, a to tak, že cez neho iterujeme a po jednom zázname vkladáme postupne do databázy. Pomocou regulárneho výrazu si zo záznamu vyselektujeme hodnoty, ktoré nás aujímajú, teda: meno, priezvisko, katedru a titul učiteľa.</w:t>
+      </w:r>
+    </w:p>
+    <w:p>
+      <w:pPr>
+        <w:spacing w:line="360" w:lineRule="auto"/>
+        <w:rPr>
+          <w:rFonts w:ascii="Times New Roman" w:hAnsi="Times New Roman" w:cs="Times New Roman"/>
+        </w:rPr>
+      </w:pPr>
+    </w:p>
+    <w:p>
+      <w:pPr>
+        <w:pStyle w:val="Title"/>
+      </w:pPr>
+      <w:r>
+        <w:t>preg_match("/([a-zA-Z]+)_([a-zA-Z]*)\s([a-zA-Z]+)\s([a-zA-Z]+)\s:\s([A-Z])/", $teachers[$i], $teachers_matches)</w:t>
+      </w:r>
+    </w:p>
+    <w:p>
+      <w:pPr>
+        <w:spacing w:line="360" w:lineRule="auto"/>
+        <w:rPr>
+          <w:rFonts w:ascii="Times New Roman" w:hAnsi="Times New Roman" w:cs="Times New Roman"/>
+        </w:rPr>
+      </w:pPr>
+    </w:p>
+    <w:p>
+      <w:pPr>
+        <w:spacing w:line="360" w:lineRule="auto"/>
+        <w:rPr>
+          <w:rFonts w:ascii="Times New Roman" w:hAnsi="Times New Roman" w:cs="Times New Roman"/>
+        </w:rPr>
+      </w:pPr>
+      <w:r>
+        <w:rPr>
+          <w:rFonts w:ascii="Times New Roman" w:hAnsi="Times New Roman" w:cs="Times New Roman"/>
+        </w:rPr>
+        <w:t xml:space="preserve">Kde premenná </w:t>
+      </w:r>
+      <w:r>
+        <w:rPr>
+          <w:rStyle w:val="TitleChar"/>
+          <w:rFonts w:eastAsia="DejaVu Sans"/>
+        </w:rPr>
+        <w:t>$teachers[$i]</w:t>
+      </w:r>
+      <w:r>
+        <w:rPr>
+          <w:rFonts w:ascii="Times New Roman" w:hAnsi="Times New Roman" w:cs="Times New Roman"/>
+        </w:rPr>
+        <w:t xml:space="preserve"> obsahuje riadok zo zdrojového súboru o vybranom učiteľovi, a premenná </w:t>
+      </w:r>
+      <w:r>
+        <w:rPr>
+          <w:rStyle w:val="TitleChar"/>
+          <w:rFonts w:eastAsia="DejaVu Sans"/>
+        </w:rPr>
+        <w:t xml:space="preserve">$teachers_matches </w:t>
+      </w:r>
+      <w:r>
+        <w:rPr>
+          <w:rFonts w:ascii="Times New Roman" w:hAnsi="Times New Roman" w:cs="Times New Roman"/>
+        </w:rPr>
+        <w:t xml:space="preserve">obsahuje vyselektované hodnoty podľa regulárneho výrazu, takže napríklad záznam </w:t>
+      </w:r>
+    </w:p>
+    <w:p>
+      <w:pPr>
+        <w:spacing w:line="360" w:lineRule="auto"/>
+        <w:rPr>
+          <w:rFonts w:ascii="Times New Roman" w:hAnsi="Times New Roman" w:cs="Times New Roman"/>
+        </w:rPr>
+      </w:pPr>
+    </w:p>
+    <w:p>
+      <w:pPr>
+        <w:pStyle w:val="Title"/>
+      </w:pPr>
+      <w:r>
+        <w:t>Adamkova_Hana KMZ Mgr : U</w:t>
+      </w:r>
+    </w:p>
+    <w:p>
+      <w:pPr>
+        <w:spacing w:line="360" w:lineRule="auto"/>
+        <w:rPr>
+          <w:rFonts w:ascii="Times New Roman" w:hAnsi="Times New Roman" w:cs="Times New Roman"/>
+        </w:rPr>
+      </w:pPr>
+    </w:p>
+    <w:p>
+      <w:pPr>
+        <w:spacing w:line="360" w:lineRule="auto"/>
+        <w:rPr>
+          <w:rFonts w:ascii="Times New Roman" w:hAnsi="Times New Roman" w:cs="Times New Roman"/>
+        </w:rPr>
+      </w:pPr>
+      <w:r>
+        <w:rPr>
+          <w:rFonts w:ascii="Times New Roman" w:hAnsi="Times New Roman" w:cs="Times New Roman"/>
+        </w:rPr>
+        <w:t>bude vložený do poľa, ktoré vypadá nasledovne:</w:t>
+      </w:r>
+    </w:p>
+    <w:p>
+      <w:pPr>
+        <w:spacing w:line="360" w:lineRule="auto"/>
+        <w:rPr>
+          <w:rFonts w:ascii="Times New Roman" w:hAnsi="Times New Roman" w:cs="Times New Roman"/>
+        </w:rPr>
+      </w:pPr>
+    </w:p>
+    <w:p>
+      <w:pPr>
+        <w:pStyle w:val="Title"/>
+      </w:pPr>
+      <w:r>
+        <w:rPr>
+          <w:rFonts w:ascii="Times New Roman" w:hAnsi="Times New Roman"/>
+        </w:rPr>
+        <w:t xml:space="preserve"> </w:t>
+      </w:r>
+      <w:r>
+        <w:t>[0] =&gt; Adamkova_Hana KMZ Mgr : U</w:t>
+      </w:r>
+    </w:p>
+    <w:p>
+      <w:pPr>
+        <w:pStyle w:val="Title"/>
+      </w:pPr>
+      <w:r>
+        <w:rPr>
+          <w:rFonts w:ascii="Times New Roman" w:hAnsi="Times New Roman"/>
+        </w:rPr>
+        <w:t xml:space="preserve"> </w:t>
+      </w:r>
+      <w:r>
+        <w:t>[1] =&gt; Adamkova</w:t>
+      </w:r>
+    </w:p>
+    <w:p>
+      <w:pPr>
+        <w:pStyle w:val="Title"/>
+      </w:pPr>
+      <w:r>
+        <w:rPr>
+          <w:rFonts w:ascii="Times New Roman" w:hAnsi="Times New Roman"/>
+        </w:rPr>
+        <w:t xml:space="preserve"> </w:t>
+      </w:r>
+      <w:r>
+        <w:t>[2] =&gt; Hana</w:t>
+      </w:r>
+    </w:p>
+    <w:p>
+      <w:pPr>
+        <w:pStyle w:val="Title"/>
+      </w:pPr>
+      <w:r>
+        <w:rPr>
+          <w:rFonts w:ascii="Times New Roman" w:hAnsi="Times New Roman"/>
+        </w:rPr>
+        <w:t xml:space="preserve"> </w:t>
+      </w:r>
+      <w:r>
+        <w:t>[3] =&gt; KMZ</w:t>
+      </w:r>
+    </w:p>
+    <w:p>
+      <w:pPr>
+        <w:pStyle w:val="Title"/>
+      </w:pPr>
+      <w:r>
+        <w:rPr>
+          <w:rFonts w:ascii="Times New Roman" w:hAnsi="Times New Roman"/>
+        </w:rPr>
+        <w:t xml:space="preserve"> </w:t>
+      </w:r>
+      <w:r>
+        <w:t>[4] =&gt; Mgr</w:t>
+      </w:r>
+    </w:p>
+    <w:p>
+      <w:pPr>
+        <w:pStyle w:val="Title"/>
+        <w:rPr>
+          <w:rFonts w:ascii="Times New Roman" w:hAnsi="Times New Roman"/>
+        </w:rPr>
+      </w:pPr>
+      <w:r>
+        <w:rPr>
+          <w:rFonts w:ascii="Times New Roman" w:hAnsi="Times New Roman"/>
+        </w:rPr>
+        <w:t xml:space="preserve"> </w:t>
+      </w:r>
+      <w:r>
+        <w:t>[5] =&gt; U</w:t>
+      </w:r>
+    </w:p>
+    <w:p>
+      <w:pPr>
+        <w:spacing w:line="360" w:lineRule="auto"/>
+      </w:pPr>
+    </w:p>
+    <w:p>
+      <w:pPr>
+        <w:pStyle w:val="NoSpacing"/>
+      </w:pPr>
+      <w:r>
+        <w:t>Ďalej potrebujeme zistiť hodnotu id_katedra, ktorej stĺpec kod ma hodnotu KMZ</w:t>
+      </w:r>
+    </w:p>
+    <w:p>
+      <w:pPr>
+        <w:spacing w:line="360" w:lineRule="auto"/>
+        <w:rPr>
+          <w:rFonts w:ascii="Times New Roman" w:hAnsi="Times New Roman" w:cs="Times New Roman"/>
+        </w:rPr>
+      </w:pPr>
+    </w:p>
+    <w:p>
+      <w:pPr>
+        <w:pStyle w:val="Title"/>
+      </w:pPr>
+      <w:r>
+        <w:t>$q = $ci-&gt;db-&gt;query("SELECT id_katedra from katedra WHERE kod = '$teachers_matches[3] '");</w:t>
+      </w:r>
+    </w:p>
+    <w:p>
+      <w:pPr>
+        <w:pStyle w:val="Title"/>
+        <w:rPr>
+          <w:rFonts w:ascii="Times New Roman" w:hAnsi="Times New Roman"/>
+        </w:rPr>
+      </w:pPr>
+      <w:r>
+        <w:t>$institute = $q-&gt;row();</w:t>
+      </w:r>
+    </w:p>
+    <w:p>
+      <w:pPr>
+        <w:spacing w:line="360" w:lineRule="auto"/>
+      </w:pPr>
+    </w:p>
+    <w:p>
+      <w:pPr>
+        <w:pStyle w:val="NoSpacing"/>
+      </w:pPr>
+      <w:r>
+        <w:t>V tomto momente už máme k dispozícií všetky dáta potrebné na vloženie kortéže do tabuľky ucitel, a teda:</w:t>
+      </w:r>
+    </w:p>
+    <w:p>
+      <w:pPr>
+        <w:spacing w:line="360" w:lineRule="auto"/>
+        <w:rPr>
+          <w:rFonts w:ascii="Times New Roman" w:hAnsi="Times New Roman" w:cs="Times New Roman"/>
+        </w:rPr>
+      </w:pPr>
+    </w:p>
+    <w:p>
+      <w:pPr>
+        <w:pStyle w:val="Title"/>
+      </w:pPr>
+      <w:r>
+        <w:t>// teacher table structure: id, id_katedr</w:t>
+      </w:r>
+      <w:r>
+        <w:t>a, kod, priezvisko, meno, titul</w:t>
+      </w:r>
+    </w:p>
+    <w:p>
+      <w:pPr>
+        <w:pStyle w:val="Title"/>
+      </w:pPr>
+      <w:r>
+        <w:t>$teacher = array(</w:t>
+      </w:r>
+    </w:p>
+    <w:p>
+      <w:pPr>
+        <w:pStyle w:val="Title"/>
+      </w:pPr>
+      <w:r>
+        <w:t>"id_katedra" =&gt; $institute-&gt;id_katedra,</w:t>
+      </w:r>
+    </w:p>
+    <w:p>
+      <w:pPr>
+        <w:pStyle w:val="Title"/>
+      </w:pPr>
+      <w:r>
+        <w:t>"kod" =&gt; $teachers_matches[1]."_".$teachers_matches[2],</w:t>
+      </w:r>
+    </w:p>
+    <w:p>
+      <w:pPr>
+        <w:pStyle w:val="Title"/>
+      </w:pPr>
+      <w:r>
+        <w:t>"priezvisko" =&gt; $teachers_matches[1],</w:t>
+      </w:r>
+    </w:p>
+    <w:p>
+      <w:pPr>
+        <w:pStyle w:val="Title"/>
+      </w:pPr>
+      <w:r>
+        <w:t>"meno" =&gt; $teachers_matches[2],</w:t>
+      </w:r>
+    </w:p>
+    <w:p>
+      <w:pPr>
+        <w:pStyle w:val="Title"/>
+      </w:pPr>
+      <w:r>
+        <w:t>"titul" =&gt; $teachers_matches[4]</w:t>
+      </w:r>
+    </w:p>
+    <w:p>
+      <w:pPr>
+        <w:pStyle w:val="Title"/>
+      </w:pPr>
+      <w:r>
+        <w:t>);</w:t>
+      </w:r>
+    </w:p>
+    <w:p>
+      <w:pPr>
+        <w:spacing w:line="360" w:lineRule="auto"/>
+        <w:rPr>
+          <w:rFonts w:ascii="Times New Roman" w:hAnsi="Times New Roman" w:cs="Times New Roman"/>
+        </w:rPr>
+      </w:pPr>
+    </w:p>
+    <w:p>
+      <w:pPr>
+        <w:pStyle w:val="NoSpacing"/>
+      </w:pPr>
+      <w:r>
+        <w:t>a následne:</w:t>
+      </w:r>
+    </w:p>
+    <w:p>
+      <w:pPr>
+        <w:spacing w:line="360" w:lineRule="auto"/>
+        <w:rPr>
+          <w:rFonts w:ascii="Times New Roman" w:hAnsi="Times New Roman" w:cs="Times New Roman"/>
+        </w:rPr>
+      </w:pPr>
+    </w:p>
+    <w:p>
+      <w:pPr>
+        <w:pStyle w:val="Title"/>
+        <w:rPr>
+          <w:rFonts w:ascii="Times New Roman" w:hAnsi="Times New Roman"/>
+        </w:rPr>
+      </w:pPr>
+      <w:r>
+        <w:t>$ci-&gt;db-&gt;insert('ucitel', $teacher);</w:t>
+      </w:r>
+    </w:p>
+    <w:p/>
+    <w:p>
+      <w:pPr>
+        <w:pStyle w:val="NoSpacing"/>
+      </w:pPr>
+      <w:r>
+        <w:t>kde $ci je CodeIgniter premenná, cez ktorú sa pristupuje k včetkej funkcionalite, ktorú tento framework ponúka.</w:t>
+      </w:r>
+      <w:r>
+        <w:t xml:space="preserve"> Obdobne by sme parsovali aj ostatné dáta do databázy. Niektoré entity, ako napríklad zobrazený príklad s tabuľkou ucitel sú relatívne jednoduché. No sú tu aj tabuľky, ktorých napĺňanie je komplikovanejšie a veľmi vetvené. Toto vetvenie rezultuje z rôznych situácií, ktoré môžu nastať pri vkladaní danej entity. Napr. </w:t>
+      </w:r>
+    </w:p>
+    <w:p>
+      <w:pPr>
+        <w:pStyle w:val="NoSpacing"/>
+      </w:pPr>
+    </w:p>
+    <w:p>
+      <w:pPr>
+        <w:pStyle w:val="Title"/>
+      </w:pPr>
+      <w:r>
+        <w:t>1_NHF 15101: KF: S V | Financie_a_mena FM Zubalova_Alena 1/0 197 ;0</w:t>
+      </w:r>
+    </w:p>
+    <w:p>
+      <w:pPr>
+        <w:pStyle w:val="Title"/>
+      </w:pPr>
+      <w:r>
+        <w:t xml:space="preserve"># 1 2 3 4 5 6 7 8 9 10 11 </w:t>
+      </w:r>
+    </w:p>
+    <w:p>
+      <w:pPr>
+        <w:pStyle w:val="Title"/>
+      </w:pPr>
+      <w:r>
+        <w:t>$1 B107 2 5 0 Zubalova_Alena :F</w:t>
+      </w:r>
+    </w:p>
+    <w:p>
+      <w:pPr>
+        <w:pStyle w:val="NoSpacing"/>
+      </w:pPr>
+    </w:p>
+    <w:p>
+      <w:pPr>
+        <w:pStyle w:val="NoSpacing"/>
+      </w:pPr>
+      <w:r>
+        <w:t>V tomto príklade záznamu predmetu vidíme, že po názve fakulty nenasleduje žiadne odbor. To značí, že tento predmet je určený všetkým odoborom z danej fakulty a roku. Písmeno S za skratkou katedry hovorí, že ide o predmet povinný a čísla za mriežkou hovoria, že tento predmet je pre krúžky 1 – 11. Nasledujúci riadok indikuje čas a miesto konania výuky tohto predmetu, a teda jedná sa o prednášku, ktorá trvá jednu vyučovaciu hodinu ($1), je v miestnosti B107 v utorok (2) a trvá od 15:15 – 16:45 (5).</w:t>
+      </w:r>
+    </w:p>
+    <w:p>
+      <w:pPr>
+        <w:pStyle w:val="NoSpacing"/>
+      </w:pPr>
+    </w:p>
+    <w:p>
+      <w:pPr>
+        <w:pStyle w:val="NoSpacing"/>
+        <w:rPr>
+          <w:b/>
+        </w:rPr>
+      </w:pPr>
+      <w:r>
+        <w:rPr>
+          <w:b/>
+        </w:rPr>
+        <w:t>3.1.</w:t>
+      </w:r>
+      <w:r>
+        <w:rPr>
+          <w:b/>
+        </w:rPr>
+        <w:t>2</w:t>
+      </w:r>
+      <w:r>
+        <w:rPr>
+          <w:b/>
+        </w:rPr>
+        <w:t xml:space="preserve"> </w:t>
+      </w:r>
+      <w:r>
+        <w:rPr>
+          <w:b/>
+        </w:rPr>
+        <w:t>Tvorba web servisov</w:t>
+      </w:r>
+    </w:p>
+    <w:p>
+      <w:pPr>
+        <w:pStyle w:val="NoSpacing"/>
+      </w:pPr>
+    </w:p>
+    <w:p>
+      <w:pPr>
+        <w:pStyle w:val="NoSpacing"/>
+      </w:pPr>
+      <w:r>
+        <w:tab/>
+        <w:t>Web servis je metóda komunikácie medzi dvomi elektronickými zariadeniami cez sieť</w:t>
+      </w:r>
+      <w:r>
+        <w:rPr>
+          <w:rStyle w:val="FootnoteReference"/>
+        </w:rPr>
+        <w:footnoteReference w:id="20"/>
+      </w:r>
+      <w:r>
+        <w:t>.</w:t>
+      </w:r>
+      <w:r>
+        <w:t xml:space="preserve"> V našom prípade chceme dáta uložené v MySql databáze odoslať cez sieť do mobilného zariadenia na platforme iOS a tam dáta príslušne spracovať (vložiť ich do internej databázy zariadenia). V tomto prípade využijeme charakter ponúkaný web servismi, keďže táto technológia umožňuje komunikovať aj medzi dvomi inak odlišnými systémami. Software systém, ktorý požaduje dáta (v našom prípade iPhone) sa nazýva požadovateľ servisu (service requester), a software systém, ktorý túto požiadavku spracuje a poskutne relevantné dáta ako odpoveď sa nazýva poskytovateľ servisu (service provider). Keďže tieto dva softwarové produkty, môžu byť postavené na rozličných programovacích jazykoch, je potrebné abstrahovať od týchto jazykov a nájsť metódu komunikácie, ktorá na týchto jazykoch nie je závislá</w:t>
+      </w:r>
+      <w:r>
+        <w:rPr>
+          <w:rStyle w:val="FootnoteReference"/>
+        </w:rPr>
+        <w:footnoteReference w:id="21"/>
+      </w:r>
+      <w:r>
+        <w:t xml:space="preserve">. </w:t>
+      </w:r>
+      <w:r>
+        <w:t>Väčšina typov softwaru vie interpretovať XML tagy, takže web servisy môžu použiť XML súbory na prenos dát.</w:t>
+      </w:r>
+      <w:r>
+        <w:t xml:space="preserve"> </w:t>
+      </w:r>
+    </w:p>
+    <w:p>
+      <w:pPr>
+        <w:pStyle w:val="NoSpacing"/>
+      </w:pPr>
+    </w:p>
+    <w:p>
+      <w:pPr>
+        <w:pStyle w:val="NoSpacing"/>
+        <w:ind w:firstLine="720"/>
+      </w:pPr>
+      <w:r>
+        <w:t>V našom prípade však za prenosový formát zvolíme JSON, keďže skript v PHP jazyku vie jednoducho transformovať dáta z klasických PHP objektov a polí do JSON štruktúry, a následne ich poslať cez sieť ako odpoveď požadovateľovi servisu. A na druhej strane iOS platforma poskytuje funkcie na spracovanie tejto odpovede a ďalšie jej spracovanie. JSON</w:t>
+      </w:r>
+      <w:r>
+        <w:rPr>
+          <w:rStyle w:val="FootnoteReference"/>
+        </w:rPr>
+        <w:footnoteReference w:id="22"/>
+      </w:r>
+      <w:r>
+        <w:t xml:space="preserve"> (Javascript object notation)</w:t>
+      </w:r>
+      <w:r>
+        <w:t xml:space="preserve"> je spôsob zápisu dát (formát dát) nezávislý na počítačovej platforme, určený na prenos dát, ktoré môžu byť organizované v poliach, alebo agregované v objektoch. Vstupom je ľubovoľná dátová štruktúra (číslo, reťazec, boolean, objekt alebo  nich zložené pole), výstupom je vždy reťazec. Zložitosť hierarchie vstupnej premennej teoreticky nijak obmedzená.</w:t>
+      </w:r>
+    </w:p>
+    <w:p>
+      <w:pPr>
+        <w:pStyle w:val="NoSpacing"/>
+        <w:ind w:firstLine="720"/>
+      </w:pPr>
+    </w:p>
+    <w:p>
+      <w:pPr>
+        <w:pStyle w:val="NoSpacing"/>
+        <w:ind w:firstLine="720"/>
+      </w:pPr>
+      <w:r>
+        <w:t xml:space="preserve">Je potrebné vytvoriť servisy, ktoré by preniesli dáta uložené v MySql databáze do iPhone. To znamená, že pre každú tabuľku vytvoríme web service, ktorý následne požadovateľ servisu zavolá, a ako odpoveď mu prídu všetky dáta z danej tabuľky. </w:t>
+      </w:r>
+      <w:r>
+        <w:t>Požadovateľ zavolá servis v tvare URL adresy. Na strane poskytovateľa webovej služby musíme zabezpečiť, aby dáta boli vystavené na rôznych URL adresách. Uvedieme príklad s vystavením dát z tabuľky ucitel na urcitu URL adresu:</w:t>
+      </w:r>
+    </w:p>
+    <w:p>
+      <w:pPr>
+        <w:pStyle w:val="NoSpacing"/>
+        <w:ind w:firstLine="720"/>
+      </w:pPr>
+    </w:p>
+    <w:p>
+      <w:pPr>
+        <w:pStyle w:val="Title"/>
+      </w:pPr>
+      <w:r>
+        <w:t>// UCITEL</w:t>
+      </w:r>
+    </w:p>
+    <w:p>
+      <w:pPr>
+        <w:pStyle w:val="Title"/>
+      </w:pPr>
+      <w:r>
+        <w:t>function getTeacher() {</w:t>
+      </w:r>
+    </w:p>
+    <w:p>
+      <w:pPr>
+        <w:pStyle w:val="Title"/>
+      </w:pPr>
+      <w:r>
+        <w:t>$result = [];</w:t>
+      </w:r>
+    </w:p>
+    <w:p>
+      <w:pPr>
+        <w:pStyle w:val="Title"/>
+      </w:pPr>
+      <w:r>
+        <w:t>$query = $this-&gt;db-&gt;get('ucitel');</w:t>
+      </w:r>
+    </w:p>
+    <w:p>
+      <w:pPr>
+        <w:pStyle w:val="Title"/>
+      </w:pPr>
+    </w:p>
+    <w:p>
+      <w:pPr>
+        <w:pStyle w:val="Title"/>
+      </w:pPr>
+      <w:r>
+        <w:t>foreach ($query-&gt;result() as $row){</w:t>
+      </w:r>
+    </w:p>
+    <w:p>
+      <w:pPr>
+        <w:pStyle w:val="Title"/>
+      </w:pPr>
+      <w:r>
+        <w:t>array_push($result, $row);</w:t>
+      </w:r>
+    </w:p>
+    <w:p>
+      <w:pPr>
+        <w:pStyle w:val="Title"/>
+      </w:pPr>
+      <w:r>
+        <w:t>}</w:t>
+      </w:r>
+    </w:p>
+    <w:p>
+      <w:pPr>
+        <w:pStyle w:val="Title"/>
+      </w:pPr>
+    </w:p>
+    <w:p>
+      <w:pPr>
+        <w:pStyle w:val="Title"/>
+      </w:pPr>
+      <w:r>
+        <w:t>echo json_encode($result);</w:t>
+      </w:r>
+    </w:p>
+    <w:p>
+      <w:pPr>
+        <w:pStyle w:val="Title"/>
+        <w:rPr>
+          <w:rFonts w:ascii="Times New Roman" w:hAnsi="Times New Roman"/>
+        </w:rPr>
+      </w:pPr>
+      <w:r>
+        <w:t>}</w:t>
+      </w:r>
+    </w:p>
+    <w:p/>
+    <w:p>
+      <w:pPr>
+        <w:pStyle w:val="NoSpacing"/>
+      </w:pPr>
+      <w:r>
+        <w:t>Ak požadovateľ servisu zavolá request s URL adresou</w:t>
+      </w:r>
+    </w:p>
+    <w:p>
+      <w:pPr>
+        <w:pStyle w:val="NoSpacing"/>
+      </w:pPr>
+    </w:p>
+    <w:p>
+      <w:pPr>
+        <w:pStyle w:val="Title"/>
+        <w:rPr>
+          <w:rFonts w:ascii="Times New Roman" w:hAnsi="Times New Roman"/>
+        </w:rPr>
+      </w:pPr>
+      <w:hyperlink r:id="rId10" w:history="1">
+        <w:r>
+          <w:rPr>
+            <w:rStyle w:val="Hyperlink"/>
+          </w:rPr>
+          <w:t>http://localhost:8888/DP/web-app/svc/getTeacher</w:t>
+        </w:r>
+      </w:hyperlink>
+    </w:p>
+    <w:p/>
+    <w:p>
+      <w:pPr>
+        <w:pStyle w:val="NoSpacing"/>
+      </w:pPr>
+      <w:r>
+        <w:t xml:space="preserve">Vykoná sa horeuvedený kód, ktorý vykoná dotaz nad databázov a z tabuľky ucitel vyberie všetky záznamy spolu s ich atribútmi, transformne ich do JSON formátu a pošle požadovateľovi servisu </w:t>
+      </w:r>
+      <w:r>
+        <w:t>(URL adresa je iba ilustračná, pre vývojárske účely)</w:t>
+      </w:r>
+      <w:r>
+        <w:t>.</w:t>
+      </w:r>
+      <w:r>
+        <w:t xml:space="preserve"> Odpoveď na takéto volanie je:</w:t>
+      </w:r>
+    </w:p>
+    <w:p>
+      <w:pPr>
+        <w:pStyle w:val="NoSpacing"/>
+      </w:pPr>
+    </w:p>
+    <w:p>
+      <w:pPr>
+        <w:pStyle w:val="Title"/>
+      </w:pPr>
+      <w:r>
+        <w:t>[</w:t>
+      </w:r>
+    </w:p>
+    <w:p>
+      <w:pPr>
+        <w:pStyle w:val="Title"/>
+      </w:pPr>
+      <w:r>
+        <w:t>{"id_ucitel":"1",</w:t>
+      </w:r>
+    </w:p>
+    <w:p>
+      <w:pPr>
+        <w:pStyle w:val="Title"/>
+      </w:pPr>
+      <w:r>
+        <w:t>"id_katedra":"1",</w:t>
+      </w:r>
+    </w:p>
+    <w:p>
+      <w:pPr>
+        <w:pStyle w:val="Title"/>
+      </w:pPr>
+      <w:r>
+        <w:t>"kod":"neznamy_ucitel",</w:t>
+      </w:r>
+    </w:p>
+    <w:p>
+      <w:pPr>
+        <w:pStyle w:val="Title"/>
+      </w:pPr>
+      <w:r>
+        <w:t>"priezvisko":"Ucitel",</w:t>
+      </w:r>
+    </w:p>
+    <w:p>
+      <w:pPr>
+        <w:pStyle w:val="Title"/>
+      </w:pPr>
+      <w:r>
+        <w:t>"meno":"Neznamy",</w:t>
+      </w:r>
+    </w:p>
+    <w:p>
+      <w:pPr>
+        <w:pStyle w:val="Title"/>
+      </w:pPr>
+      <w:r>
+        <w:t xml:space="preserve">"titul":null, </w:t>
+      </w:r>
+    </w:p>
+    <w:p>
+      <w:pPr>
+        <w:pStyle w:val="Title"/>
+      </w:pPr>
+      <w:r>
+        <w:t>},</w:t>
+      </w:r>
+    </w:p>
+    <w:p>
+      <w:pPr>
+        <w:pStyle w:val="Title"/>
+      </w:pPr>
+      <w:r>
+        <w:t>{"id_ucitel":"2",</w:t>
+      </w:r>
+    </w:p>
+    <w:p>
+      <w:pPr>
+        <w:pStyle w:val="Title"/>
+      </w:pPr>
+      <w:r>
+        <w:t>"id_katedra":"30",</w:t>
+      </w:r>
+    </w:p>
+    <w:p>
+      <w:pPr>
+        <w:pStyle w:val="Title"/>
+      </w:pPr>
+      <w:r>
+        <w:t>"kod":"Adamcova_Livia",</w:t>
+      </w:r>
+    </w:p>
+    <w:p>
+      <w:pPr>
+        <w:pStyle w:val="Title"/>
+      </w:pPr>
+      <w:r>
+        <w:t>"priezvisko":"Adamcova",</w:t>
+      </w:r>
+    </w:p>
+    <w:p>
+      <w:pPr>
+        <w:pStyle w:val="Title"/>
+      </w:pPr>
+      <w:r>
+        <w:t>"meno":"Livia",</w:t>
+      </w:r>
+    </w:p>
+    <w:p>
+      <w:pPr>
+        <w:pStyle w:val="Title"/>
+      </w:pPr>
+      <w:r>
+        <w:t>"titul":"Prof"</w:t>
+      </w:r>
+    </w:p>
+    <w:p>
+      <w:pPr>
+        <w:pStyle w:val="Title"/>
+      </w:pPr>
+      <w:r>
+        <w:t xml:space="preserve">}, </w:t>
+      </w:r>
+    </w:p>
+    <w:p>
+      <w:pPr>
+        <w:pStyle w:val="Title"/>
+      </w:pPr>
+      <w:r>
+        <w:t xml:space="preserve"> … ]</w:t>
+      </w:r>
+    </w:p>
+    <w:p>
+      <w:pPr>
+        <w:pStyle w:val="NoSpacing"/>
+      </w:pPr>
+      <w:bookmarkStart w:id="0" w:name="_GoBack"/>
+      <w:bookmarkEnd w:id="0"/>
+    </w:p>
+    <w:p>
+      <w:pPr>
+        <w:pStyle w:val="NoSpacing"/>
+        <w:ind w:firstLine="720"/>
+      </w:pPr>
     </w:p>
     <w:sectPr>
       <w:pgSz w:w="11906" w:h="16838"/>
@@ -3835,12 +6456,255 @@
       </w:r>
     </w:p>
   </w:footnote>
+  <w:footnote w:id="18">
+    <w:p>
+      <w:pPr>
+        <w:pStyle w:val="FootnoteText"/>
+        <w:rPr>
+          <w:sz w:val="20"/>
+          <w:szCs w:val="20"/>
+          <w:lang w:val="sk-SK"/>
+        </w:rPr>
+      </w:pPr>
+      <w:r>
+        <w:rPr>
+          <w:rStyle w:val="FootnoteReference"/>
+        </w:rPr>
+        <w:footnoteRef/>
+      </w:r>
+      <w:r>
+        <w:t xml:space="preserve"> </w:t>
+      </w:r>
+      <w:r>
+        <w:rPr>
+          <w:sz w:val="20"/>
+          <w:szCs w:val="20"/>
+        </w:rPr>
+        <w:t>https://developer.apple.com/library/mac/documentation/developertools/conceptual/instrumentsuserguide/Introduction/Introduction.html</w:t>
+      </w:r>
+    </w:p>
+  </w:footnote>
+  <w:footnote w:id="19">
+    <w:p>
+      <w:pPr>
+        <w:pStyle w:val="FootnoteText"/>
+        <w:rPr>
+          <w:sz w:val="20"/>
+          <w:szCs w:val="20"/>
+          <w:lang w:val="sk-SK"/>
+        </w:rPr>
+      </w:pPr>
+      <w:r>
+        <w:rPr>
+          <w:rStyle w:val="FootnoteReference"/>
+          <w:sz w:val="20"/>
+          <w:szCs w:val="20"/>
+        </w:rPr>
+        <w:footnoteRef/>
+      </w:r>
+      <w:r>
+        <w:rPr>
+          <w:rFonts w:ascii="Times New Roman" w:hAnsi="Times New Roman" w:cs="Times New Roman"/>
+          <w:sz w:val="20"/>
+          <w:szCs w:val="20"/>
+        </w:rPr>
+        <w:t>Prvá je SQLite databáza, ktorá je vložená do každého iPhone a Android zariadenia, taktiež do webových prehliadačov Chrme a Firefox. Iba v druhom kvartáli 2013 bolo vyrobených 213 miliónov smartphono, z čoho 200 miliónov boli zariadenia s iOS a Androidom</w:t>
+      </w:r>
+      <w:r>
+        <w:rPr>
+          <w:rFonts w:ascii="Times New Roman" w:hAnsi="Times New Roman" w:cs="Times New Roman"/>
+          <w:sz w:val="20"/>
+          <w:szCs w:val="20"/>
+        </w:rPr>
+        <w:t>.</w:t>
+      </w:r>
+    </w:p>
+  </w:footnote>
+  <w:footnote w:id="20">
+    <w:p>
+      <w:pPr>
+        <w:pStyle w:val="FootnoteText"/>
+        <w:rPr>
+          <w:lang w:val="sk-SK"/>
+        </w:rPr>
+      </w:pPr>
+      <w:r>
+        <w:rPr>
+          <w:rStyle w:val="FootnoteReference"/>
+        </w:rPr>
+        <w:footnoteRef/>
+      </w:r>
+      <w:r>
+        <w:t xml:space="preserve"> </w:t>
+      </w:r>
+      <w:r>
+        <w:t>http://en.wikipedia.org/wiki/Web_service#Web_API</w:t>
+      </w:r>
+    </w:p>
+  </w:footnote>
+  <w:footnote w:id="21">
+    <w:p>
+      <w:pPr>
+        <w:pStyle w:val="FootnoteText"/>
+        <w:rPr>
+          <w:lang w:val="sk-SK"/>
+        </w:rPr>
+      </w:pPr>
+      <w:r>
+        <w:rPr>
+          <w:rStyle w:val="FootnoteReference"/>
+        </w:rPr>
+        <w:footnoteRef/>
+      </w:r>
+      <w:r>
+        <w:t xml:space="preserve"> </w:t>
+      </w:r>
+      <w:r>
+        <w:t>http://en.wikipedia.org/wiki/Web_service#Explanation</w:t>
+      </w:r>
+    </w:p>
+  </w:footnote>
+  <w:footnote w:id="22">
+    <w:p>
+      <w:pPr>
+        <w:pStyle w:val="FootnoteText"/>
+        <w:rPr>
+          <w:lang w:val="sk-SK"/>
+        </w:rPr>
+      </w:pPr>
+      <w:r>
+        <w:rPr>
+          <w:rStyle w:val="FootnoteReference"/>
+        </w:rPr>
+        <w:footnoteRef/>
+      </w:r>
+      <w:r>
+        <w:t xml:space="preserve"> </w:t>
+      </w:r>
+      <w:r>
+        <w:t>http://www.copterlabs.com/blog/json-what-it-is-how-it-works-how-to-use-it/</w:t>
+      </w:r>
+    </w:p>
+  </w:footnote>
 </w:footnotes>
 </file>
 
 <file path=word/numbering.xml><?xml version="1.0" encoding="utf-8"?>
 <w:numbering xmlns:wpc="http://schemas.microsoft.com/office/word/2010/wordprocessingCanvas" xmlns:mo="http://schemas.microsoft.com/office/mac/office/2008/main" xmlns:mc="http://schemas.openxmlformats.org/markup-compatibility/2006" xmlns:mv="urn:schemas-microsoft-com:mac:vml" xmlns:o="urn:schemas-microsoft-com:office:office" xmlns:r="http://schemas.openxmlformats.org/officeDocument/2006/relationships" xmlns:m="http://schemas.openxmlformats.org/officeDocument/2006/math" xmlns:v="urn:schemas-microsoft-com:vml" xmlns:wp14="http://schemas.microsoft.com/office/word/2010/wordprocessingDrawing" xmlns:wp="http://schemas.openxmlformats.org/drawingml/2006/wordprocessingDrawing" xmlns:w10="urn:schemas-microsoft-com:office:word" xmlns:w="http://schemas.openxmlformats.org/wordprocessingml/2006/main" xmlns:w14="http://schemas.microsoft.com/office/word/2010/wordml" xmlns:wpg="http://schemas.microsoft.com/office/word/2010/wordprocessingGroup" xmlns:wpi="http://schemas.microsoft.com/office/word/2010/wordprocessingInk" xmlns:wne="http://schemas.microsoft.com/office/word/2006/wordml" xmlns:wps="http://schemas.microsoft.com/office/word/2010/wordprocessingShape" mc:Ignorable="w14 wp14">
   <w:abstractNum w:abstractNumId="0">
+    <w:nsid w:val="030A5359"/>
+    <w:multiLevelType w:val="hybridMultilevel"/>
+    <w:tmpl w:val="6C603FF0"/>
+    <w:lvl w:ilvl="0" w:tplc="04090001">
+      <w:start w:val="1"/>
+      <w:numFmt w:val="bullet"/>
+      <w:lvlText w:val=""/>
+      <w:lvlJc w:val="left"/>
+      <w:pPr>
+        <w:ind w:left="1440" w:hanging="360"/>
+      </w:pPr>
+      <w:rPr>
+        <w:rFonts w:ascii="Symbol" w:hAnsi="Symbol" w:hint="default"/>
+      </w:rPr>
+    </w:lvl>
+    <w:lvl w:ilvl="1" w:tplc="04090003" w:tentative="1">
+      <w:start w:val="1"/>
+      <w:numFmt w:val="bullet"/>
+      <w:lvlText w:val="o"/>
+      <w:lvlJc w:val="left"/>
+      <w:pPr>
+        <w:ind w:left="2160" w:hanging="360"/>
+      </w:pPr>
+      <w:rPr>
+        <w:rFonts w:ascii="Courier New" w:hAnsi="Courier New" w:hint="default"/>
+      </w:rPr>
+    </w:lvl>
+    <w:lvl w:ilvl="2" w:tplc="04090005" w:tentative="1">
+      <w:start w:val="1"/>
+      <w:numFmt w:val="bullet"/>
+      <w:lvlText w:val=""/>
+      <w:lvlJc w:val="left"/>
+      <w:pPr>
+        <w:ind w:left="2880" w:hanging="360"/>
+      </w:pPr>
+      <w:rPr>
+        <w:rFonts w:ascii="Wingdings" w:hAnsi="Wingdings" w:hint="default"/>
+      </w:rPr>
+    </w:lvl>
+    <w:lvl w:ilvl="3" w:tplc="04090001" w:tentative="1">
+      <w:start w:val="1"/>
+      <w:numFmt w:val="bullet"/>
+      <w:lvlText w:val=""/>
+      <w:lvlJc w:val="left"/>
+      <w:pPr>
+        <w:ind w:left="3600" w:hanging="360"/>
+      </w:pPr>
+      <w:rPr>
+        <w:rFonts w:ascii="Symbol" w:hAnsi="Symbol" w:hint="default"/>
+      </w:rPr>
+    </w:lvl>
+    <w:lvl w:ilvl="4" w:tplc="04090003" w:tentative="1">
+      <w:start w:val="1"/>
+      <w:numFmt w:val="bullet"/>
+      <w:lvlText w:val="o"/>
+      <w:lvlJc w:val="left"/>
+      <w:pPr>
+        <w:ind w:left="4320" w:hanging="360"/>
+      </w:pPr>
+      <w:rPr>
+        <w:rFonts w:ascii="Courier New" w:hAnsi="Courier New" w:hint="default"/>
+      </w:rPr>
+    </w:lvl>
+    <w:lvl w:ilvl="5" w:tplc="04090005" w:tentative="1">
+      <w:start w:val="1"/>
+      <w:numFmt w:val="bullet"/>
+      <w:lvlText w:val=""/>
+      <w:lvlJc w:val="left"/>
+      <w:pPr>
+        <w:ind w:left="5040" w:hanging="360"/>
+      </w:pPr>
+      <w:rPr>
+        <w:rFonts w:ascii="Wingdings" w:hAnsi="Wingdings" w:hint="default"/>
+      </w:rPr>
+    </w:lvl>
+    <w:lvl w:ilvl="6" w:tplc="04090001" w:tentative="1">
+      <w:start w:val="1"/>
+      <w:numFmt w:val="bullet"/>
+      <w:lvlText w:val=""/>
+      <w:lvlJc w:val="left"/>
+      <w:pPr>
+        <w:ind w:left="5760" w:hanging="360"/>
+      </w:pPr>
+      <w:rPr>
+        <w:rFonts w:ascii="Symbol" w:hAnsi="Symbol" w:hint="default"/>
+      </w:rPr>
+    </w:lvl>
+    <w:lvl w:ilvl="7" w:tplc="04090003" w:tentative="1">
+      <w:start w:val="1"/>
+      <w:numFmt w:val="bullet"/>
+      <w:lvlText w:val="o"/>
+      <w:lvlJc w:val="left"/>
+      <w:pPr>
+        <w:ind w:left="6480" w:hanging="360"/>
+      </w:pPr>
+      <w:rPr>
+        <w:rFonts w:ascii="Courier New" w:hAnsi="Courier New" w:hint="default"/>
+      </w:rPr>
+    </w:lvl>
+    <w:lvl w:ilvl="8" w:tplc="04090005" w:tentative="1">
+      <w:start w:val="1"/>
+      <w:numFmt w:val="bullet"/>
+      <w:lvlText w:val=""/>
+      <w:lvlJc w:val="left"/>
+      <w:pPr>
+        <w:ind w:left="7200" w:hanging="360"/>
+      </w:pPr>
+      <w:rPr>
+        <w:rFonts w:ascii="Wingdings" w:hAnsi="Wingdings" w:hint="default"/>
+      </w:rPr>
+    </w:lvl>
+  </w:abstractNum>
+  <w:abstractNum w:abstractNumId="1">
     <w:nsid w:val="0FF438E5"/>
     <w:multiLevelType w:val="hybridMultilevel"/>
     <w:tmpl w:val="E4063950"/>
@@ -3953,7 +6817,7 @@
       </w:rPr>
     </w:lvl>
   </w:abstractNum>
-  <w:abstractNum w:abstractNumId="1">
+  <w:abstractNum w:abstractNumId="2">
     <w:nsid w:val="1C255DF8"/>
     <w:multiLevelType w:val="multilevel"/>
     <w:tmpl w:val="889674D4"/>
@@ -4039,7 +6903,7 @@
       </w:pPr>
     </w:lvl>
   </w:abstractNum>
-  <w:abstractNum w:abstractNumId="2">
+  <w:abstractNum w:abstractNumId="3">
     <w:nsid w:val="45DE101A"/>
     <w:multiLevelType w:val="multilevel"/>
     <w:tmpl w:val="F27868B0"/>
@@ -4161,7 +7025,233 @@
       </w:pPr>
     </w:lvl>
   </w:abstractNum>
-  <w:abstractNum w:abstractNumId="3">
+  <w:abstractNum w:abstractNumId="4">
+    <w:nsid w:val="4E236118"/>
+    <w:multiLevelType w:val="hybridMultilevel"/>
+    <w:tmpl w:val="30CC5B94"/>
+    <w:lvl w:ilvl="0" w:tplc="04090001">
+      <w:start w:val="1"/>
+      <w:numFmt w:val="bullet"/>
+      <w:lvlText w:val=""/>
+      <w:lvlJc w:val="left"/>
+      <w:pPr>
+        <w:ind w:left="1440" w:hanging="360"/>
+      </w:pPr>
+      <w:rPr>
+        <w:rFonts w:ascii="Symbol" w:hAnsi="Symbol" w:hint="default"/>
+      </w:rPr>
+    </w:lvl>
+    <w:lvl w:ilvl="1" w:tplc="04090003" w:tentative="1">
+      <w:start w:val="1"/>
+      <w:numFmt w:val="bullet"/>
+      <w:lvlText w:val="o"/>
+      <w:lvlJc w:val="left"/>
+      <w:pPr>
+        <w:ind w:left="2160" w:hanging="360"/>
+      </w:pPr>
+      <w:rPr>
+        <w:rFonts w:ascii="Courier New" w:hAnsi="Courier New" w:hint="default"/>
+      </w:rPr>
+    </w:lvl>
+    <w:lvl w:ilvl="2" w:tplc="04090005" w:tentative="1">
+      <w:start w:val="1"/>
+      <w:numFmt w:val="bullet"/>
+      <w:lvlText w:val=""/>
+      <w:lvlJc w:val="left"/>
+      <w:pPr>
+        <w:ind w:left="2880" w:hanging="360"/>
+      </w:pPr>
+      <w:rPr>
+        <w:rFonts w:ascii="Wingdings" w:hAnsi="Wingdings" w:hint="default"/>
+      </w:rPr>
+    </w:lvl>
+    <w:lvl w:ilvl="3" w:tplc="04090001" w:tentative="1">
+      <w:start w:val="1"/>
+      <w:numFmt w:val="bullet"/>
+      <w:lvlText w:val=""/>
+      <w:lvlJc w:val="left"/>
+      <w:pPr>
+        <w:ind w:left="3600" w:hanging="360"/>
+      </w:pPr>
+      <w:rPr>
+        <w:rFonts w:ascii="Symbol" w:hAnsi="Symbol" w:hint="default"/>
+      </w:rPr>
+    </w:lvl>
+    <w:lvl w:ilvl="4" w:tplc="04090003" w:tentative="1">
+      <w:start w:val="1"/>
+      <w:numFmt w:val="bullet"/>
+      <w:lvlText w:val="o"/>
+      <w:lvlJc w:val="left"/>
+      <w:pPr>
+        <w:ind w:left="4320" w:hanging="360"/>
+      </w:pPr>
+      <w:rPr>
+        <w:rFonts w:ascii="Courier New" w:hAnsi="Courier New" w:hint="default"/>
+      </w:rPr>
+    </w:lvl>
+    <w:lvl w:ilvl="5" w:tplc="04090005" w:tentative="1">
+      <w:start w:val="1"/>
+      <w:numFmt w:val="bullet"/>
+      <w:lvlText w:val=""/>
+      <w:lvlJc w:val="left"/>
+      <w:pPr>
+        <w:ind w:left="5040" w:hanging="360"/>
+      </w:pPr>
+      <w:rPr>
+        <w:rFonts w:ascii="Wingdings" w:hAnsi="Wingdings" w:hint="default"/>
+      </w:rPr>
+    </w:lvl>
+    <w:lvl w:ilvl="6" w:tplc="04090001" w:tentative="1">
+      <w:start w:val="1"/>
+      <w:numFmt w:val="bullet"/>
+      <w:lvlText w:val=""/>
+      <w:lvlJc w:val="left"/>
+      <w:pPr>
+        <w:ind w:left="5760" w:hanging="360"/>
+      </w:pPr>
+      <w:rPr>
+        <w:rFonts w:ascii="Symbol" w:hAnsi="Symbol" w:hint="default"/>
+      </w:rPr>
+    </w:lvl>
+    <w:lvl w:ilvl="7" w:tplc="04090003" w:tentative="1">
+      <w:start w:val="1"/>
+      <w:numFmt w:val="bullet"/>
+      <w:lvlText w:val="o"/>
+      <w:lvlJc w:val="left"/>
+      <w:pPr>
+        <w:ind w:left="6480" w:hanging="360"/>
+      </w:pPr>
+      <w:rPr>
+        <w:rFonts w:ascii="Courier New" w:hAnsi="Courier New" w:hint="default"/>
+      </w:rPr>
+    </w:lvl>
+    <w:lvl w:ilvl="8" w:tplc="04090005" w:tentative="1">
+      <w:start w:val="1"/>
+      <w:numFmt w:val="bullet"/>
+      <w:lvlText w:val=""/>
+      <w:lvlJc w:val="left"/>
+      <w:pPr>
+        <w:ind w:left="7200" w:hanging="360"/>
+      </w:pPr>
+      <w:rPr>
+        <w:rFonts w:ascii="Wingdings" w:hAnsi="Wingdings" w:hint="default"/>
+      </w:rPr>
+    </w:lvl>
+  </w:abstractNum>
+  <w:abstractNum w:abstractNumId="5">
+    <w:nsid w:val="53A821D6"/>
+    <w:multiLevelType w:val="hybridMultilevel"/>
+    <w:tmpl w:val="960487F4"/>
+    <w:lvl w:ilvl="0" w:tplc="04090001">
+      <w:start w:val="1"/>
+      <w:numFmt w:val="bullet"/>
+      <w:lvlText w:val=""/>
+      <w:lvlJc w:val="left"/>
+      <w:pPr>
+        <w:ind w:left="720" w:hanging="360"/>
+      </w:pPr>
+      <w:rPr>
+        <w:rFonts w:ascii="Symbol" w:hAnsi="Symbol" w:hint="default"/>
+      </w:rPr>
+    </w:lvl>
+    <w:lvl w:ilvl="1" w:tplc="04090003" w:tentative="1">
+      <w:start w:val="1"/>
+      <w:numFmt w:val="bullet"/>
+      <w:lvlText w:val="o"/>
+      <w:lvlJc w:val="left"/>
+      <w:pPr>
+        <w:ind w:left="1440" w:hanging="360"/>
+      </w:pPr>
+      <w:rPr>
+        <w:rFonts w:ascii="Courier New" w:hAnsi="Courier New" w:hint="default"/>
+      </w:rPr>
+    </w:lvl>
+    <w:lvl w:ilvl="2" w:tplc="04090005" w:tentative="1">
+      <w:start w:val="1"/>
+      <w:numFmt w:val="bullet"/>
+      <w:lvlText w:val=""/>
+      <w:lvlJc w:val="left"/>
+      <w:pPr>
+        <w:ind w:left="2160" w:hanging="360"/>
+      </w:pPr>
+      <w:rPr>
+        <w:rFonts w:ascii="Wingdings" w:hAnsi="Wingdings" w:hint="default"/>
+      </w:rPr>
+    </w:lvl>
+    <w:lvl w:ilvl="3" w:tplc="04090001" w:tentative="1">
+      <w:start w:val="1"/>
+      <w:numFmt w:val="bullet"/>
+      <w:lvlText w:val=""/>
+      <w:lvlJc w:val="left"/>
+      <w:pPr>
+        <w:ind w:left="2880" w:hanging="360"/>
+      </w:pPr>
+      <w:rPr>
+        <w:rFonts w:ascii="Symbol" w:hAnsi="Symbol" w:hint="default"/>
+      </w:rPr>
+    </w:lvl>
+    <w:lvl w:ilvl="4" w:tplc="04090003" w:tentative="1">
+      <w:start w:val="1"/>
+      <w:numFmt w:val="bullet"/>
+      <w:lvlText w:val="o"/>
+      <w:lvlJc w:val="left"/>
+      <w:pPr>
+        <w:ind w:left="3600" w:hanging="360"/>
+      </w:pPr>
+      <w:rPr>
+        <w:rFonts w:ascii="Courier New" w:hAnsi="Courier New" w:hint="default"/>
+      </w:rPr>
+    </w:lvl>
+    <w:lvl w:ilvl="5" w:tplc="04090005" w:tentative="1">
+      <w:start w:val="1"/>
+      <w:numFmt w:val="bullet"/>
+      <w:lvlText w:val=""/>
+      <w:lvlJc w:val="left"/>
+      <w:pPr>
+        <w:ind w:left="4320" w:hanging="360"/>
+      </w:pPr>
+      <w:rPr>
+        <w:rFonts w:ascii="Wingdings" w:hAnsi="Wingdings" w:hint="default"/>
+      </w:rPr>
+    </w:lvl>
+    <w:lvl w:ilvl="6" w:tplc="04090001" w:tentative="1">
+      <w:start w:val="1"/>
+      <w:numFmt w:val="bullet"/>
+      <w:lvlText w:val=""/>
+      <w:lvlJc w:val="left"/>
+      <w:pPr>
+        <w:ind w:left="5040" w:hanging="360"/>
+      </w:pPr>
+      <w:rPr>
+        <w:rFonts w:ascii="Symbol" w:hAnsi="Symbol" w:hint="default"/>
+      </w:rPr>
+    </w:lvl>
+    <w:lvl w:ilvl="7" w:tplc="04090003" w:tentative="1">
+      <w:start w:val="1"/>
+      <w:numFmt w:val="bullet"/>
+      <w:lvlText w:val="o"/>
+      <w:lvlJc w:val="left"/>
+      <w:pPr>
+        <w:ind w:left="5760" w:hanging="360"/>
+      </w:pPr>
+      <w:rPr>
+        <w:rFonts w:ascii="Courier New" w:hAnsi="Courier New" w:hint="default"/>
+      </w:rPr>
+    </w:lvl>
+    <w:lvl w:ilvl="8" w:tplc="04090005" w:tentative="1">
+      <w:start w:val="1"/>
+      <w:numFmt w:val="bullet"/>
+      <w:lvlText w:val=""/>
+      <w:lvlJc w:val="left"/>
+      <w:pPr>
+        <w:ind w:left="6480" w:hanging="360"/>
+      </w:pPr>
+      <w:rPr>
+        <w:rFonts w:ascii="Wingdings" w:hAnsi="Wingdings" w:hint="default"/>
+      </w:rPr>
+    </w:lvl>
+  </w:abstractNum>
+  <w:abstractNum w:abstractNumId="6">
     <w:nsid w:val="56D02038"/>
     <w:multiLevelType w:val="multilevel"/>
     <w:tmpl w:val="90FA2F2C"/>
@@ -4250,7 +7340,7 @@
       </w:pPr>
     </w:lvl>
   </w:abstractNum>
-  <w:abstractNum w:abstractNumId="4">
+  <w:abstractNum w:abstractNumId="7">
     <w:nsid w:val="65BE7E41"/>
     <w:multiLevelType w:val="hybridMultilevel"/>
     <w:tmpl w:val="C086609A"/>
@@ -4363,7 +7453,7 @@
       </w:rPr>
     </w:lvl>
   </w:abstractNum>
-  <w:abstractNum w:abstractNumId="5">
+  <w:abstractNum w:abstractNumId="8">
     <w:nsid w:val="68CD6056"/>
     <w:multiLevelType w:val="hybridMultilevel"/>
     <w:tmpl w:val="3788C940"/>
@@ -4476,7 +7566,120 @@
       </w:rPr>
     </w:lvl>
   </w:abstractNum>
-  <w:abstractNum w:abstractNumId="6">
+  <w:abstractNum w:abstractNumId="9">
+    <w:nsid w:val="75743418"/>
+    <w:multiLevelType w:val="hybridMultilevel"/>
+    <w:tmpl w:val="5EFEC57A"/>
+    <w:lvl w:ilvl="0" w:tplc="04090001">
+      <w:start w:val="1"/>
+      <w:numFmt w:val="bullet"/>
+      <w:lvlText w:val=""/>
+      <w:lvlJc w:val="left"/>
+      <w:pPr>
+        <w:ind w:left="720" w:hanging="360"/>
+      </w:pPr>
+      <w:rPr>
+        <w:rFonts w:ascii="Symbol" w:hAnsi="Symbol" w:hint="default"/>
+      </w:rPr>
+    </w:lvl>
+    <w:lvl w:ilvl="1" w:tplc="04090003" w:tentative="1">
+      <w:start w:val="1"/>
+      <w:numFmt w:val="bullet"/>
+      <w:lvlText w:val="o"/>
+      <w:lvlJc w:val="left"/>
+      <w:pPr>
+        <w:ind w:left="1440" w:hanging="360"/>
+      </w:pPr>
+      <w:rPr>
+        <w:rFonts w:ascii="Courier New" w:hAnsi="Courier New" w:hint="default"/>
+      </w:rPr>
+    </w:lvl>
+    <w:lvl w:ilvl="2" w:tplc="04090005" w:tentative="1">
+      <w:start w:val="1"/>
+      <w:numFmt w:val="bullet"/>
+      <w:lvlText w:val=""/>
+      <w:lvlJc w:val="left"/>
+      <w:pPr>
+        <w:ind w:left="2160" w:hanging="360"/>
+      </w:pPr>
+      <w:rPr>
+        <w:rFonts w:ascii="Wingdings" w:hAnsi="Wingdings" w:hint="default"/>
+      </w:rPr>
+    </w:lvl>
+    <w:lvl w:ilvl="3" w:tplc="04090001" w:tentative="1">
+      <w:start w:val="1"/>
+      <w:numFmt w:val="bullet"/>
+      <w:lvlText w:val=""/>
+      <w:lvlJc w:val="left"/>
+      <w:pPr>
+        <w:ind w:left="2880" w:hanging="360"/>
+      </w:pPr>
+      <w:rPr>
+        <w:rFonts w:ascii="Symbol" w:hAnsi="Symbol" w:hint="default"/>
+      </w:rPr>
+    </w:lvl>
+    <w:lvl w:ilvl="4" w:tplc="04090003" w:tentative="1">
+      <w:start w:val="1"/>
+      <w:numFmt w:val="bullet"/>
+      <w:lvlText w:val="o"/>
+      <w:lvlJc w:val="left"/>
+      <w:pPr>
+        <w:ind w:left="3600" w:hanging="360"/>
+      </w:pPr>
+      <w:rPr>
+        <w:rFonts w:ascii="Courier New" w:hAnsi="Courier New" w:hint="default"/>
+      </w:rPr>
+    </w:lvl>
+    <w:lvl w:ilvl="5" w:tplc="04090005" w:tentative="1">
+      <w:start w:val="1"/>
+      <w:numFmt w:val="bullet"/>
+      <w:lvlText w:val=""/>
+      <w:lvlJc w:val="left"/>
+      <w:pPr>
+        <w:ind w:left="4320" w:hanging="360"/>
+      </w:pPr>
+      <w:rPr>
+        <w:rFonts w:ascii="Wingdings" w:hAnsi="Wingdings" w:hint="default"/>
+      </w:rPr>
+    </w:lvl>
+    <w:lvl w:ilvl="6" w:tplc="04090001" w:tentative="1">
+      <w:start w:val="1"/>
+      <w:numFmt w:val="bullet"/>
+      <w:lvlText w:val=""/>
+      <w:lvlJc w:val="left"/>
+      <w:pPr>
+        <w:ind w:left="5040" w:hanging="360"/>
+      </w:pPr>
+      <w:rPr>
+        <w:rFonts w:ascii="Symbol" w:hAnsi="Symbol" w:hint="default"/>
+      </w:rPr>
+    </w:lvl>
+    <w:lvl w:ilvl="7" w:tplc="04090003" w:tentative="1">
+      <w:start w:val="1"/>
+      <w:numFmt w:val="bullet"/>
+      <w:lvlText w:val="o"/>
+      <w:lvlJc w:val="left"/>
+      <w:pPr>
+        <w:ind w:left="5760" w:hanging="360"/>
+      </w:pPr>
+      <w:rPr>
+        <w:rFonts w:ascii="Courier New" w:hAnsi="Courier New" w:hint="default"/>
+      </w:rPr>
+    </w:lvl>
+    <w:lvl w:ilvl="8" w:tplc="04090005" w:tentative="1">
+      <w:start w:val="1"/>
+      <w:numFmt w:val="bullet"/>
+      <w:lvlText w:val=""/>
+      <w:lvlJc w:val="left"/>
+      <w:pPr>
+        <w:ind w:left="6480" w:hanging="360"/>
+      </w:pPr>
+      <w:rPr>
+        <w:rFonts w:ascii="Wingdings" w:hAnsi="Wingdings" w:hint="default"/>
+      </w:rPr>
+    </w:lvl>
+  </w:abstractNum>
+  <w:abstractNum w:abstractNumId="10">
     <w:nsid w:val="76C37607"/>
     <w:multiLevelType w:val="hybridMultilevel"/>
     <w:tmpl w:val="7A184D76"/>
@@ -4590,25 +7793,37 @@
     </w:lvl>
   </w:abstractNum>
   <w:num w:numId="1">
+    <w:abstractNumId w:val="6"/>
+  </w:num>
+  <w:num w:numId="2">
+    <w:abstractNumId w:val="2"/>
+  </w:num>
+  <w:num w:numId="3">
     <w:abstractNumId w:val="3"/>
   </w:num>
-  <w:num w:numId="2">
+  <w:num w:numId="4">
     <w:abstractNumId w:val="1"/>
   </w:num>
-  <w:num w:numId="3">
-    <w:abstractNumId w:val="2"/>
+  <w:num w:numId="5">
+    <w:abstractNumId w:val="10"/>
   </w:num>
-  <w:num w:numId="4">
+  <w:num w:numId="6">
+    <w:abstractNumId w:val="8"/>
+  </w:num>
+  <w:num w:numId="7">
+    <w:abstractNumId w:val="7"/>
+  </w:num>
+  <w:num w:numId="8">
+    <w:abstractNumId w:val="4"/>
+  </w:num>
+  <w:num w:numId="9">
     <w:abstractNumId w:val="0"/>
   </w:num>
-  <w:num w:numId="5">
-    <w:abstractNumId w:val="6"/>
-  </w:num>
-  <w:num w:numId="6">
+  <w:num w:numId="10">
     <w:abstractNumId w:val="5"/>
   </w:num>
-  <w:num w:numId="7">
-    <w:abstractNumId w:val="4"/>
+  <w:num w:numId="11">
+    <w:abstractNumId w:val="9"/>
   </w:num>
 </w:numbering>
 </file>
@@ -4927,7 +8142,7 @@
     <w:link w:val="TitleChar"/>
     <w:uiPriority w:val="10"/>
     <w:qFormat/>
-    <w:rsid w:val="00085E07"/>
+    <w:rsid w:val="00DE5255"/>
     <w:pPr>
       <w:spacing w:line="360" w:lineRule="auto"/>
     </w:pPr>
@@ -4973,7 +8188,7 @@
     <w:basedOn w:val="DefaultParagraphFont"/>
     <w:link w:val="Title"/>
     <w:uiPriority w:val="10"/>
-    <w:rsid w:val="00085E07"/>
+    <w:rsid w:val="00DE5255"/>
     <w:rPr>
       <w:rFonts w:ascii="Courier" w:eastAsia="Times New Roman" w:hAnsi="Courier" w:cs="Times New Roman"/>
       <w:color w:val="222222"/>
@@ -4994,6 +8209,17 @@
     <w:rPr>
       <w:rFonts w:ascii="Times New Roman" w:hAnsi="Times New Roman" w:cs="Times New Roman"/>
       <w:lang w:val="sk-SK"/>
+    </w:rPr>
+  </w:style>
+  <w:style w:type="character" w:styleId="Hyperlink">
+    <w:name w:val="Hyperlink"/>
+    <w:basedOn w:val="DefaultParagraphFont"/>
+    <w:uiPriority w:val="99"/>
+    <w:unhideWhenUsed/>
+    <w:rsid w:val="00A047DD"/>
+    <w:rPr>
+      <w:color w:val="0000FF" w:themeColor="hyperlink"/>
+      <w:u w:val="single"/>
     </w:rPr>
   </w:style>
 </w:styles>
@@ -5510,7 +8736,7 @@
 </file>
 
 <file path=customXml/itemProps1.xml><?xml version="1.0" encoding="utf-8"?>
-<ds:datastoreItem xmlns:ds="http://schemas.openxmlformats.org/officeDocument/2006/customXml" ds:itemID="{6DF73956-D0D0-F34B-81C9-59E9707A93FC}">
+<ds:datastoreItem xmlns:ds="http://schemas.openxmlformats.org/officeDocument/2006/customXml" ds:itemID="{F2CF0F47-D24F-F14C-897A-92DA6B7BF754}">
   <ds:schemaRefs>
     <ds:schemaRef ds:uri="http://schemas.openxmlformats.org/officeDocument/2006/bibliography"/>
   </ds:schemaRefs>

</xml_diff>